<commit_message>
test cases finished (test in code not implemented yet)
</commit_message>
<xml_diff>
--- a/doc/test design TI2 CYED1.docx
+++ b/doc/test design TI2 CYED1.docx
@@ -345,7 +345,7 @@
                 <w:sz w:val="24"/>
                 <w:szCs w:val="24"/>
               </w:rPr>
-              <w:t>Pc1</w:t>
+              <w:t>Server1</w:t>
             </w:r>
             <w:r>
               <w:rPr>
@@ -404,7 +404,15 @@
                 <w:sz w:val="24"/>
                 <w:szCs w:val="24"/>
               </w:rPr>
-              <w:t>Server 1</w:t>
+              <w:t xml:space="preserve">Server </w:t>
+            </w:r>
+            <w:r>
+              <w:rPr>
+                <w:rFonts w:ascii="Candara" w:eastAsia="Candara" w:hAnsi="Candara" w:cs="Candara"/>
+                <w:sz w:val="24"/>
+                <w:szCs w:val="24"/>
+              </w:rPr>
+              <w:t>2</w:t>
             </w:r>
             <w:r>
               <w:rPr>
@@ -463,7 +471,7 @@
                 <w:sz w:val="24"/>
                 <w:szCs w:val="24"/>
               </w:rPr>
-              <w:t>Pc2</w:t>
+              <w:t>Server3</w:t>
             </w:r>
             <w:r>
               <w:rPr>
@@ -479,7 +487,7 @@
                 <w:sz w:val="24"/>
                 <w:szCs w:val="24"/>
               </w:rPr>
-              <w:t>,}</w:t>
+              <w:t>}</w:t>
             </w:r>
           </w:p>
           <w:p>
@@ -522,7 +530,7 @@
                 <w:sz w:val="24"/>
                 <w:szCs w:val="24"/>
               </w:rPr>
-              <w:t>Pc3</w:t>
+              <w:t>Server4</w:t>
             </w:r>
             <w:r>
               <w:rPr>
@@ -538,7 +546,7 @@
                 <w:sz w:val="24"/>
                 <w:szCs w:val="24"/>
               </w:rPr>
-              <w:t>,}</w:t>
+              <w:t>}</w:t>
             </w:r>
           </w:p>
           <w:p>
@@ -581,7 +589,15 @@
                 <w:sz w:val="24"/>
                 <w:szCs w:val="24"/>
               </w:rPr>
-              <w:t>server2</w:t>
+              <w:t>server</w:t>
+            </w:r>
+            <w:r>
+              <w:rPr>
+                <w:rFonts w:ascii="Candara" w:eastAsia="Candara" w:hAnsi="Candara" w:cs="Candara"/>
+                <w:sz w:val="24"/>
+                <w:szCs w:val="24"/>
+              </w:rPr>
+              <w:t>5</w:t>
             </w:r>
             <w:r>
               <w:rPr>
@@ -987,7 +1003,7 @@
                 <w:sz w:val="24"/>
                 <w:szCs w:val="24"/>
               </w:rPr>
-              <w:t>Pc1</w:t>
+              <w:t>Server2</w:t>
             </w:r>
             <w:r>
               <w:rPr>
@@ -1023,42 +1039,6 @@
                 <w:szCs w:val="24"/>
               </w:rPr>
               <w:t>3.</w:t>
-            </w:r>
-            <w:r>
-              <w:rPr>
-                <w:rFonts w:ascii="Candara" w:eastAsia="Candara" w:hAnsi="Candara" w:cs="Candara"/>
-                <w:sz w:val="24"/>
-                <w:szCs w:val="24"/>
-              </w:rPr>
-              <w:tab/>
-              <w:t>{value: “Pc2”,}</w:t>
-            </w:r>
-          </w:p>
-          <w:p>
-            <w:pPr>
-              <w:widowControl w:val="0"/>
-              <w:spacing w:line="240" w:lineRule="auto"/>
-              <w:rPr>
-                <w:rFonts w:ascii="Candara" w:eastAsia="Candara" w:hAnsi="Candara" w:cs="Candara"/>
-                <w:sz w:val="24"/>
-                <w:szCs w:val="24"/>
-              </w:rPr>
-            </w:pPr>
-            <w:r>
-              <w:rPr>
-                <w:rFonts w:ascii="Candara" w:eastAsia="Candara" w:hAnsi="Candara" w:cs="Candara"/>
-                <w:sz w:val="24"/>
-                <w:szCs w:val="24"/>
-              </w:rPr>
-              <w:t xml:space="preserve">          </w:t>
-            </w:r>
-            <w:r>
-              <w:rPr>
-                <w:rFonts w:ascii="Candara" w:eastAsia="Candara" w:hAnsi="Candara" w:cs="Candara"/>
-                <w:sz w:val="24"/>
-                <w:szCs w:val="24"/>
-              </w:rPr>
-              <w:t>4.</w:t>
             </w:r>
             <w:r>
               <w:rPr>
@@ -1075,15 +1055,15 @@
                 <w:sz w:val="24"/>
                 <w:szCs w:val="24"/>
               </w:rPr>
-              <w:t>Server2</w:t>
-            </w:r>
-            <w:r>
-              <w:rPr>
-                <w:rFonts w:ascii="Candara" w:eastAsia="Candara" w:hAnsi="Candara" w:cs="Candara"/>
-                <w:sz w:val="24"/>
-                <w:szCs w:val="24"/>
-              </w:rPr>
-              <w:t>”}</w:t>
+              <w:t>Server3</w:t>
+            </w:r>
+            <w:r>
+              <w:rPr>
+                <w:rFonts w:ascii="Candara" w:eastAsia="Candara" w:hAnsi="Candara" w:cs="Candara"/>
+                <w:sz w:val="24"/>
+                <w:szCs w:val="24"/>
+              </w:rPr>
+              <w:t>”,}</w:t>
             </w:r>
           </w:p>
           <w:p>
@@ -1110,7 +1090,7 @@
                 <w:sz w:val="24"/>
                 <w:szCs w:val="24"/>
               </w:rPr>
-              <w:t>5.</w:t>
+              <w:t>4.</w:t>
             </w:r>
             <w:r>
               <w:rPr>
@@ -1127,7 +1107,59 @@
                 <w:sz w:val="24"/>
                 <w:szCs w:val="24"/>
               </w:rPr>
-              <w:t>Pc3</w:t>
+              <w:t>Server4</w:t>
+            </w:r>
+            <w:r>
+              <w:rPr>
+                <w:rFonts w:ascii="Candara" w:eastAsia="Candara" w:hAnsi="Candara" w:cs="Candara"/>
+                <w:sz w:val="24"/>
+                <w:szCs w:val="24"/>
+              </w:rPr>
+              <w:t>”}</w:t>
+            </w:r>
+          </w:p>
+          <w:p>
+            <w:pPr>
+              <w:widowControl w:val="0"/>
+              <w:spacing w:line="240" w:lineRule="auto"/>
+              <w:rPr>
+                <w:rFonts w:ascii="Candara" w:eastAsia="Candara" w:hAnsi="Candara" w:cs="Candara"/>
+                <w:sz w:val="24"/>
+                <w:szCs w:val="24"/>
+              </w:rPr>
+            </w:pPr>
+            <w:r>
+              <w:rPr>
+                <w:rFonts w:ascii="Candara" w:eastAsia="Candara" w:hAnsi="Candara" w:cs="Candara"/>
+                <w:sz w:val="24"/>
+                <w:szCs w:val="24"/>
+              </w:rPr>
+              <w:t xml:space="preserve">          </w:t>
+            </w:r>
+            <w:r>
+              <w:rPr>
+                <w:rFonts w:ascii="Candara" w:eastAsia="Candara" w:hAnsi="Candara" w:cs="Candara"/>
+                <w:sz w:val="24"/>
+                <w:szCs w:val="24"/>
+              </w:rPr>
+              <w:t>5.</w:t>
+            </w:r>
+            <w:r>
+              <w:rPr>
+                <w:rFonts w:ascii="Candara" w:eastAsia="Candara" w:hAnsi="Candara" w:cs="Candara"/>
+                <w:sz w:val="24"/>
+                <w:szCs w:val="24"/>
+              </w:rPr>
+              <w:tab/>
+              <w:t>{value: “</w:t>
+            </w:r>
+            <w:r>
+              <w:rPr>
+                <w:rFonts w:ascii="Candara" w:eastAsia="Candara" w:hAnsi="Candara" w:cs="Candara"/>
+                <w:sz w:val="24"/>
+                <w:szCs w:val="24"/>
+              </w:rPr>
+              <w:t>Server5</w:t>
             </w:r>
             <w:r>
               <w:rPr>
@@ -1563,7 +1595,7 @@
                 <w:sz w:val="24"/>
                 <w:szCs w:val="24"/>
               </w:rPr>
-              <w:t>Pc1</w:t>
+              <w:t>Server2</w:t>
             </w:r>
             <w:r>
               <w:rPr>
@@ -1615,7 +1647,15 @@
                 <w:sz w:val="24"/>
                 <w:szCs w:val="24"/>
               </w:rPr>
-              <w:t>Server2</w:t>
+              <w:t>Server</w:t>
+            </w:r>
+            <w:r>
+              <w:rPr>
+                <w:rFonts w:ascii="Candara" w:eastAsia="Candara" w:hAnsi="Candara" w:cs="Candara"/>
+                <w:sz w:val="24"/>
+                <w:szCs w:val="24"/>
+              </w:rPr>
+              <w:t>3</w:t>
             </w:r>
             <w:r>
               <w:rPr>
@@ -1667,7 +1707,15 @@
                 <w:sz w:val="24"/>
                 <w:szCs w:val="24"/>
               </w:rPr>
-              <w:t>Server3</w:t>
+              <w:t>Server</w:t>
+            </w:r>
+            <w:r>
+              <w:rPr>
+                <w:rFonts w:ascii="Candara" w:eastAsia="Candara" w:hAnsi="Candara" w:cs="Candara"/>
+                <w:sz w:val="24"/>
+                <w:szCs w:val="24"/>
+              </w:rPr>
+              <w:t>4</w:t>
             </w:r>
             <w:r>
               <w:rPr>
@@ -1719,7 +1767,7 @@
                 <w:sz w:val="24"/>
                 <w:szCs w:val="24"/>
               </w:rPr>
-              <w:t>Pc3</w:t>
+              <w:t>Server5</w:t>
             </w:r>
             <w:r>
               <w:rPr>
@@ -2626,7 +2674,7 @@
                 <w:sz w:val="24"/>
                 <w:szCs w:val="24"/>
               </w:rPr>
-              <w:t>Pc1</w:t>
+              <w:t>Server2</w:t>
             </w:r>
             <w:r>
               <w:rPr>
@@ -2678,7 +2726,15 @@
                 <w:sz w:val="24"/>
                 <w:szCs w:val="24"/>
               </w:rPr>
-              <w:t>Server2</w:t>
+              <w:t>Server</w:t>
+            </w:r>
+            <w:r>
+              <w:rPr>
+                <w:rFonts w:ascii="Candara" w:eastAsia="Candara" w:hAnsi="Candara" w:cs="Candara"/>
+                <w:sz w:val="24"/>
+                <w:szCs w:val="24"/>
+              </w:rPr>
+              <w:t>3</w:t>
             </w:r>
             <w:r>
               <w:rPr>
@@ -2730,7 +2786,15 @@
                 <w:sz w:val="24"/>
                 <w:szCs w:val="24"/>
               </w:rPr>
-              <w:t>Server3</w:t>
+              <w:t>Server</w:t>
+            </w:r>
+            <w:r>
+              <w:rPr>
+                <w:rFonts w:ascii="Candara" w:eastAsia="Candara" w:hAnsi="Candara" w:cs="Candara"/>
+                <w:sz w:val="24"/>
+                <w:szCs w:val="24"/>
+              </w:rPr>
+              <w:t>4</w:t>
             </w:r>
             <w:r>
               <w:rPr>
@@ -2782,7 +2846,7 @@
                 <w:sz w:val="24"/>
                 <w:szCs w:val="24"/>
               </w:rPr>
-              <w:t>Pc3</w:t>
+              <w:t>Server5</w:t>
             </w:r>
             <w:r>
               <w:rPr>
@@ -3311,12 +3375,21 @@
                 <w:szCs w:val="20"/>
               </w:rPr>
             </w:pPr>
-            <w:r>
-              <w:rPr>
-                <w:sz w:val="20"/>
-                <w:szCs w:val="20"/>
-              </w:rPr>
-              <w:t xml:space="preserve">a distance of +1 over the </w:t>
+            <w:proofErr w:type="gramStart"/>
+            <w:r>
+              <w:rPr>
+                <w:sz w:val="20"/>
+                <w:szCs w:val="20"/>
+              </w:rPr>
+              <w:t>a distance of +1</w:t>
+            </w:r>
+            <w:proofErr w:type="gramEnd"/>
+            <w:r>
+              <w:rPr>
+                <w:sz w:val="20"/>
+                <w:szCs w:val="20"/>
+              </w:rPr>
+              <w:t xml:space="preserve"> over the </w:t>
             </w:r>
             <w:r>
               <w:rPr>
@@ -3608,6 +3681,7 @@
                 <w:szCs w:val="20"/>
               </w:rPr>
             </w:pPr>
+            <w:proofErr w:type="gramStart"/>
             <w:r>
               <w:rPr>
                 <w:sz w:val="20"/>
@@ -3622,6 +3696,7 @@
               </w:rPr>
               <w:t>2</w:t>
             </w:r>
+            <w:proofErr w:type="gramEnd"/>
             <w:r>
               <w:rPr>
                 <w:sz w:val="20"/>
@@ -8008,7 +8083,258 @@
                 <w:sz w:val="20"/>
                 <w:szCs w:val="20"/>
               </w:rPr>
-              <w:t xml:space="preserve">{2,5,3} </w:t>
+              <w:t>{“Server1”</w:t>
+            </w:r>
+            <w:proofErr w:type="gramStart"/>
+            <w:r>
+              <w:rPr>
+                <w:sz w:val="20"/>
+                <w:szCs w:val="20"/>
+              </w:rPr>
+              <w:t>,”Server</w:t>
+            </w:r>
+            <w:proofErr w:type="gramEnd"/>
+            <w:r>
+              <w:rPr>
+                <w:sz w:val="20"/>
+                <w:szCs w:val="20"/>
+              </w:rPr>
+              <w:t>2”,”Server5”}</w:t>
+            </w:r>
+          </w:p>
+          <w:p>
+            <w:pPr>
+              <w:widowControl w:val="0"/>
+              <w:spacing w:line="240" w:lineRule="auto"/>
+              <w:rPr>
+                <w:sz w:val="20"/>
+                <w:szCs w:val="20"/>
+              </w:rPr>
+            </w:pPr>
+            <w:r>
+              <w:rPr>
+                <w:sz w:val="20"/>
+                <w:szCs w:val="20"/>
+              </w:rPr>
+              <w:t xml:space="preserve"> </w:t>
+            </w:r>
+          </w:p>
+        </w:tc>
+      </w:tr>
+      <w:tr>
+        <w:trPr>
+          <w:trHeight w:val="390"/>
+        </w:trPr>
+        <w:tc>
+          <w:tcPr>
+            <w:tcW w:w="1740" w:type="dxa"/>
+            <w:shd w:val="clear" w:color="auto" w:fill="auto"/>
+            <w:tcMar>
+              <w:top w:w="100" w:type="dxa"/>
+              <w:left w:w="100" w:type="dxa"/>
+              <w:bottom w:w="100" w:type="dxa"/>
+              <w:right w:w="100" w:type="dxa"/>
+            </w:tcMar>
+            <w:vAlign w:val="center"/>
+          </w:tcPr>
+          <w:p>
+            <w:pPr>
+              <w:widowControl w:val="0"/>
+              <w:spacing w:line="240" w:lineRule="auto"/>
+              <w:rPr>
+                <w:b/>
+                <w:sz w:val="20"/>
+                <w:szCs w:val="20"/>
+              </w:rPr>
+            </w:pPr>
+            <w:r>
+              <w:rPr>
+                <w:b/>
+                <w:sz w:val="20"/>
+                <w:szCs w:val="20"/>
+              </w:rPr>
+              <w:lastRenderedPageBreak/>
+              <w:t>Graph</w:t>
+            </w:r>
+          </w:p>
+        </w:tc>
+        <w:tc>
+          <w:tcPr>
+            <w:tcW w:w="1695" w:type="dxa"/>
+            <w:shd w:val="clear" w:color="auto" w:fill="auto"/>
+            <w:tcMar>
+              <w:top w:w="100" w:type="dxa"/>
+              <w:left w:w="100" w:type="dxa"/>
+              <w:bottom w:w="100" w:type="dxa"/>
+              <w:right w:w="100" w:type="dxa"/>
+            </w:tcMar>
+            <w:vAlign w:val="center"/>
+          </w:tcPr>
+          <w:p>
+            <w:pPr>
+              <w:widowControl w:val="0"/>
+              <w:spacing w:line="240" w:lineRule="auto"/>
+              <w:rPr>
+                <w:b/>
+                <w:sz w:val="20"/>
+                <w:szCs w:val="20"/>
+              </w:rPr>
+            </w:pPr>
+            <w:proofErr w:type="spellStart"/>
+            <w:r>
+              <w:rPr>
+                <w:b/>
+                <w:sz w:val="20"/>
+                <w:szCs w:val="20"/>
+              </w:rPr>
+              <w:t>dijkstra</w:t>
+            </w:r>
+            <w:proofErr w:type="spellEnd"/>
+          </w:p>
+        </w:tc>
+        <w:tc>
+          <w:tcPr>
+            <w:tcW w:w="2325" w:type="dxa"/>
+            <w:shd w:val="clear" w:color="auto" w:fill="auto"/>
+            <w:tcMar>
+              <w:top w:w="100" w:type="dxa"/>
+              <w:left w:w="100" w:type="dxa"/>
+              <w:bottom w:w="100" w:type="dxa"/>
+              <w:right w:w="100" w:type="dxa"/>
+            </w:tcMar>
+          </w:tcPr>
+          <w:p>
+            <w:pPr>
+              <w:widowControl w:val="0"/>
+              <w:spacing w:line="240" w:lineRule="auto"/>
+              <w:rPr>
+                <w:rFonts w:ascii="Candara" w:eastAsia="Candara" w:hAnsi="Candara" w:cs="Candara"/>
+                <w:sz w:val="24"/>
+                <w:szCs w:val="24"/>
+              </w:rPr>
+            </w:pPr>
+            <w:r>
+              <w:rPr>
+                <w:rFonts w:ascii="Candara" w:eastAsia="Candara" w:hAnsi="Candara" w:cs="Candara"/>
+                <w:sz w:val="24"/>
+                <w:szCs w:val="24"/>
+              </w:rPr>
+              <w:t>SetUpStage3</w:t>
+            </w:r>
+          </w:p>
+        </w:tc>
+        <w:tc>
+          <w:tcPr>
+            <w:tcW w:w="4185" w:type="dxa"/>
+            <w:shd w:val="clear" w:color="auto" w:fill="auto"/>
+            <w:tcMar>
+              <w:top w:w="100" w:type="dxa"/>
+              <w:left w:w="100" w:type="dxa"/>
+              <w:bottom w:w="100" w:type="dxa"/>
+              <w:right w:w="100" w:type="dxa"/>
+            </w:tcMar>
+            <w:vAlign w:val="center"/>
+          </w:tcPr>
+          <w:p>
+            <w:pPr>
+              <w:widowControl w:val="0"/>
+              <w:spacing w:line="240" w:lineRule="auto"/>
+              <w:rPr>
+                <w:sz w:val="20"/>
+                <w:szCs w:val="20"/>
+              </w:rPr>
+            </w:pPr>
+            <w:r>
+              <w:rPr>
+                <w:sz w:val="20"/>
+                <w:szCs w:val="20"/>
+              </w:rPr>
+              <w:t>The method should return the next list:</w:t>
+            </w:r>
+          </w:p>
+          <w:p>
+            <w:pPr>
+              <w:widowControl w:val="0"/>
+              <w:spacing w:line="240" w:lineRule="auto"/>
+              <w:rPr>
+                <w:sz w:val="20"/>
+                <w:szCs w:val="20"/>
+              </w:rPr>
+            </w:pPr>
+            <w:r>
+              <w:rPr>
+                <w:sz w:val="20"/>
+                <w:szCs w:val="20"/>
+              </w:rPr>
+              <w:t>{“Server</w:t>
+            </w:r>
+            <w:r>
+              <w:rPr>
+                <w:sz w:val="20"/>
+                <w:szCs w:val="20"/>
+              </w:rPr>
+              <w:t>4</w:t>
+            </w:r>
+            <w:r>
+              <w:rPr>
+                <w:sz w:val="20"/>
+                <w:szCs w:val="20"/>
+              </w:rPr>
+              <w:t>”</w:t>
+            </w:r>
+            <w:proofErr w:type="gramStart"/>
+            <w:r>
+              <w:rPr>
+                <w:sz w:val="20"/>
+                <w:szCs w:val="20"/>
+              </w:rPr>
+              <w:t>,”Server</w:t>
+            </w:r>
+            <w:proofErr w:type="gramEnd"/>
+            <w:r>
+              <w:rPr>
+                <w:sz w:val="20"/>
+                <w:szCs w:val="20"/>
+              </w:rPr>
+              <w:t>5</w:t>
+            </w:r>
+            <w:r>
+              <w:rPr>
+                <w:sz w:val="20"/>
+                <w:szCs w:val="20"/>
+              </w:rPr>
+              <w:t>”,”Server</w:t>
+            </w:r>
+            <w:r>
+              <w:rPr>
+                <w:sz w:val="20"/>
+                <w:szCs w:val="20"/>
+              </w:rPr>
+              <w:t>2</w:t>
+            </w:r>
+            <w:r>
+              <w:rPr>
+                <w:sz w:val="20"/>
+                <w:szCs w:val="20"/>
+              </w:rPr>
+              <w:t>”}</w:t>
+            </w:r>
+          </w:p>
+          <w:p>
+            <w:pPr>
+              <w:widowControl w:val="0"/>
+              <w:spacing w:line="240" w:lineRule="auto"/>
+              <w:rPr>
+                <w:sz w:val="20"/>
+                <w:szCs w:val="20"/>
+              </w:rPr>
+            </w:pPr>
+            <w:r>
+              <w:rPr>
+                <w:sz w:val="20"/>
+                <w:szCs w:val="20"/>
+              </w:rPr>
+              <w:t xml:space="preserve"> </w:t>
             </w:r>
           </w:p>
         </w:tc>
@@ -8079,7 +8405,6 @@
                 <w:sz w:val="20"/>
                 <w:szCs w:val="20"/>
               </w:rPr>
-              <w:lastRenderedPageBreak/>
               <w:t xml:space="preserve">Objective of the Test: </w:t>
             </w:r>
             <w:r>
@@ -8689,7 +9014,1668 @@
                 <w:sz w:val="20"/>
                 <w:szCs w:val="20"/>
               </w:rPr>
-              <w:t xml:space="preserve">{2,5,3} </w:t>
+              <w:t>{“Server1”</w:t>
+            </w:r>
+            <w:r>
+              <w:rPr>
+                <w:sz w:val="20"/>
+                <w:szCs w:val="20"/>
+              </w:rPr>
+              <w:t>,” Server</w:t>
+            </w:r>
+            <w:r>
+              <w:rPr>
+                <w:sz w:val="20"/>
+                <w:szCs w:val="20"/>
+              </w:rPr>
+              <w:t>2”</w:t>
+            </w:r>
+            <w:r>
+              <w:rPr>
+                <w:sz w:val="20"/>
+                <w:szCs w:val="20"/>
+              </w:rPr>
+              <w:t>,” Server</w:t>
+            </w:r>
+            <w:r>
+              <w:rPr>
+                <w:sz w:val="20"/>
+                <w:szCs w:val="20"/>
+              </w:rPr>
+              <w:t>5”}</w:t>
+            </w:r>
+          </w:p>
+          <w:p>
+            <w:pPr>
+              <w:widowControl w:val="0"/>
+              <w:spacing w:line="240" w:lineRule="auto"/>
+              <w:rPr>
+                <w:sz w:val="20"/>
+                <w:szCs w:val="20"/>
+              </w:rPr>
+            </w:pPr>
+            <w:r>
+              <w:rPr>
+                <w:sz w:val="20"/>
+                <w:szCs w:val="20"/>
+              </w:rPr>
+              <w:t xml:space="preserve"> </w:t>
+            </w:r>
+          </w:p>
+        </w:tc>
+      </w:tr>
+      <w:tr>
+        <w:trPr>
+          <w:trHeight w:val="390"/>
+        </w:trPr>
+        <w:tc>
+          <w:tcPr>
+            <w:tcW w:w="1740" w:type="dxa"/>
+            <w:shd w:val="clear" w:color="auto" w:fill="auto"/>
+            <w:tcMar>
+              <w:top w:w="100" w:type="dxa"/>
+              <w:left w:w="100" w:type="dxa"/>
+              <w:bottom w:w="100" w:type="dxa"/>
+              <w:right w:w="100" w:type="dxa"/>
+            </w:tcMar>
+            <w:vAlign w:val="center"/>
+          </w:tcPr>
+          <w:p>
+            <w:pPr>
+              <w:widowControl w:val="0"/>
+              <w:spacing w:line="240" w:lineRule="auto"/>
+              <w:rPr>
+                <w:b/>
+                <w:sz w:val="20"/>
+                <w:szCs w:val="20"/>
+              </w:rPr>
+            </w:pPr>
+            <w:r>
+              <w:rPr>
+                <w:b/>
+                <w:sz w:val="20"/>
+                <w:szCs w:val="20"/>
+              </w:rPr>
+              <w:t>Graph</w:t>
+            </w:r>
+          </w:p>
+        </w:tc>
+        <w:tc>
+          <w:tcPr>
+            <w:tcW w:w="1695" w:type="dxa"/>
+            <w:shd w:val="clear" w:color="auto" w:fill="auto"/>
+            <w:tcMar>
+              <w:top w:w="100" w:type="dxa"/>
+              <w:left w:w="100" w:type="dxa"/>
+              <w:bottom w:w="100" w:type="dxa"/>
+              <w:right w:w="100" w:type="dxa"/>
+            </w:tcMar>
+            <w:vAlign w:val="center"/>
+          </w:tcPr>
+          <w:p>
+            <w:pPr>
+              <w:widowControl w:val="0"/>
+              <w:spacing w:line="240" w:lineRule="auto"/>
+              <w:rPr>
+                <w:b/>
+                <w:sz w:val="20"/>
+                <w:szCs w:val="20"/>
+              </w:rPr>
+            </w:pPr>
+            <w:proofErr w:type="spellStart"/>
+            <w:r>
+              <w:rPr>
+                <w:b/>
+                <w:sz w:val="20"/>
+                <w:szCs w:val="20"/>
+              </w:rPr>
+              <w:t>floydWarshall</w:t>
+            </w:r>
+            <w:proofErr w:type="spellEnd"/>
+            <w:r>
+              <w:rPr>
+                <w:b/>
+                <w:sz w:val="20"/>
+                <w:szCs w:val="20"/>
+              </w:rPr>
+              <w:t>.</w:t>
+            </w:r>
+          </w:p>
+        </w:tc>
+        <w:tc>
+          <w:tcPr>
+            <w:tcW w:w="2325" w:type="dxa"/>
+            <w:shd w:val="clear" w:color="auto" w:fill="auto"/>
+            <w:tcMar>
+              <w:top w:w="100" w:type="dxa"/>
+              <w:left w:w="100" w:type="dxa"/>
+              <w:bottom w:w="100" w:type="dxa"/>
+              <w:right w:w="100" w:type="dxa"/>
+            </w:tcMar>
+          </w:tcPr>
+          <w:p>
+            <w:pPr>
+              <w:widowControl w:val="0"/>
+              <w:spacing w:line="240" w:lineRule="auto"/>
+              <w:rPr>
+                <w:rFonts w:ascii="Candara" w:eastAsia="Candara" w:hAnsi="Candara" w:cs="Candara"/>
+                <w:sz w:val="24"/>
+                <w:szCs w:val="24"/>
+              </w:rPr>
+            </w:pPr>
+            <w:r>
+              <w:rPr>
+                <w:rFonts w:ascii="Candara" w:eastAsia="Candara" w:hAnsi="Candara" w:cs="Candara"/>
+                <w:sz w:val="24"/>
+                <w:szCs w:val="24"/>
+              </w:rPr>
+              <w:t>SetUpStage3</w:t>
+            </w:r>
+          </w:p>
+        </w:tc>
+        <w:tc>
+          <w:tcPr>
+            <w:tcW w:w="4185" w:type="dxa"/>
+            <w:shd w:val="clear" w:color="auto" w:fill="auto"/>
+            <w:tcMar>
+              <w:top w:w="100" w:type="dxa"/>
+              <w:left w:w="100" w:type="dxa"/>
+              <w:bottom w:w="100" w:type="dxa"/>
+              <w:right w:w="100" w:type="dxa"/>
+            </w:tcMar>
+            <w:vAlign w:val="center"/>
+          </w:tcPr>
+          <w:p>
+            <w:pPr>
+              <w:widowControl w:val="0"/>
+              <w:spacing w:line="240" w:lineRule="auto"/>
+              <w:rPr>
+                <w:sz w:val="20"/>
+                <w:szCs w:val="20"/>
+              </w:rPr>
+            </w:pPr>
+            <w:r>
+              <w:rPr>
+                <w:sz w:val="20"/>
+                <w:szCs w:val="20"/>
+              </w:rPr>
+              <w:t>The method should return the next list:</w:t>
+            </w:r>
+          </w:p>
+          <w:p>
+            <w:pPr>
+              <w:widowControl w:val="0"/>
+              <w:spacing w:line="240" w:lineRule="auto"/>
+              <w:rPr>
+                <w:sz w:val="20"/>
+                <w:szCs w:val="20"/>
+              </w:rPr>
+            </w:pPr>
+            <w:r>
+              <w:rPr>
+                <w:sz w:val="20"/>
+                <w:szCs w:val="20"/>
+              </w:rPr>
+              <w:t>{“Server4”</w:t>
+            </w:r>
+            <w:r>
+              <w:rPr>
+                <w:sz w:val="20"/>
+                <w:szCs w:val="20"/>
+              </w:rPr>
+              <w:t>,” Server</w:t>
+            </w:r>
+            <w:r>
+              <w:rPr>
+                <w:sz w:val="20"/>
+                <w:szCs w:val="20"/>
+              </w:rPr>
+              <w:t>5”</w:t>
+            </w:r>
+            <w:r>
+              <w:rPr>
+                <w:sz w:val="20"/>
+                <w:szCs w:val="20"/>
+              </w:rPr>
+              <w:t>,” Server</w:t>
+            </w:r>
+            <w:r>
+              <w:rPr>
+                <w:sz w:val="20"/>
+                <w:szCs w:val="20"/>
+              </w:rPr>
+              <w:t>2”}</w:t>
+            </w:r>
+          </w:p>
+          <w:p>
+            <w:pPr>
+              <w:widowControl w:val="0"/>
+              <w:spacing w:line="240" w:lineRule="auto"/>
+              <w:rPr>
+                <w:sz w:val="20"/>
+                <w:szCs w:val="20"/>
+              </w:rPr>
+            </w:pPr>
+          </w:p>
+        </w:tc>
+      </w:tr>
+    </w:tbl>
+    <w:p>
+      <w:pPr>
+        <w:jc w:val="both"/>
+        <w:rPr>
+          <w:rFonts w:ascii="Candara" w:eastAsia="Candara" w:hAnsi="Candara" w:cs="Candara"/>
+          <w:b/>
+          <w:sz w:val="24"/>
+          <w:szCs w:val="24"/>
+        </w:rPr>
+      </w:pPr>
+    </w:p>
+    <w:tbl>
+      <w:tblPr>
+        <w:tblStyle w:val="ac"/>
+        <w:tblW w:w="9945" w:type="dxa"/>
+        <w:tblInd w:w="0" w:type="dxa"/>
+        <w:tblBorders>
+          <w:top w:val="single" w:sz="8" w:space="0" w:color="000000"/>
+          <w:left w:val="single" w:sz="8" w:space="0" w:color="000000"/>
+          <w:bottom w:val="single" w:sz="8" w:space="0" w:color="000000"/>
+          <w:right w:val="single" w:sz="8" w:space="0" w:color="000000"/>
+          <w:insideH w:val="single" w:sz="8" w:space="0" w:color="000000"/>
+          <w:insideV w:val="single" w:sz="8" w:space="0" w:color="000000"/>
+        </w:tblBorders>
+        <w:tblLayout w:type="fixed"/>
+        <w:tblLook w:val="0600" w:firstRow="0" w:lastRow="0" w:firstColumn="0" w:lastColumn="0" w:noHBand="1" w:noVBand="1"/>
+      </w:tblPr>
+      <w:tblGrid>
+        <w:gridCol w:w="1740"/>
+        <w:gridCol w:w="1695"/>
+        <w:gridCol w:w="2325"/>
+        <w:gridCol w:w="4185"/>
+      </w:tblGrid>
+      <w:tr>
+        <w:trPr>
+          <w:trHeight w:val="400"/>
+        </w:trPr>
+        <w:tc>
+          <w:tcPr>
+            <w:tcW w:w="9945" w:type="dxa"/>
+            <w:gridSpan w:val="4"/>
+            <w:shd w:val="clear" w:color="auto" w:fill="auto"/>
+            <w:tcMar>
+              <w:top w:w="100" w:type="dxa"/>
+              <w:left w:w="100" w:type="dxa"/>
+              <w:bottom w:w="100" w:type="dxa"/>
+              <w:right w:w="100" w:type="dxa"/>
+            </w:tcMar>
+            <w:vAlign w:val="center"/>
+          </w:tcPr>
+          <w:p>
+            <w:pPr>
+              <w:widowControl w:val="0"/>
+              <w:spacing w:line="240" w:lineRule="auto"/>
+              <w:rPr>
+                <w:sz w:val="20"/>
+                <w:szCs w:val="20"/>
+              </w:rPr>
+            </w:pPr>
+            <w:r>
+              <w:rPr>
+                <w:b/>
+                <w:sz w:val="20"/>
+                <w:szCs w:val="20"/>
+              </w:rPr>
+              <w:t xml:space="preserve">Objective of the Test: </w:t>
+            </w:r>
+            <w:r>
+              <w:rPr>
+                <w:b/>
+                <w:sz w:val="20"/>
+                <w:szCs w:val="20"/>
+              </w:rPr>
+              <w:t xml:space="preserve">the purpose of this test is to test everything related to the </w:t>
+            </w:r>
+            <w:r>
+              <w:rPr>
+                <w:b/>
+                <w:sz w:val="20"/>
+                <w:szCs w:val="20"/>
+              </w:rPr>
+              <w:t xml:space="preserve">Prim </w:t>
+            </w:r>
+            <w:r>
+              <w:rPr>
+                <w:b/>
+                <w:sz w:val="20"/>
+                <w:szCs w:val="20"/>
+              </w:rPr>
+              <w:t>method.</w:t>
+            </w:r>
+          </w:p>
+        </w:tc>
+      </w:tr>
+      <w:tr>
+        <w:tc>
+          <w:tcPr>
+            <w:tcW w:w="1740" w:type="dxa"/>
+            <w:shd w:val="clear" w:color="auto" w:fill="EFEFEF"/>
+            <w:tcMar>
+              <w:top w:w="100" w:type="dxa"/>
+              <w:left w:w="100" w:type="dxa"/>
+              <w:bottom w:w="100" w:type="dxa"/>
+              <w:right w:w="100" w:type="dxa"/>
+            </w:tcMar>
+            <w:vAlign w:val="center"/>
+          </w:tcPr>
+          <w:p>
+            <w:pPr>
+              <w:widowControl w:val="0"/>
+              <w:spacing w:line="240" w:lineRule="auto"/>
+              <w:rPr>
+                <w:b/>
+                <w:sz w:val="20"/>
+                <w:szCs w:val="20"/>
+              </w:rPr>
+            </w:pPr>
+            <w:r>
+              <w:rPr>
+                <w:b/>
+                <w:sz w:val="20"/>
+                <w:szCs w:val="20"/>
+              </w:rPr>
+              <w:t>Class</w:t>
+            </w:r>
+          </w:p>
+        </w:tc>
+        <w:tc>
+          <w:tcPr>
+            <w:tcW w:w="1695" w:type="dxa"/>
+            <w:shd w:val="clear" w:color="auto" w:fill="EFEFEF"/>
+            <w:tcMar>
+              <w:top w:w="100" w:type="dxa"/>
+              <w:left w:w="100" w:type="dxa"/>
+              <w:bottom w:w="100" w:type="dxa"/>
+              <w:right w:w="100" w:type="dxa"/>
+            </w:tcMar>
+            <w:vAlign w:val="center"/>
+          </w:tcPr>
+          <w:p>
+            <w:pPr>
+              <w:widowControl w:val="0"/>
+              <w:spacing w:line="240" w:lineRule="auto"/>
+              <w:rPr>
+                <w:b/>
+                <w:sz w:val="20"/>
+                <w:szCs w:val="20"/>
+              </w:rPr>
+            </w:pPr>
+            <w:proofErr w:type="spellStart"/>
+            <w:r>
+              <w:rPr>
+                <w:b/>
+                <w:sz w:val="20"/>
+                <w:szCs w:val="20"/>
+              </w:rPr>
+              <w:t>Mehod</w:t>
+            </w:r>
+            <w:proofErr w:type="spellEnd"/>
+          </w:p>
+        </w:tc>
+        <w:tc>
+          <w:tcPr>
+            <w:tcW w:w="2325" w:type="dxa"/>
+            <w:shd w:val="clear" w:color="auto" w:fill="EFEFEF"/>
+            <w:tcMar>
+              <w:top w:w="100" w:type="dxa"/>
+              <w:left w:w="100" w:type="dxa"/>
+              <w:bottom w:w="100" w:type="dxa"/>
+              <w:right w:w="100" w:type="dxa"/>
+            </w:tcMar>
+            <w:vAlign w:val="center"/>
+          </w:tcPr>
+          <w:p>
+            <w:pPr>
+              <w:widowControl w:val="0"/>
+              <w:spacing w:line="240" w:lineRule="auto"/>
+              <w:rPr>
+                <w:b/>
+                <w:sz w:val="20"/>
+                <w:szCs w:val="20"/>
+              </w:rPr>
+            </w:pPr>
+            <w:r>
+              <w:rPr>
+                <w:b/>
+                <w:sz w:val="20"/>
+                <w:szCs w:val="20"/>
+              </w:rPr>
+              <w:t>Scenario</w:t>
+            </w:r>
+          </w:p>
+        </w:tc>
+        <w:tc>
+          <w:tcPr>
+            <w:tcW w:w="4185" w:type="dxa"/>
+            <w:shd w:val="clear" w:color="auto" w:fill="EFEFEF"/>
+            <w:tcMar>
+              <w:top w:w="100" w:type="dxa"/>
+              <w:left w:w="100" w:type="dxa"/>
+              <w:bottom w:w="100" w:type="dxa"/>
+              <w:right w:w="100" w:type="dxa"/>
+            </w:tcMar>
+            <w:vAlign w:val="center"/>
+          </w:tcPr>
+          <w:p>
+            <w:pPr>
+              <w:widowControl w:val="0"/>
+              <w:spacing w:line="240" w:lineRule="auto"/>
+              <w:rPr>
+                <w:b/>
+                <w:sz w:val="20"/>
+                <w:szCs w:val="20"/>
+              </w:rPr>
+            </w:pPr>
+            <w:r>
+              <w:rPr>
+                <w:b/>
+                <w:sz w:val="20"/>
+                <w:szCs w:val="20"/>
+              </w:rPr>
+              <w:t>Expected result</w:t>
+            </w:r>
+          </w:p>
+        </w:tc>
+      </w:tr>
+      <w:tr>
+        <w:trPr>
+          <w:trHeight w:val="390"/>
+        </w:trPr>
+        <w:tc>
+          <w:tcPr>
+            <w:tcW w:w="1740" w:type="dxa"/>
+            <w:shd w:val="clear" w:color="auto" w:fill="auto"/>
+            <w:tcMar>
+              <w:top w:w="100" w:type="dxa"/>
+              <w:left w:w="100" w:type="dxa"/>
+              <w:bottom w:w="100" w:type="dxa"/>
+              <w:right w:w="100" w:type="dxa"/>
+            </w:tcMar>
+            <w:vAlign w:val="center"/>
+          </w:tcPr>
+          <w:p>
+            <w:pPr>
+              <w:widowControl w:val="0"/>
+              <w:spacing w:line="240" w:lineRule="auto"/>
+              <w:rPr>
+                <w:b/>
+                <w:sz w:val="20"/>
+                <w:szCs w:val="20"/>
+              </w:rPr>
+            </w:pPr>
+            <w:r>
+              <w:rPr>
+                <w:b/>
+                <w:sz w:val="20"/>
+                <w:szCs w:val="20"/>
+              </w:rPr>
+              <w:t>Graph</w:t>
+            </w:r>
+          </w:p>
+        </w:tc>
+        <w:tc>
+          <w:tcPr>
+            <w:tcW w:w="1695" w:type="dxa"/>
+            <w:shd w:val="clear" w:color="auto" w:fill="auto"/>
+            <w:tcMar>
+              <w:top w:w="100" w:type="dxa"/>
+              <w:left w:w="100" w:type="dxa"/>
+              <w:bottom w:w="100" w:type="dxa"/>
+              <w:right w:w="100" w:type="dxa"/>
+            </w:tcMar>
+            <w:vAlign w:val="center"/>
+          </w:tcPr>
+          <w:p>
+            <w:pPr>
+              <w:widowControl w:val="0"/>
+              <w:spacing w:line="240" w:lineRule="auto"/>
+              <w:rPr>
+                <w:b/>
+                <w:sz w:val="20"/>
+                <w:szCs w:val="20"/>
+              </w:rPr>
+            </w:pPr>
+            <w:r>
+              <w:rPr>
+                <w:b/>
+                <w:sz w:val="20"/>
+                <w:szCs w:val="20"/>
+              </w:rPr>
+              <w:t>Prim</w:t>
+            </w:r>
+            <w:r>
+              <w:rPr>
+                <w:b/>
+                <w:sz w:val="20"/>
+                <w:szCs w:val="20"/>
+              </w:rPr>
+              <w:t>.</w:t>
+            </w:r>
+          </w:p>
+        </w:tc>
+        <w:tc>
+          <w:tcPr>
+            <w:tcW w:w="2325" w:type="dxa"/>
+            <w:shd w:val="clear" w:color="auto" w:fill="auto"/>
+            <w:tcMar>
+              <w:top w:w="100" w:type="dxa"/>
+              <w:left w:w="100" w:type="dxa"/>
+              <w:bottom w:w="100" w:type="dxa"/>
+              <w:right w:w="100" w:type="dxa"/>
+            </w:tcMar>
+          </w:tcPr>
+          <w:p>
+            <w:pPr>
+              <w:widowControl w:val="0"/>
+              <w:spacing w:line="240" w:lineRule="auto"/>
+              <w:rPr>
+                <w:rFonts w:ascii="Candara" w:eastAsia="Candara" w:hAnsi="Candara" w:cs="Candara"/>
+                <w:sz w:val="24"/>
+                <w:szCs w:val="24"/>
+              </w:rPr>
+            </w:pPr>
+            <w:r>
+              <w:rPr>
+                <w:rFonts w:ascii="Candara" w:eastAsia="Candara" w:hAnsi="Candara" w:cs="Candara"/>
+                <w:sz w:val="24"/>
+                <w:szCs w:val="24"/>
+              </w:rPr>
+              <w:t>setUpStage4</w:t>
+            </w:r>
+          </w:p>
+        </w:tc>
+        <w:tc>
+          <w:tcPr>
+            <w:tcW w:w="4185" w:type="dxa"/>
+            <w:shd w:val="clear" w:color="auto" w:fill="auto"/>
+            <w:tcMar>
+              <w:top w:w="100" w:type="dxa"/>
+              <w:left w:w="100" w:type="dxa"/>
+              <w:bottom w:w="100" w:type="dxa"/>
+              <w:right w:w="100" w:type="dxa"/>
+            </w:tcMar>
+            <w:vAlign w:val="center"/>
+          </w:tcPr>
+          <w:p>
+            <w:pPr>
+              <w:widowControl w:val="0"/>
+              <w:spacing w:line="240" w:lineRule="auto"/>
+              <w:rPr>
+                <w:rFonts w:ascii="Candara" w:eastAsia="Candara" w:hAnsi="Candara" w:cs="Candara"/>
+                <w:sz w:val="24"/>
+                <w:szCs w:val="24"/>
+              </w:rPr>
+            </w:pPr>
+            <w:r>
+              <w:rPr>
+                <w:rFonts w:ascii="Candara" w:eastAsia="Candara" w:hAnsi="Candara" w:cs="Candara"/>
+                <w:sz w:val="24"/>
+                <w:szCs w:val="24"/>
+              </w:rPr>
+              <w:t>should return a graph with only one vertex</w:t>
+            </w:r>
+          </w:p>
+        </w:tc>
+      </w:tr>
+      <w:tr>
+        <w:trPr>
+          <w:trHeight w:val="390"/>
+        </w:trPr>
+        <w:tc>
+          <w:tcPr>
+            <w:tcW w:w="1740" w:type="dxa"/>
+            <w:shd w:val="clear" w:color="auto" w:fill="auto"/>
+            <w:tcMar>
+              <w:top w:w="100" w:type="dxa"/>
+              <w:left w:w="100" w:type="dxa"/>
+              <w:bottom w:w="100" w:type="dxa"/>
+              <w:right w:w="100" w:type="dxa"/>
+            </w:tcMar>
+            <w:vAlign w:val="center"/>
+          </w:tcPr>
+          <w:p>
+            <w:pPr>
+              <w:widowControl w:val="0"/>
+              <w:spacing w:line="240" w:lineRule="auto"/>
+              <w:rPr>
+                <w:b/>
+                <w:sz w:val="20"/>
+                <w:szCs w:val="20"/>
+              </w:rPr>
+            </w:pPr>
+            <w:r>
+              <w:rPr>
+                <w:b/>
+                <w:sz w:val="20"/>
+                <w:szCs w:val="20"/>
+              </w:rPr>
+              <w:t>Graph</w:t>
+            </w:r>
+          </w:p>
+        </w:tc>
+        <w:tc>
+          <w:tcPr>
+            <w:tcW w:w="1695" w:type="dxa"/>
+            <w:shd w:val="clear" w:color="auto" w:fill="auto"/>
+            <w:tcMar>
+              <w:top w:w="100" w:type="dxa"/>
+              <w:left w:w="100" w:type="dxa"/>
+              <w:bottom w:w="100" w:type="dxa"/>
+              <w:right w:w="100" w:type="dxa"/>
+            </w:tcMar>
+            <w:vAlign w:val="center"/>
+          </w:tcPr>
+          <w:p>
+            <w:pPr>
+              <w:widowControl w:val="0"/>
+              <w:spacing w:line="240" w:lineRule="auto"/>
+              <w:rPr>
+                <w:b/>
+                <w:sz w:val="20"/>
+                <w:szCs w:val="20"/>
+              </w:rPr>
+            </w:pPr>
+            <w:r>
+              <w:rPr>
+                <w:b/>
+                <w:sz w:val="20"/>
+                <w:szCs w:val="20"/>
+              </w:rPr>
+              <w:t>Prim</w:t>
+            </w:r>
+            <w:r>
+              <w:rPr>
+                <w:b/>
+                <w:sz w:val="20"/>
+                <w:szCs w:val="20"/>
+              </w:rPr>
+              <w:t>.</w:t>
+            </w:r>
+          </w:p>
+        </w:tc>
+        <w:tc>
+          <w:tcPr>
+            <w:tcW w:w="2325" w:type="dxa"/>
+            <w:shd w:val="clear" w:color="auto" w:fill="auto"/>
+            <w:tcMar>
+              <w:top w:w="100" w:type="dxa"/>
+              <w:left w:w="100" w:type="dxa"/>
+              <w:bottom w:w="100" w:type="dxa"/>
+              <w:right w:w="100" w:type="dxa"/>
+            </w:tcMar>
+          </w:tcPr>
+          <w:p>
+            <w:pPr>
+              <w:widowControl w:val="0"/>
+              <w:spacing w:line="240" w:lineRule="auto"/>
+              <w:rPr>
+                <w:rFonts w:ascii="Candara" w:eastAsia="Candara" w:hAnsi="Candara" w:cs="Candara"/>
+                <w:sz w:val="24"/>
+                <w:szCs w:val="24"/>
+              </w:rPr>
+            </w:pPr>
+            <w:r>
+              <w:rPr>
+                <w:rFonts w:ascii="Candara" w:eastAsia="Candara" w:hAnsi="Candara" w:cs="Candara"/>
+                <w:sz w:val="24"/>
+                <w:szCs w:val="24"/>
+              </w:rPr>
+              <w:t>SetupStage2</w:t>
+            </w:r>
+          </w:p>
+        </w:tc>
+        <w:tc>
+          <w:tcPr>
+            <w:tcW w:w="4185" w:type="dxa"/>
+            <w:shd w:val="clear" w:color="auto" w:fill="auto"/>
+            <w:tcMar>
+              <w:top w:w="100" w:type="dxa"/>
+              <w:left w:w="100" w:type="dxa"/>
+              <w:bottom w:w="100" w:type="dxa"/>
+              <w:right w:w="100" w:type="dxa"/>
+            </w:tcMar>
+            <w:vAlign w:val="center"/>
+          </w:tcPr>
+          <w:p>
+            <w:pPr>
+              <w:widowControl w:val="0"/>
+              <w:spacing w:line="240" w:lineRule="auto"/>
+              <w:rPr>
+                <w:rFonts w:ascii="Candara" w:hAnsi="Candara"/>
+                <w:bCs/>
+                <w:sz w:val="20"/>
+                <w:szCs w:val="20"/>
+              </w:rPr>
+            </w:pPr>
+            <w:r>
+              <w:rPr>
+                <w:rFonts w:ascii="Candara" w:hAnsi="Candara"/>
+                <w:bCs/>
+                <w:sz w:val="20"/>
+                <w:szCs w:val="20"/>
+              </w:rPr>
+              <w:t xml:space="preserve">should return a graph with 3 </w:t>
+            </w:r>
+            <w:r>
+              <w:rPr>
+                <w:rFonts w:ascii="Candara" w:hAnsi="Candara"/>
+                <w:bCs/>
+                <w:sz w:val="20"/>
+                <w:szCs w:val="20"/>
+              </w:rPr>
+              <w:t>Vertex</w:t>
+            </w:r>
+            <w:r>
+              <w:rPr>
+                <w:rFonts w:ascii="Candara" w:hAnsi="Candara"/>
+                <w:bCs/>
+                <w:sz w:val="20"/>
+                <w:szCs w:val="20"/>
+              </w:rPr>
+              <w:t xml:space="preserve"> and two edges</w:t>
+            </w:r>
+          </w:p>
+        </w:tc>
+      </w:tr>
+      <w:tr>
+        <w:trPr>
+          <w:trHeight w:val="390"/>
+        </w:trPr>
+        <w:tc>
+          <w:tcPr>
+            <w:tcW w:w="1740" w:type="dxa"/>
+            <w:shd w:val="clear" w:color="auto" w:fill="auto"/>
+            <w:tcMar>
+              <w:top w:w="100" w:type="dxa"/>
+              <w:left w:w="100" w:type="dxa"/>
+              <w:bottom w:w="100" w:type="dxa"/>
+              <w:right w:w="100" w:type="dxa"/>
+            </w:tcMar>
+            <w:vAlign w:val="center"/>
+          </w:tcPr>
+          <w:p>
+            <w:pPr>
+              <w:widowControl w:val="0"/>
+              <w:spacing w:line="240" w:lineRule="auto"/>
+              <w:rPr>
+                <w:b/>
+                <w:sz w:val="20"/>
+                <w:szCs w:val="20"/>
+              </w:rPr>
+            </w:pPr>
+            <w:r>
+              <w:rPr>
+                <w:b/>
+                <w:sz w:val="20"/>
+                <w:szCs w:val="20"/>
+              </w:rPr>
+              <w:t>Graph</w:t>
+            </w:r>
+          </w:p>
+        </w:tc>
+        <w:tc>
+          <w:tcPr>
+            <w:tcW w:w="1695" w:type="dxa"/>
+            <w:shd w:val="clear" w:color="auto" w:fill="auto"/>
+            <w:tcMar>
+              <w:top w:w="100" w:type="dxa"/>
+              <w:left w:w="100" w:type="dxa"/>
+              <w:bottom w:w="100" w:type="dxa"/>
+              <w:right w:w="100" w:type="dxa"/>
+            </w:tcMar>
+            <w:vAlign w:val="center"/>
+          </w:tcPr>
+          <w:p>
+            <w:pPr>
+              <w:widowControl w:val="0"/>
+              <w:spacing w:line="240" w:lineRule="auto"/>
+              <w:rPr>
+                <w:b/>
+                <w:sz w:val="20"/>
+                <w:szCs w:val="20"/>
+              </w:rPr>
+            </w:pPr>
+            <w:r>
+              <w:rPr>
+                <w:b/>
+                <w:sz w:val="20"/>
+                <w:szCs w:val="20"/>
+              </w:rPr>
+              <w:t>Prim</w:t>
+            </w:r>
+            <w:r>
+              <w:rPr>
+                <w:b/>
+                <w:sz w:val="20"/>
+                <w:szCs w:val="20"/>
+              </w:rPr>
+              <w:t>.</w:t>
+            </w:r>
+          </w:p>
+        </w:tc>
+        <w:tc>
+          <w:tcPr>
+            <w:tcW w:w="2325" w:type="dxa"/>
+            <w:shd w:val="clear" w:color="auto" w:fill="auto"/>
+            <w:tcMar>
+              <w:top w:w="100" w:type="dxa"/>
+              <w:left w:w="100" w:type="dxa"/>
+              <w:bottom w:w="100" w:type="dxa"/>
+              <w:right w:w="100" w:type="dxa"/>
+            </w:tcMar>
+          </w:tcPr>
+          <w:p>
+            <w:pPr>
+              <w:widowControl w:val="0"/>
+              <w:spacing w:line="240" w:lineRule="auto"/>
+              <w:rPr>
+                <w:rFonts w:ascii="Candara" w:eastAsia="Candara" w:hAnsi="Candara" w:cs="Candara"/>
+                <w:sz w:val="24"/>
+                <w:szCs w:val="24"/>
+              </w:rPr>
+            </w:pPr>
+            <w:r>
+              <w:rPr>
+                <w:rFonts w:ascii="Candara" w:eastAsia="Candara" w:hAnsi="Candara" w:cs="Candara"/>
+                <w:sz w:val="24"/>
+                <w:szCs w:val="24"/>
+              </w:rPr>
+              <w:t>SetUpStage3</w:t>
+            </w:r>
+          </w:p>
+        </w:tc>
+        <w:tc>
+          <w:tcPr>
+            <w:tcW w:w="4185" w:type="dxa"/>
+            <w:shd w:val="clear" w:color="auto" w:fill="auto"/>
+            <w:tcMar>
+              <w:top w:w="100" w:type="dxa"/>
+              <w:left w:w="100" w:type="dxa"/>
+              <w:bottom w:w="100" w:type="dxa"/>
+              <w:right w:w="100" w:type="dxa"/>
+            </w:tcMar>
+            <w:vAlign w:val="center"/>
+          </w:tcPr>
+          <w:p>
+            <w:pPr>
+              <w:widowControl w:val="0"/>
+              <w:spacing w:line="240" w:lineRule="auto"/>
+              <w:rPr>
+                <w:sz w:val="20"/>
+                <w:szCs w:val="20"/>
+              </w:rPr>
+            </w:pPr>
+            <w:r>
+              <w:rPr>
+                <w:sz w:val="20"/>
+                <w:szCs w:val="20"/>
+              </w:rPr>
+              <w:t>Should return a graph with the 5 vertex and 4 edges</w:t>
+            </w:r>
+          </w:p>
+        </w:tc>
+      </w:tr>
+    </w:tbl>
+    <w:p>
+      <w:pPr>
+        <w:jc w:val="both"/>
+        <w:rPr>
+          <w:rFonts w:ascii="Candara" w:eastAsia="Candara" w:hAnsi="Candara" w:cs="Candara"/>
+          <w:b/>
+          <w:sz w:val="24"/>
+          <w:szCs w:val="24"/>
+        </w:rPr>
+      </w:pPr>
+    </w:p>
+    <w:tbl>
+      <w:tblPr>
+        <w:tblStyle w:val="ac"/>
+        <w:tblW w:w="9945" w:type="dxa"/>
+        <w:tblInd w:w="0" w:type="dxa"/>
+        <w:tblBorders>
+          <w:top w:val="single" w:sz="8" w:space="0" w:color="000000"/>
+          <w:left w:val="single" w:sz="8" w:space="0" w:color="000000"/>
+          <w:bottom w:val="single" w:sz="8" w:space="0" w:color="000000"/>
+          <w:right w:val="single" w:sz="8" w:space="0" w:color="000000"/>
+          <w:insideH w:val="single" w:sz="8" w:space="0" w:color="000000"/>
+          <w:insideV w:val="single" w:sz="8" w:space="0" w:color="000000"/>
+        </w:tblBorders>
+        <w:tblLayout w:type="fixed"/>
+        <w:tblLook w:val="0600" w:firstRow="0" w:lastRow="0" w:firstColumn="0" w:lastColumn="0" w:noHBand="1" w:noVBand="1"/>
+      </w:tblPr>
+      <w:tblGrid>
+        <w:gridCol w:w="1740"/>
+        <w:gridCol w:w="1695"/>
+        <w:gridCol w:w="2325"/>
+        <w:gridCol w:w="4185"/>
+      </w:tblGrid>
+      <w:tr>
+        <w:trPr>
+          <w:trHeight w:val="400"/>
+        </w:trPr>
+        <w:tc>
+          <w:tcPr>
+            <w:tcW w:w="9945" w:type="dxa"/>
+            <w:gridSpan w:val="4"/>
+            <w:shd w:val="clear" w:color="auto" w:fill="auto"/>
+            <w:tcMar>
+              <w:top w:w="100" w:type="dxa"/>
+              <w:left w:w="100" w:type="dxa"/>
+              <w:bottom w:w="100" w:type="dxa"/>
+              <w:right w:w="100" w:type="dxa"/>
+            </w:tcMar>
+            <w:vAlign w:val="center"/>
+          </w:tcPr>
+          <w:p>
+            <w:pPr>
+              <w:widowControl w:val="0"/>
+              <w:spacing w:line="240" w:lineRule="auto"/>
+              <w:rPr>
+                <w:sz w:val="20"/>
+                <w:szCs w:val="20"/>
+              </w:rPr>
+            </w:pPr>
+            <w:r>
+              <w:rPr>
+                <w:b/>
+                <w:sz w:val="20"/>
+                <w:szCs w:val="20"/>
+              </w:rPr>
+              <w:t xml:space="preserve">Objective of the Test: </w:t>
+            </w:r>
+            <w:r>
+              <w:rPr>
+                <w:b/>
+                <w:sz w:val="20"/>
+                <w:szCs w:val="20"/>
+              </w:rPr>
+              <w:t xml:space="preserve">the purpose of this test is to test everything related to the </w:t>
+            </w:r>
+            <w:r>
+              <w:rPr>
+                <w:b/>
+                <w:sz w:val="20"/>
+                <w:szCs w:val="20"/>
+              </w:rPr>
+              <w:t>Kruskal</w:t>
+            </w:r>
+            <w:r>
+              <w:rPr>
+                <w:b/>
+                <w:sz w:val="20"/>
+                <w:szCs w:val="20"/>
+              </w:rPr>
+              <w:t xml:space="preserve"> </w:t>
+            </w:r>
+            <w:r>
+              <w:rPr>
+                <w:b/>
+                <w:sz w:val="20"/>
+                <w:szCs w:val="20"/>
+              </w:rPr>
+              <w:t>method.</w:t>
+            </w:r>
+          </w:p>
+        </w:tc>
+      </w:tr>
+      <w:tr>
+        <w:tc>
+          <w:tcPr>
+            <w:tcW w:w="1740" w:type="dxa"/>
+            <w:shd w:val="clear" w:color="auto" w:fill="EFEFEF"/>
+            <w:tcMar>
+              <w:top w:w="100" w:type="dxa"/>
+              <w:left w:w="100" w:type="dxa"/>
+              <w:bottom w:w="100" w:type="dxa"/>
+              <w:right w:w="100" w:type="dxa"/>
+            </w:tcMar>
+            <w:vAlign w:val="center"/>
+          </w:tcPr>
+          <w:p>
+            <w:pPr>
+              <w:widowControl w:val="0"/>
+              <w:spacing w:line="240" w:lineRule="auto"/>
+              <w:rPr>
+                <w:b/>
+                <w:sz w:val="20"/>
+                <w:szCs w:val="20"/>
+              </w:rPr>
+            </w:pPr>
+            <w:r>
+              <w:rPr>
+                <w:b/>
+                <w:sz w:val="20"/>
+                <w:szCs w:val="20"/>
+              </w:rPr>
+              <w:t>Class</w:t>
+            </w:r>
+          </w:p>
+        </w:tc>
+        <w:tc>
+          <w:tcPr>
+            <w:tcW w:w="1695" w:type="dxa"/>
+            <w:shd w:val="clear" w:color="auto" w:fill="EFEFEF"/>
+            <w:tcMar>
+              <w:top w:w="100" w:type="dxa"/>
+              <w:left w:w="100" w:type="dxa"/>
+              <w:bottom w:w="100" w:type="dxa"/>
+              <w:right w:w="100" w:type="dxa"/>
+            </w:tcMar>
+            <w:vAlign w:val="center"/>
+          </w:tcPr>
+          <w:p>
+            <w:pPr>
+              <w:widowControl w:val="0"/>
+              <w:spacing w:line="240" w:lineRule="auto"/>
+              <w:rPr>
+                <w:b/>
+                <w:sz w:val="20"/>
+                <w:szCs w:val="20"/>
+              </w:rPr>
+            </w:pPr>
+            <w:proofErr w:type="spellStart"/>
+            <w:r>
+              <w:rPr>
+                <w:b/>
+                <w:sz w:val="20"/>
+                <w:szCs w:val="20"/>
+              </w:rPr>
+              <w:t>Mehod</w:t>
+            </w:r>
+            <w:proofErr w:type="spellEnd"/>
+          </w:p>
+        </w:tc>
+        <w:tc>
+          <w:tcPr>
+            <w:tcW w:w="2325" w:type="dxa"/>
+            <w:shd w:val="clear" w:color="auto" w:fill="EFEFEF"/>
+            <w:tcMar>
+              <w:top w:w="100" w:type="dxa"/>
+              <w:left w:w="100" w:type="dxa"/>
+              <w:bottom w:w="100" w:type="dxa"/>
+              <w:right w:w="100" w:type="dxa"/>
+            </w:tcMar>
+            <w:vAlign w:val="center"/>
+          </w:tcPr>
+          <w:p>
+            <w:pPr>
+              <w:widowControl w:val="0"/>
+              <w:spacing w:line="240" w:lineRule="auto"/>
+              <w:rPr>
+                <w:b/>
+                <w:sz w:val="20"/>
+                <w:szCs w:val="20"/>
+              </w:rPr>
+            </w:pPr>
+            <w:r>
+              <w:rPr>
+                <w:b/>
+                <w:sz w:val="20"/>
+                <w:szCs w:val="20"/>
+              </w:rPr>
+              <w:t>Scenario</w:t>
+            </w:r>
+          </w:p>
+        </w:tc>
+        <w:tc>
+          <w:tcPr>
+            <w:tcW w:w="4185" w:type="dxa"/>
+            <w:shd w:val="clear" w:color="auto" w:fill="EFEFEF"/>
+            <w:tcMar>
+              <w:top w:w="100" w:type="dxa"/>
+              <w:left w:w="100" w:type="dxa"/>
+              <w:bottom w:w="100" w:type="dxa"/>
+              <w:right w:w="100" w:type="dxa"/>
+            </w:tcMar>
+            <w:vAlign w:val="center"/>
+          </w:tcPr>
+          <w:p>
+            <w:pPr>
+              <w:widowControl w:val="0"/>
+              <w:spacing w:line="240" w:lineRule="auto"/>
+              <w:rPr>
+                <w:b/>
+                <w:sz w:val="20"/>
+                <w:szCs w:val="20"/>
+              </w:rPr>
+            </w:pPr>
+            <w:r>
+              <w:rPr>
+                <w:b/>
+                <w:sz w:val="20"/>
+                <w:szCs w:val="20"/>
+              </w:rPr>
+              <w:t>Expected result</w:t>
+            </w:r>
+          </w:p>
+        </w:tc>
+      </w:tr>
+      <w:tr>
+        <w:trPr>
+          <w:trHeight w:val="390"/>
+        </w:trPr>
+        <w:tc>
+          <w:tcPr>
+            <w:tcW w:w="1740" w:type="dxa"/>
+            <w:shd w:val="clear" w:color="auto" w:fill="auto"/>
+            <w:tcMar>
+              <w:top w:w="100" w:type="dxa"/>
+              <w:left w:w="100" w:type="dxa"/>
+              <w:bottom w:w="100" w:type="dxa"/>
+              <w:right w:w="100" w:type="dxa"/>
+            </w:tcMar>
+            <w:vAlign w:val="center"/>
+          </w:tcPr>
+          <w:p>
+            <w:pPr>
+              <w:widowControl w:val="0"/>
+              <w:spacing w:line="240" w:lineRule="auto"/>
+              <w:rPr>
+                <w:b/>
+                <w:sz w:val="20"/>
+                <w:szCs w:val="20"/>
+              </w:rPr>
+            </w:pPr>
+            <w:r>
+              <w:rPr>
+                <w:b/>
+                <w:sz w:val="20"/>
+                <w:szCs w:val="20"/>
+              </w:rPr>
+              <w:t>Graph</w:t>
+            </w:r>
+          </w:p>
+        </w:tc>
+        <w:tc>
+          <w:tcPr>
+            <w:tcW w:w="1695" w:type="dxa"/>
+            <w:shd w:val="clear" w:color="auto" w:fill="auto"/>
+            <w:tcMar>
+              <w:top w:w="100" w:type="dxa"/>
+              <w:left w:w="100" w:type="dxa"/>
+              <w:bottom w:w="100" w:type="dxa"/>
+              <w:right w:w="100" w:type="dxa"/>
+            </w:tcMar>
+            <w:vAlign w:val="center"/>
+          </w:tcPr>
+          <w:p>
+            <w:pPr>
+              <w:widowControl w:val="0"/>
+              <w:spacing w:line="240" w:lineRule="auto"/>
+              <w:rPr>
+                <w:b/>
+                <w:sz w:val="20"/>
+                <w:szCs w:val="20"/>
+              </w:rPr>
+            </w:pPr>
+            <w:r>
+              <w:rPr>
+                <w:b/>
+                <w:sz w:val="20"/>
+                <w:szCs w:val="20"/>
+              </w:rPr>
+              <w:t>Kruskal</w:t>
+            </w:r>
+            <w:r>
+              <w:rPr>
+                <w:b/>
+                <w:sz w:val="20"/>
+                <w:szCs w:val="20"/>
+              </w:rPr>
+              <w:t>.</w:t>
+            </w:r>
+          </w:p>
+        </w:tc>
+        <w:tc>
+          <w:tcPr>
+            <w:tcW w:w="2325" w:type="dxa"/>
+            <w:shd w:val="clear" w:color="auto" w:fill="auto"/>
+            <w:tcMar>
+              <w:top w:w="100" w:type="dxa"/>
+              <w:left w:w="100" w:type="dxa"/>
+              <w:bottom w:w="100" w:type="dxa"/>
+              <w:right w:w="100" w:type="dxa"/>
+            </w:tcMar>
+          </w:tcPr>
+          <w:p>
+            <w:pPr>
+              <w:widowControl w:val="0"/>
+              <w:spacing w:line="240" w:lineRule="auto"/>
+              <w:rPr>
+                <w:rFonts w:ascii="Candara" w:eastAsia="Candara" w:hAnsi="Candara" w:cs="Candara"/>
+                <w:sz w:val="24"/>
+                <w:szCs w:val="24"/>
+              </w:rPr>
+            </w:pPr>
+            <w:r>
+              <w:rPr>
+                <w:rFonts w:ascii="Candara" w:eastAsia="Candara" w:hAnsi="Candara" w:cs="Candara"/>
+                <w:sz w:val="24"/>
+                <w:szCs w:val="24"/>
+              </w:rPr>
+              <w:t>setUpStage4</w:t>
+            </w:r>
+          </w:p>
+        </w:tc>
+        <w:tc>
+          <w:tcPr>
+            <w:tcW w:w="4185" w:type="dxa"/>
+            <w:shd w:val="clear" w:color="auto" w:fill="auto"/>
+            <w:tcMar>
+              <w:top w:w="100" w:type="dxa"/>
+              <w:left w:w="100" w:type="dxa"/>
+              <w:bottom w:w="100" w:type="dxa"/>
+              <w:right w:w="100" w:type="dxa"/>
+            </w:tcMar>
+            <w:vAlign w:val="center"/>
+          </w:tcPr>
+          <w:p>
+            <w:pPr>
+              <w:widowControl w:val="0"/>
+              <w:spacing w:line="240" w:lineRule="auto"/>
+              <w:rPr>
+                <w:rFonts w:ascii="Candara" w:eastAsia="Candara" w:hAnsi="Candara" w:cs="Candara"/>
+                <w:sz w:val="24"/>
+                <w:szCs w:val="24"/>
+              </w:rPr>
+            </w:pPr>
+            <w:r>
+              <w:rPr>
+                <w:rFonts w:ascii="Candara" w:eastAsia="Candara" w:hAnsi="Candara" w:cs="Candara"/>
+                <w:sz w:val="24"/>
+                <w:szCs w:val="24"/>
+              </w:rPr>
+              <w:t>Should return a graph with 4 vertexes but without edges</w:t>
+            </w:r>
+          </w:p>
+        </w:tc>
+      </w:tr>
+      <w:tr>
+        <w:trPr>
+          <w:trHeight w:val="390"/>
+        </w:trPr>
+        <w:tc>
+          <w:tcPr>
+            <w:tcW w:w="1740" w:type="dxa"/>
+            <w:shd w:val="clear" w:color="auto" w:fill="auto"/>
+            <w:tcMar>
+              <w:top w:w="100" w:type="dxa"/>
+              <w:left w:w="100" w:type="dxa"/>
+              <w:bottom w:w="100" w:type="dxa"/>
+              <w:right w:w="100" w:type="dxa"/>
+            </w:tcMar>
+            <w:vAlign w:val="center"/>
+          </w:tcPr>
+          <w:p>
+            <w:pPr>
+              <w:widowControl w:val="0"/>
+              <w:spacing w:line="240" w:lineRule="auto"/>
+              <w:rPr>
+                <w:b/>
+                <w:sz w:val="20"/>
+                <w:szCs w:val="20"/>
+              </w:rPr>
+            </w:pPr>
+            <w:r>
+              <w:rPr>
+                <w:b/>
+                <w:sz w:val="20"/>
+                <w:szCs w:val="20"/>
+              </w:rPr>
+              <w:t>Graph</w:t>
+            </w:r>
+          </w:p>
+        </w:tc>
+        <w:tc>
+          <w:tcPr>
+            <w:tcW w:w="1695" w:type="dxa"/>
+            <w:shd w:val="clear" w:color="auto" w:fill="auto"/>
+            <w:tcMar>
+              <w:top w:w="100" w:type="dxa"/>
+              <w:left w:w="100" w:type="dxa"/>
+              <w:bottom w:w="100" w:type="dxa"/>
+              <w:right w:w="100" w:type="dxa"/>
+            </w:tcMar>
+            <w:vAlign w:val="center"/>
+          </w:tcPr>
+          <w:p>
+            <w:pPr>
+              <w:widowControl w:val="0"/>
+              <w:spacing w:line="240" w:lineRule="auto"/>
+              <w:rPr>
+                <w:b/>
+                <w:sz w:val="20"/>
+                <w:szCs w:val="20"/>
+              </w:rPr>
+            </w:pPr>
+            <w:r>
+              <w:rPr>
+                <w:b/>
+                <w:sz w:val="20"/>
+                <w:szCs w:val="20"/>
+              </w:rPr>
+              <w:t>Kruskal</w:t>
+            </w:r>
+            <w:r>
+              <w:rPr>
+                <w:b/>
+                <w:sz w:val="20"/>
+                <w:szCs w:val="20"/>
+              </w:rPr>
+              <w:t>.</w:t>
+            </w:r>
+          </w:p>
+        </w:tc>
+        <w:tc>
+          <w:tcPr>
+            <w:tcW w:w="2325" w:type="dxa"/>
+            <w:shd w:val="clear" w:color="auto" w:fill="auto"/>
+            <w:tcMar>
+              <w:top w:w="100" w:type="dxa"/>
+              <w:left w:w="100" w:type="dxa"/>
+              <w:bottom w:w="100" w:type="dxa"/>
+              <w:right w:w="100" w:type="dxa"/>
+            </w:tcMar>
+          </w:tcPr>
+          <w:p>
+            <w:pPr>
+              <w:widowControl w:val="0"/>
+              <w:spacing w:line="240" w:lineRule="auto"/>
+              <w:rPr>
+                <w:rFonts w:ascii="Candara" w:eastAsia="Candara" w:hAnsi="Candara" w:cs="Candara"/>
+                <w:sz w:val="24"/>
+                <w:szCs w:val="24"/>
+              </w:rPr>
+            </w:pPr>
+            <w:r>
+              <w:rPr>
+                <w:rFonts w:ascii="Candara" w:eastAsia="Candara" w:hAnsi="Candara" w:cs="Candara"/>
+                <w:sz w:val="24"/>
+                <w:szCs w:val="24"/>
+              </w:rPr>
+              <w:t>SetupStage2</w:t>
+            </w:r>
+          </w:p>
+        </w:tc>
+        <w:tc>
+          <w:tcPr>
+            <w:tcW w:w="4185" w:type="dxa"/>
+            <w:shd w:val="clear" w:color="auto" w:fill="auto"/>
+            <w:tcMar>
+              <w:top w:w="100" w:type="dxa"/>
+              <w:left w:w="100" w:type="dxa"/>
+              <w:bottom w:w="100" w:type="dxa"/>
+              <w:right w:w="100" w:type="dxa"/>
+            </w:tcMar>
+            <w:vAlign w:val="center"/>
+          </w:tcPr>
+          <w:p>
+            <w:pPr>
+              <w:widowControl w:val="0"/>
+              <w:spacing w:line="240" w:lineRule="auto"/>
+              <w:rPr>
+                <w:rFonts w:ascii="Candara" w:hAnsi="Candara"/>
+                <w:bCs/>
+                <w:sz w:val="20"/>
+                <w:szCs w:val="20"/>
+              </w:rPr>
+            </w:pPr>
+            <w:r>
+              <w:rPr>
+                <w:rFonts w:ascii="Candara" w:hAnsi="Candara"/>
+                <w:bCs/>
+                <w:sz w:val="20"/>
+                <w:szCs w:val="20"/>
+              </w:rPr>
+              <w:t>Should return a graph with two parts:</w:t>
+            </w:r>
+          </w:p>
+          <w:p>
+            <w:pPr>
+              <w:widowControl w:val="0"/>
+              <w:spacing w:line="240" w:lineRule="auto"/>
+              <w:rPr>
+                <w:rFonts w:ascii="Candara" w:hAnsi="Candara"/>
+                <w:bCs/>
+                <w:sz w:val="20"/>
+                <w:szCs w:val="20"/>
+              </w:rPr>
+            </w:pPr>
+          </w:p>
+          <w:p>
+            <w:pPr>
+              <w:pStyle w:val="Prrafodelista"/>
+              <w:widowControl w:val="0"/>
+              <w:numPr>
+                <w:ilvl w:val="0"/>
+                <w:numId w:val="3"/>
+              </w:numPr>
+              <w:spacing w:line="240" w:lineRule="auto"/>
+              <w:rPr>
+                <w:rFonts w:ascii="Candara" w:hAnsi="Candara"/>
+                <w:bCs/>
+                <w:sz w:val="20"/>
+                <w:szCs w:val="20"/>
+              </w:rPr>
+            </w:pPr>
+            <w:r>
+              <w:rPr>
+                <w:rFonts w:ascii="Candara" w:hAnsi="Candara"/>
+                <w:bCs/>
+                <w:sz w:val="20"/>
+                <w:szCs w:val="20"/>
+              </w:rPr>
+              <w:t xml:space="preserve"> 3 </w:t>
+            </w:r>
+            <w:r>
+              <w:rPr>
+                <w:rFonts w:ascii="Candara" w:hAnsi="Candara"/>
+                <w:bCs/>
+                <w:sz w:val="20"/>
+                <w:szCs w:val="20"/>
+              </w:rPr>
+              <w:t>Vertex</w:t>
+            </w:r>
+            <w:r>
+              <w:rPr>
+                <w:rFonts w:ascii="Candara" w:hAnsi="Candara"/>
+                <w:bCs/>
+                <w:sz w:val="20"/>
+                <w:szCs w:val="20"/>
+              </w:rPr>
+              <w:t xml:space="preserve"> and </w:t>
+            </w:r>
+            <w:r>
+              <w:rPr>
+                <w:rFonts w:ascii="Candara" w:hAnsi="Candara"/>
+                <w:bCs/>
+                <w:sz w:val="20"/>
+                <w:szCs w:val="20"/>
+              </w:rPr>
+              <w:t>2</w:t>
+            </w:r>
+            <w:r>
+              <w:rPr>
+                <w:rFonts w:ascii="Candara" w:hAnsi="Candara"/>
+                <w:bCs/>
+                <w:sz w:val="20"/>
+                <w:szCs w:val="20"/>
+              </w:rPr>
+              <w:t xml:space="preserve"> edges</w:t>
+            </w:r>
+          </w:p>
+          <w:p>
+            <w:pPr>
+              <w:pStyle w:val="Prrafodelista"/>
+              <w:widowControl w:val="0"/>
+              <w:numPr>
+                <w:ilvl w:val="0"/>
+                <w:numId w:val="3"/>
+              </w:numPr>
+              <w:spacing w:line="240" w:lineRule="auto"/>
+              <w:rPr>
+                <w:rFonts w:ascii="Candara" w:hAnsi="Candara"/>
+                <w:bCs/>
+                <w:sz w:val="20"/>
+                <w:szCs w:val="20"/>
+              </w:rPr>
+            </w:pPr>
+            <w:r>
+              <w:rPr>
+                <w:rFonts w:ascii="Candara" w:hAnsi="Candara"/>
+                <w:bCs/>
+                <w:sz w:val="20"/>
+                <w:szCs w:val="20"/>
+              </w:rPr>
+              <w:t>2 Vertex and 1 edge</w:t>
+            </w:r>
+          </w:p>
+        </w:tc>
+      </w:tr>
+      <w:tr>
+        <w:trPr>
+          <w:trHeight w:val="390"/>
+        </w:trPr>
+        <w:tc>
+          <w:tcPr>
+            <w:tcW w:w="1740" w:type="dxa"/>
+            <w:shd w:val="clear" w:color="auto" w:fill="auto"/>
+            <w:tcMar>
+              <w:top w:w="100" w:type="dxa"/>
+              <w:left w:w="100" w:type="dxa"/>
+              <w:bottom w:w="100" w:type="dxa"/>
+              <w:right w:w="100" w:type="dxa"/>
+            </w:tcMar>
+            <w:vAlign w:val="center"/>
+          </w:tcPr>
+          <w:p>
+            <w:pPr>
+              <w:widowControl w:val="0"/>
+              <w:spacing w:line="240" w:lineRule="auto"/>
+              <w:rPr>
+                <w:b/>
+                <w:sz w:val="20"/>
+                <w:szCs w:val="20"/>
+              </w:rPr>
+            </w:pPr>
+            <w:r>
+              <w:rPr>
+                <w:b/>
+                <w:sz w:val="20"/>
+                <w:szCs w:val="20"/>
+              </w:rPr>
+              <w:lastRenderedPageBreak/>
+              <w:t>Graph</w:t>
+            </w:r>
+          </w:p>
+        </w:tc>
+        <w:tc>
+          <w:tcPr>
+            <w:tcW w:w="1695" w:type="dxa"/>
+            <w:shd w:val="clear" w:color="auto" w:fill="auto"/>
+            <w:tcMar>
+              <w:top w:w="100" w:type="dxa"/>
+              <w:left w:w="100" w:type="dxa"/>
+              <w:bottom w:w="100" w:type="dxa"/>
+              <w:right w:w="100" w:type="dxa"/>
+            </w:tcMar>
+            <w:vAlign w:val="center"/>
+          </w:tcPr>
+          <w:p>
+            <w:pPr>
+              <w:widowControl w:val="0"/>
+              <w:spacing w:line="240" w:lineRule="auto"/>
+              <w:rPr>
+                <w:b/>
+                <w:sz w:val="20"/>
+                <w:szCs w:val="20"/>
+              </w:rPr>
+            </w:pPr>
+            <w:r>
+              <w:rPr>
+                <w:b/>
+                <w:sz w:val="20"/>
+                <w:szCs w:val="20"/>
+              </w:rPr>
+              <w:t>Kruskal</w:t>
+            </w:r>
+            <w:r>
+              <w:rPr>
+                <w:b/>
+                <w:sz w:val="20"/>
+                <w:szCs w:val="20"/>
+              </w:rPr>
+              <w:t>.</w:t>
+            </w:r>
+          </w:p>
+        </w:tc>
+        <w:tc>
+          <w:tcPr>
+            <w:tcW w:w="2325" w:type="dxa"/>
+            <w:shd w:val="clear" w:color="auto" w:fill="auto"/>
+            <w:tcMar>
+              <w:top w:w="100" w:type="dxa"/>
+              <w:left w:w="100" w:type="dxa"/>
+              <w:bottom w:w="100" w:type="dxa"/>
+              <w:right w:w="100" w:type="dxa"/>
+            </w:tcMar>
+          </w:tcPr>
+          <w:p>
+            <w:pPr>
+              <w:widowControl w:val="0"/>
+              <w:spacing w:line="240" w:lineRule="auto"/>
+              <w:rPr>
+                <w:rFonts w:ascii="Candara" w:eastAsia="Candara" w:hAnsi="Candara" w:cs="Candara"/>
+                <w:sz w:val="24"/>
+                <w:szCs w:val="24"/>
+              </w:rPr>
+            </w:pPr>
+            <w:r>
+              <w:rPr>
+                <w:rFonts w:ascii="Candara" w:eastAsia="Candara" w:hAnsi="Candara" w:cs="Candara"/>
+                <w:sz w:val="24"/>
+                <w:szCs w:val="24"/>
+              </w:rPr>
+              <w:t>SetUpStage3</w:t>
+            </w:r>
+          </w:p>
+        </w:tc>
+        <w:tc>
+          <w:tcPr>
+            <w:tcW w:w="4185" w:type="dxa"/>
+            <w:shd w:val="clear" w:color="auto" w:fill="auto"/>
+            <w:tcMar>
+              <w:top w:w="100" w:type="dxa"/>
+              <w:left w:w="100" w:type="dxa"/>
+              <w:bottom w:w="100" w:type="dxa"/>
+              <w:right w:w="100" w:type="dxa"/>
+            </w:tcMar>
+            <w:vAlign w:val="center"/>
+          </w:tcPr>
+          <w:p>
+            <w:pPr>
+              <w:widowControl w:val="0"/>
+              <w:spacing w:line="240" w:lineRule="auto"/>
+              <w:rPr>
+                <w:sz w:val="20"/>
+                <w:szCs w:val="20"/>
+              </w:rPr>
+            </w:pPr>
+            <w:r>
+              <w:rPr>
+                <w:sz w:val="20"/>
+                <w:szCs w:val="20"/>
+              </w:rPr>
+              <w:t>Should return a graph with the 5 vertex and 4 edges</w:t>
             </w:r>
           </w:p>
         </w:tc>
@@ -8719,6 +10705,95 @@
 <file path=word/numbering.xml><?xml version="1.0" encoding="utf-8"?>
 <w:numbering xmlns:wpc="http://schemas.microsoft.com/office/word/2010/wordprocessingCanvas" xmlns:cx="http://schemas.microsoft.com/office/drawing/2014/chartex" xmlns:cx1="http://schemas.microsoft.com/office/drawing/2015/9/8/chartex" xmlns:cx2="http://schemas.microsoft.com/office/drawing/2015/10/21/chartex" xmlns:cx3="http://schemas.microsoft.com/office/drawing/2016/5/9/chartex" xmlns:cx4="http://schemas.microsoft.com/office/drawing/2016/5/10/chartex" xmlns:cx5="http://schemas.microsoft.com/office/drawing/2016/5/11/chartex" xmlns:cx6="http://schemas.microsoft.com/office/drawing/2016/5/12/chartex" xmlns:cx7="http://schemas.microsoft.com/office/drawing/2016/5/13/chartex" xmlns:cx8="http://schemas.microsoft.com/office/drawing/2016/5/14/chartex" xmlns:mc="http://schemas.openxmlformats.org/markup-compatibility/2006" xmlns:aink="http://schemas.microsoft.com/office/drawing/2016/ink" xmlns:am3d="http://schemas.microsoft.com/office/drawing/2017/model3d" xmlns:o="urn:schemas-microsoft-com:office:office" xmlns:oel="http://schemas.microsoft.com/office/2019/extlst" xmlns:r="http://schemas.openxmlformats.org/officeDocument/2006/relationships" xmlns:m="http://schemas.openxmlformats.org/officeDocument/2006/math" xmlns:v="urn:schemas-microsoft-com:vml" xmlns:wp14="http://schemas.microsoft.com/office/word/2010/wordprocessingDrawing" xmlns:wp="http://schemas.openxmlformats.org/drawingml/2006/wordprocessingDrawing" xmlns:w10="urn:schemas-microsoft-com:office:word" xmlns:w="http://schemas.openxmlformats.org/wordprocessingml/2006/main" xmlns:w14="http://schemas.microsoft.com/office/word/2010/wordml" xmlns:w15="http://schemas.microsoft.com/office/word/2012/wordml" xmlns:w16cex="http://schemas.microsoft.com/office/word/2018/wordml/cex" xmlns:w16cid="http://schemas.microsoft.com/office/word/2016/wordml/cid" xmlns:w16="http://schemas.microsoft.com/office/word/2018/wordml" xmlns:w16du="http://schemas.microsoft.com/office/word/2023/wordml/word16du" xmlns:w16sdtdh="http://schemas.microsoft.com/office/word/2020/wordml/sdtdatahash" xmlns:w16se="http://schemas.microsoft.com/office/word/2015/wordml/symex" xmlns:wpg="http://schemas.microsoft.com/office/word/2010/wordprocessingGroup" xmlns:wpi="http://schemas.microsoft.com/office/word/2010/wordprocessingInk" xmlns:wne="http://schemas.microsoft.com/office/word/2006/wordml" xmlns:wps="http://schemas.microsoft.com/office/word/2010/wordprocessingShape" mc:Ignorable="w14 w15 w16se w16cid w16 w16cex w16sdtdh wp14">
   <w:abstractNum w:abstractNumId="0" w15:restartNumberingAfterBreak="0">
+    <w:nsid w:val="1E2E7862"/>
+    <w:multiLevelType w:val="hybridMultilevel"/>
+    <w:tmpl w:val="FAFE68FC"/>
+    <w:lvl w:ilvl="0" w:tplc="240A000F">
+      <w:start w:val="1"/>
+      <w:numFmt w:val="decimal"/>
+      <w:lvlText w:val="%1."/>
+      <w:lvlJc w:val="left"/>
+      <w:pPr>
+        <w:ind w:left="720" w:hanging="360"/>
+      </w:pPr>
+      <w:rPr>
+        <w:rFonts w:hint="default"/>
+      </w:rPr>
+    </w:lvl>
+    <w:lvl w:ilvl="1" w:tplc="240A0019" w:tentative="1">
+      <w:start w:val="1"/>
+      <w:numFmt w:val="lowerLetter"/>
+      <w:lvlText w:val="%2."/>
+      <w:lvlJc w:val="left"/>
+      <w:pPr>
+        <w:ind w:left="1440" w:hanging="360"/>
+      </w:pPr>
+    </w:lvl>
+    <w:lvl w:ilvl="2" w:tplc="240A001B" w:tentative="1">
+      <w:start w:val="1"/>
+      <w:numFmt w:val="lowerRoman"/>
+      <w:lvlText w:val="%3."/>
+      <w:lvlJc w:val="right"/>
+      <w:pPr>
+        <w:ind w:left="2160" w:hanging="180"/>
+      </w:pPr>
+    </w:lvl>
+    <w:lvl w:ilvl="3" w:tplc="240A000F" w:tentative="1">
+      <w:start w:val="1"/>
+      <w:numFmt w:val="decimal"/>
+      <w:lvlText w:val="%4."/>
+      <w:lvlJc w:val="left"/>
+      <w:pPr>
+        <w:ind w:left="2880" w:hanging="360"/>
+      </w:pPr>
+    </w:lvl>
+    <w:lvl w:ilvl="4" w:tplc="240A0019" w:tentative="1">
+      <w:start w:val="1"/>
+      <w:numFmt w:val="lowerLetter"/>
+      <w:lvlText w:val="%5."/>
+      <w:lvlJc w:val="left"/>
+      <w:pPr>
+        <w:ind w:left="3600" w:hanging="360"/>
+      </w:pPr>
+    </w:lvl>
+    <w:lvl w:ilvl="5" w:tplc="240A001B" w:tentative="1">
+      <w:start w:val="1"/>
+      <w:numFmt w:val="lowerRoman"/>
+      <w:lvlText w:val="%6."/>
+      <w:lvlJc w:val="right"/>
+      <w:pPr>
+        <w:ind w:left="4320" w:hanging="180"/>
+      </w:pPr>
+    </w:lvl>
+    <w:lvl w:ilvl="6" w:tplc="240A000F" w:tentative="1">
+      <w:start w:val="1"/>
+      <w:numFmt w:val="decimal"/>
+      <w:lvlText w:val="%7."/>
+      <w:lvlJc w:val="left"/>
+      <w:pPr>
+        <w:ind w:left="5040" w:hanging="360"/>
+      </w:pPr>
+    </w:lvl>
+    <w:lvl w:ilvl="7" w:tplc="240A0019" w:tentative="1">
+      <w:start w:val="1"/>
+      <w:numFmt w:val="lowerLetter"/>
+      <w:lvlText w:val="%8."/>
+      <w:lvlJc w:val="left"/>
+      <w:pPr>
+        <w:ind w:left="5760" w:hanging="360"/>
+      </w:pPr>
+    </w:lvl>
+    <w:lvl w:ilvl="8" w:tplc="240A001B" w:tentative="1">
+      <w:start w:val="1"/>
+      <w:numFmt w:val="lowerRoman"/>
+      <w:lvlText w:val="%9."/>
+      <w:lvlJc w:val="right"/>
+      <w:pPr>
+        <w:ind w:left="6480" w:hanging="180"/>
+      </w:pPr>
+    </w:lvl>
+  </w:abstractNum>
+  <w:abstractNum w:abstractNumId="1" w15:restartNumberingAfterBreak="0">
     <w:nsid w:val="29B003EF"/>
     <w:multiLevelType w:val="hybridMultilevel"/>
     <w:tmpl w:val="4380F598"/>
@@ -8807,7 +10882,7 @@
       </w:pPr>
     </w:lvl>
   </w:abstractNum>
-  <w:abstractNum w:abstractNumId="1" w15:restartNumberingAfterBreak="0">
+  <w:abstractNum w:abstractNumId="2" w15:restartNumberingAfterBreak="0">
     <w:nsid w:val="521A782C"/>
     <w:multiLevelType w:val="hybridMultilevel"/>
     <w:tmpl w:val="DF46FAE2"/>
@@ -8897,10 +10972,13 @@
     </w:lvl>
   </w:abstractNum>
   <w:num w:numId="1" w16cid:durableId="1774591197">
-    <w:abstractNumId w:val="0"/>
+    <w:abstractNumId w:val="1"/>
   </w:num>
   <w:num w:numId="2" w16cid:durableId="1553611924">
-    <w:abstractNumId w:val="1"/>
+    <w:abstractNumId w:val="2"/>
+  </w:num>
+  <w:num w:numId="3" w16cid:durableId="1272591149">
+    <w:abstractNumId w:val="0"/>
   </w:num>
 </w:numbering>
 </file>

</xml_diff>

<commit_message>
floyd warshall method in graph adyacency list is finished and a second version of test are uploaded
</commit_message>
<xml_diff>
--- a/doc/test design TI2 CYED1.docx
+++ b/doc/test design TI2 CYED1.docx
@@ -3375,21 +3375,12 @@
                 <w:szCs w:val="20"/>
               </w:rPr>
             </w:pPr>
-            <w:proofErr w:type="gramStart"/>
-            <w:r>
-              <w:rPr>
-                <w:sz w:val="20"/>
-                <w:szCs w:val="20"/>
-              </w:rPr>
-              <w:t>a distance of +1</w:t>
-            </w:r>
-            <w:proofErr w:type="gramEnd"/>
-            <w:r>
-              <w:rPr>
-                <w:sz w:val="20"/>
-                <w:szCs w:val="20"/>
-              </w:rPr>
-              <w:t xml:space="preserve"> over the </w:t>
+            <w:r>
+              <w:rPr>
+                <w:sz w:val="20"/>
+                <w:szCs w:val="20"/>
+              </w:rPr>
+              <w:t xml:space="preserve">a distance of +1 over the </w:t>
             </w:r>
             <w:r>
               <w:rPr>
@@ -3681,7 +3672,6 @@
                 <w:szCs w:val="20"/>
               </w:rPr>
             </w:pPr>
-            <w:proofErr w:type="gramStart"/>
             <w:r>
               <w:rPr>
                 <w:sz w:val="20"/>
@@ -3696,7 +3686,6 @@
               </w:rPr>
               <w:t>2</w:t>
             </w:r>
-            <w:proofErr w:type="gramEnd"/>
             <w:r>
               <w:rPr>
                 <w:sz w:val="20"/>
@@ -8083,23 +8072,7 @@
                 <w:sz w:val="20"/>
                 <w:szCs w:val="20"/>
               </w:rPr>
-              <w:t>{“Server1”</w:t>
-            </w:r>
-            <w:proofErr w:type="gramStart"/>
-            <w:r>
-              <w:rPr>
-                <w:sz w:val="20"/>
-                <w:szCs w:val="20"/>
-              </w:rPr>
-              <w:t>,”Server</w:t>
-            </w:r>
-            <w:proofErr w:type="gramEnd"/>
-            <w:r>
-              <w:rPr>
-                <w:sz w:val="20"/>
-                <w:szCs w:val="20"/>
-              </w:rPr>
-              <w:t>2”,”Server5”}</w:t>
+              <w:t>{“Server1”,”Server2”,”Server5”}</w:t>
             </w:r>
           </w:p>
           <w:p>
@@ -8266,58 +8239,7 @@
                 <w:sz w:val="20"/>
                 <w:szCs w:val="20"/>
               </w:rPr>
-              <w:t>{“Server</w:t>
-            </w:r>
-            <w:r>
-              <w:rPr>
-                <w:sz w:val="20"/>
-                <w:szCs w:val="20"/>
-              </w:rPr>
-              <w:t>4</w:t>
-            </w:r>
-            <w:r>
-              <w:rPr>
-                <w:sz w:val="20"/>
-                <w:szCs w:val="20"/>
-              </w:rPr>
-              <w:t>”</w:t>
-            </w:r>
-            <w:proofErr w:type="gramStart"/>
-            <w:r>
-              <w:rPr>
-                <w:sz w:val="20"/>
-                <w:szCs w:val="20"/>
-              </w:rPr>
-              <w:t>,”Server</w:t>
-            </w:r>
-            <w:proofErr w:type="gramEnd"/>
-            <w:r>
-              <w:rPr>
-                <w:sz w:val="20"/>
-                <w:szCs w:val="20"/>
-              </w:rPr>
-              <w:t>5</w:t>
-            </w:r>
-            <w:r>
-              <w:rPr>
-                <w:sz w:val="20"/>
-                <w:szCs w:val="20"/>
-              </w:rPr>
-              <w:t>”,”Server</w:t>
-            </w:r>
-            <w:r>
-              <w:rPr>
-                <w:sz w:val="20"/>
-                <w:szCs w:val="20"/>
-              </w:rPr>
-              <w:t>2</w:t>
-            </w:r>
-            <w:r>
-              <w:rPr>
-                <w:sz w:val="20"/>
-                <w:szCs w:val="20"/>
-              </w:rPr>
-              <w:t>”}</w:t>
+              <w:t>{“Server4”,”Server5”,”Server2”}</w:t>
             </w:r>
           </w:p>
           <w:p>
@@ -8713,7 +8635,7 @@
                 <w:sz w:val="24"/>
                 <w:szCs w:val="24"/>
               </w:rPr>
-              <w:t>the method should return either null because it is impossible to reach the target from any Vertex other than itself.</w:t>
+              <w:t>The distance between every node is infinity</w:t>
             </w:r>
           </w:p>
         </w:tc>
@@ -8857,7 +8779,7 @@
                 <w:sz w:val="20"/>
                 <w:szCs w:val="20"/>
               </w:rPr>
-              <w:t>the method should return null because even if a certain part is reached, the Vertex objective cannot be reached.</w:t>
+              <w:t>The distance between 3 and 4 is infinity</w:t>
             </w:r>
           </w:p>
         </w:tc>
@@ -8997,265 +8919,15 @@
                 <w:sz w:val="20"/>
                 <w:szCs w:val="20"/>
               </w:rPr>
-              <w:t>The method should return the next list:</w:t>
-            </w:r>
-          </w:p>
-          <w:p>
-            <w:pPr>
-              <w:widowControl w:val="0"/>
-              <w:spacing w:line="240" w:lineRule="auto"/>
-              <w:rPr>
-                <w:sz w:val="20"/>
-                <w:szCs w:val="20"/>
-              </w:rPr>
-            </w:pPr>
-            <w:r>
-              <w:rPr>
-                <w:sz w:val="20"/>
-                <w:szCs w:val="20"/>
-              </w:rPr>
-              <w:t>{“Server1”</w:t>
-            </w:r>
-            <w:r>
-              <w:rPr>
-                <w:sz w:val="20"/>
-                <w:szCs w:val="20"/>
-              </w:rPr>
-              <w:t>,” Server</w:t>
-            </w:r>
-            <w:r>
-              <w:rPr>
-                <w:sz w:val="20"/>
-                <w:szCs w:val="20"/>
-              </w:rPr>
-              <w:t>2”</w:t>
-            </w:r>
-            <w:r>
-              <w:rPr>
-                <w:sz w:val="20"/>
-                <w:szCs w:val="20"/>
-              </w:rPr>
-              <w:t>,” Server</w:t>
-            </w:r>
-            <w:r>
-              <w:rPr>
-                <w:sz w:val="20"/>
-                <w:szCs w:val="20"/>
-              </w:rPr>
-              <w:t>5”}</w:t>
-            </w:r>
-          </w:p>
-          <w:p>
-            <w:pPr>
-              <w:widowControl w:val="0"/>
-              <w:spacing w:line="240" w:lineRule="auto"/>
-              <w:rPr>
-                <w:sz w:val="20"/>
-                <w:szCs w:val="20"/>
-              </w:rPr>
-            </w:pPr>
-            <w:r>
-              <w:rPr>
-                <w:sz w:val="20"/>
-                <w:szCs w:val="20"/>
-              </w:rPr>
               <w:t xml:space="preserve"> </w:t>
             </w:r>
-          </w:p>
-        </w:tc>
-      </w:tr>
-      <w:tr>
-        <w:trPr>
-          <w:trHeight w:val="390"/>
-        </w:trPr>
-        <w:tc>
-          <w:tcPr>
-            <w:tcW w:w="1740" w:type="dxa"/>
-            <w:shd w:val="clear" w:color="auto" w:fill="auto"/>
-            <w:tcMar>
-              <w:top w:w="100" w:type="dxa"/>
-              <w:left w:w="100" w:type="dxa"/>
-              <w:bottom w:w="100" w:type="dxa"/>
-              <w:right w:w="100" w:type="dxa"/>
-            </w:tcMar>
-            <w:vAlign w:val="center"/>
-          </w:tcPr>
-          <w:p>
-            <w:pPr>
-              <w:widowControl w:val="0"/>
-              <w:spacing w:line="240" w:lineRule="auto"/>
-              <w:rPr>
-                <w:b/>
-                <w:sz w:val="20"/>
-                <w:szCs w:val="20"/>
-              </w:rPr>
-            </w:pPr>
-            <w:r>
-              <w:rPr>
-                <w:b/>
-                <w:sz w:val="20"/>
-                <w:szCs w:val="20"/>
-              </w:rPr>
-              <w:t>Graph</w:t>
-            </w:r>
-          </w:p>
-        </w:tc>
-        <w:tc>
-          <w:tcPr>
-            <w:tcW w:w="1695" w:type="dxa"/>
-            <w:shd w:val="clear" w:color="auto" w:fill="auto"/>
-            <w:tcMar>
-              <w:top w:w="100" w:type="dxa"/>
-              <w:left w:w="100" w:type="dxa"/>
-              <w:bottom w:w="100" w:type="dxa"/>
-              <w:right w:w="100" w:type="dxa"/>
-            </w:tcMar>
-            <w:vAlign w:val="center"/>
-          </w:tcPr>
-          <w:p>
-            <w:pPr>
-              <w:widowControl w:val="0"/>
-              <w:spacing w:line="240" w:lineRule="auto"/>
-              <w:rPr>
-                <w:b/>
-                <w:sz w:val="20"/>
-                <w:szCs w:val="20"/>
-              </w:rPr>
-            </w:pPr>
-            <w:proofErr w:type="spellStart"/>
-            <w:r>
-              <w:rPr>
-                <w:b/>
-                <w:sz w:val="20"/>
-                <w:szCs w:val="20"/>
-              </w:rPr>
-              <w:t>floydWarshall</w:t>
-            </w:r>
-            <w:proofErr w:type="spellEnd"/>
-            <w:r>
-              <w:rPr>
-                <w:b/>
-                <w:sz w:val="20"/>
-                <w:szCs w:val="20"/>
-              </w:rPr>
-              <w:t>.</w:t>
-            </w:r>
-          </w:p>
-        </w:tc>
-        <w:tc>
-          <w:tcPr>
-            <w:tcW w:w="2325" w:type="dxa"/>
-            <w:shd w:val="clear" w:color="auto" w:fill="auto"/>
-            <w:tcMar>
-              <w:top w:w="100" w:type="dxa"/>
-              <w:left w:w="100" w:type="dxa"/>
-              <w:bottom w:w="100" w:type="dxa"/>
-              <w:right w:w="100" w:type="dxa"/>
-            </w:tcMar>
-          </w:tcPr>
-          <w:p>
-            <w:pPr>
-              <w:widowControl w:val="0"/>
-              <w:spacing w:line="240" w:lineRule="auto"/>
-              <w:rPr>
-                <w:rFonts w:ascii="Candara" w:eastAsia="Candara" w:hAnsi="Candara" w:cs="Candara"/>
-                <w:sz w:val="24"/>
-                <w:szCs w:val="24"/>
-              </w:rPr>
-            </w:pPr>
-            <w:r>
-              <w:rPr>
-                <w:rFonts w:ascii="Candara" w:eastAsia="Candara" w:hAnsi="Candara" w:cs="Candara"/>
-                <w:sz w:val="24"/>
-                <w:szCs w:val="24"/>
-              </w:rPr>
-              <w:t>SetUpStage3</w:t>
-            </w:r>
-          </w:p>
-        </w:tc>
-        <w:tc>
-          <w:tcPr>
-            <w:tcW w:w="4185" w:type="dxa"/>
-            <w:shd w:val="clear" w:color="auto" w:fill="auto"/>
-            <w:tcMar>
-              <w:top w:w="100" w:type="dxa"/>
-              <w:left w:w="100" w:type="dxa"/>
-              <w:bottom w:w="100" w:type="dxa"/>
-              <w:right w:w="100" w:type="dxa"/>
-            </w:tcMar>
-            <w:vAlign w:val="center"/>
-          </w:tcPr>
-          <w:p>
-            <w:pPr>
-              <w:widowControl w:val="0"/>
-              <w:spacing w:line="240" w:lineRule="auto"/>
-              <w:rPr>
-                <w:sz w:val="20"/>
-                <w:szCs w:val="20"/>
-              </w:rPr>
-            </w:pPr>
-            <w:r>
-              <w:rPr>
-                <w:sz w:val="20"/>
-                <w:szCs w:val="20"/>
-              </w:rPr>
-              <w:t>The method should return the next list:</w:t>
-            </w:r>
-          </w:p>
-          <w:p>
-            <w:pPr>
-              <w:widowControl w:val="0"/>
-              <w:spacing w:line="240" w:lineRule="auto"/>
-              <w:rPr>
-                <w:sz w:val="20"/>
-                <w:szCs w:val="20"/>
-              </w:rPr>
-            </w:pPr>
-            <w:r>
-              <w:rPr>
-                <w:sz w:val="20"/>
-                <w:szCs w:val="20"/>
-              </w:rPr>
-              <w:t>{“Server4”</w:t>
-            </w:r>
-            <w:r>
-              <w:rPr>
-                <w:sz w:val="20"/>
-                <w:szCs w:val="20"/>
-              </w:rPr>
-              <w:t>,” Server</w:t>
-            </w:r>
-            <w:r>
-              <w:rPr>
-                <w:sz w:val="20"/>
-                <w:szCs w:val="20"/>
-              </w:rPr>
-              <w:t>5”</w:t>
-            </w:r>
-            <w:r>
-              <w:rPr>
-                <w:sz w:val="20"/>
-                <w:szCs w:val="20"/>
-              </w:rPr>
-              <w:t>,” Server</w:t>
-            </w:r>
-            <w:r>
-              <w:rPr>
-                <w:sz w:val="20"/>
-                <w:szCs w:val="20"/>
-              </w:rPr>
-              <w:t>2”}</w:t>
-            </w:r>
-          </w:p>
-          <w:p>
-            <w:pPr>
-              <w:widowControl w:val="0"/>
-              <w:spacing w:line="240" w:lineRule="auto"/>
-              <w:rPr>
-                <w:sz w:val="20"/>
-                <w:szCs w:val="20"/>
-              </w:rPr>
-            </w:pPr>
+            <w:r>
+              <w:rPr>
+                <w:sz w:val="20"/>
+                <w:szCs w:val="20"/>
+              </w:rPr>
+              <w:t xml:space="preserve">A matrix with all the respective distance between vertex </w:t>
+            </w:r>
           </w:p>
         </w:tc>
       </w:tr>
@@ -10006,15 +9678,7 @@
                 <w:sz w:val="20"/>
                 <w:szCs w:val="20"/>
               </w:rPr>
-              <w:t>Kruskal</w:t>
-            </w:r>
-            <w:r>
-              <w:rPr>
-                <w:b/>
-                <w:sz w:val="20"/>
-                <w:szCs w:val="20"/>
-              </w:rPr>
-              <w:t xml:space="preserve"> </w:t>
+              <w:t xml:space="preserve">Kruskal </w:t>
             </w:r>
             <w:r>
               <w:rPr>
@@ -10573,7 +10237,6 @@
                 <w:sz w:val="20"/>
                 <w:szCs w:val="20"/>
               </w:rPr>
-              <w:lastRenderedPageBreak/>
               <w:t>Graph</w:t>
             </w:r>
           </w:p>

</xml_diff>

<commit_message>
Change to java fx may fuck up repo so I did a save file
</commit_message>
<xml_diff>
--- a/doc/test design TI2 CYED1.docx
+++ b/doc/test design TI2 CYED1.docx
@@ -3375,12 +3375,21 @@
                 <w:szCs w:val="20"/>
               </w:rPr>
             </w:pPr>
-            <w:r>
-              <w:rPr>
-                <w:sz w:val="20"/>
-                <w:szCs w:val="20"/>
-              </w:rPr>
-              <w:t xml:space="preserve">a distance of +1 over the </w:t>
+            <w:proofErr w:type="gramStart"/>
+            <w:r>
+              <w:rPr>
+                <w:sz w:val="20"/>
+                <w:szCs w:val="20"/>
+              </w:rPr>
+              <w:t>a distance of +1</w:t>
+            </w:r>
+            <w:proofErr w:type="gramEnd"/>
+            <w:r>
+              <w:rPr>
+                <w:sz w:val="20"/>
+                <w:szCs w:val="20"/>
+              </w:rPr>
+              <w:t xml:space="preserve"> over the </w:t>
             </w:r>
             <w:r>
               <w:rPr>
@@ -3672,6 +3681,7 @@
                 <w:szCs w:val="20"/>
               </w:rPr>
             </w:pPr>
+            <w:proofErr w:type="gramStart"/>
             <w:r>
               <w:rPr>
                 <w:sz w:val="20"/>
@@ -3686,6 +3696,7 @@
               </w:rPr>
               <w:t>2</w:t>
             </w:r>
+            <w:proofErr w:type="gramEnd"/>
             <w:r>
               <w:rPr>
                 <w:sz w:val="20"/>
@@ -8072,7 +8083,23 @@
                 <w:sz w:val="20"/>
                 <w:szCs w:val="20"/>
               </w:rPr>
-              <w:t>{“Server1”,”Server2”,”Server5”}</w:t>
+              <w:t>{“Server1”</w:t>
+            </w:r>
+            <w:proofErr w:type="gramStart"/>
+            <w:r>
+              <w:rPr>
+                <w:sz w:val="20"/>
+                <w:szCs w:val="20"/>
+              </w:rPr>
+              <w:t>,”Server</w:t>
+            </w:r>
+            <w:proofErr w:type="gramEnd"/>
+            <w:r>
+              <w:rPr>
+                <w:sz w:val="20"/>
+                <w:szCs w:val="20"/>
+              </w:rPr>
+              <w:t>2”,”Server5”}</w:t>
             </w:r>
           </w:p>
           <w:p>
@@ -8239,7 +8266,58 @@
                 <w:sz w:val="20"/>
                 <w:szCs w:val="20"/>
               </w:rPr>
-              <w:t>{“Server4”,”Server5”,”Server2”}</w:t>
+              <w:t>{“Server</w:t>
+            </w:r>
+            <w:r>
+              <w:rPr>
+                <w:sz w:val="20"/>
+                <w:szCs w:val="20"/>
+              </w:rPr>
+              <w:t>4</w:t>
+            </w:r>
+            <w:r>
+              <w:rPr>
+                <w:sz w:val="20"/>
+                <w:szCs w:val="20"/>
+              </w:rPr>
+              <w:t>”</w:t>
+            </w:r>
+            <w:proofErr w:type="gramStart"/>
+            <w:r>
+              <w:rPr>
+                <w:sz w:val="20"/>
+                <w:szCs w:val="20"/>
+              </w:rPr>
+              <w:t>,”Server</w:t>
+            </w:r>
+            <w:proofErr w:type="gramEnd"/>
+            <w:r>
+              <w:rPr>
+                <w:sz w:val="20"/>
+                <w:szCs w:val="20"/>
+              </w:rPr>
+              <w:t>5</w:t>
+            </w:r>
+            <w:r>
+              <w:rPr>
+                <w:sz w:val="20"/>
+                <w:szCs w:val="20"/>
+              </w:rPr>
+              <w:t>”,”Server</w:t>
+            </w:r>
+            <w:r>
+              <w:rPr>
+                <w:sz w:val="20"/>
+                <w:szCs w:val="20"/>
+              </w:rPr>
+              <w:t>2</w:t>
+            </w:r>
+            <w:r>
+              <w:rPr>
+                <w:sz w:val="20"/>
+                <w:szCs w:val="20"/>
+              </w:rPr>
+              <w:t>”}</w:t>
             </w:r>
           </w:p>
           <w:p>
@@ -8635,7 +8713,7 @@
                 <w:sz w:val="24"/>
                 <w:szCs w:val="24"/>
               </w:rPr>
-              <w:t>The distance between every node is infinity</w:t>
+              <w:t>the method should return either null because it is impossible to reach the target from any Vertex other than itself.</w:t>
             </w:r>
           </w:p>
         </w:tc>
@@ -8779,7 +8857,7 @@
                 <w:sz w:val="20"/>
                 <w:szCs w:val="20"/>
               </w:rPr>
-              <w:t>The distance between 3 and 4 is infinity</w:t>
+              <w:t>the method should return null because even if a certain part is reached, the Vertex objective cannot be reached.</w:t>
             </w:r>
           </w:p>
         </w:tc>
@@ -8919,15 +8997,265 @@
                 <w:sz w:val="20"/>
                 <w:szCs w:val="20"/>
               </w:rPr>
+              <w:t>The method should return the next list:</w:t>
+            </w:r>
+          </w:p>
+          <w:p>
+            <w:pPr>
+              <w:widowControl w:val="0"/>
+              <w:spacing w:line="240" w:lineRule="auto"/>
+              <w:rPr>
+                <w:sz w:val="20"/>
+                <w:szCs w:val="20"/>
+              </w:rPr>
+            </w:pPr>
+            <w:r>
+              <w:rPr>
+                <w:sz w:val="20"/>
+                <w:szCs w:val="20"/>
+              </w:rPr>
+              <w:t>{“Server1”</w:t>
+            </w:r>
+            <w:r>
+              <w:rPr>
+                <w:sz w:val="20"/>
+                <w:szCs w:val="20"/>
+              </w:rPr>
+              <w:t>,” Server</w:t>
+            </w:r>
+            <w:r>
+              <w:rPr>
+                <w:sz w:val="20"/>
+                <w:szCs w:val="20"/>
+              </w:rPr>
+              <w:t>2”</w:t>
+            </w:r>
+            <w:r>
+              <w:rPr>
+                <w:sz w:val="20"/>
+                <w:szCs w:val="20"/>
+              </w:rPr>
+              <w:t>,” Server</w:t>
+            </w:r>
+            <w:r>
+              <w:rPr>
+                <w:sz w:val="20"/>
+                <w:szCs w:val="20"/>
+              </w:rPr>
+              <w:t>5”}</w:t>
+            </w:r>
+          </w:p>
+          <w:p>
+            <w:pPr>
+              <w:widowControl w:val="0"/>
+              <w:spacing w:line="240" w:lineRule="auto"/>
+              <w:rPr>
+                <w:sz w:val="20"/>
+                <w:szCs w:val="20"/>
+              </w:rPr>
+            </w:pPr>
+            <w:r>
+              <w:rPr>
+                <w:sz w:val="20"/>
+                <w:szCs w:val="20"/>
+              </w:rPr>
               <w:t xml:space="preserve"> </w:t>
             </w:r>
-            <w:r>
-              <w:rPr>
-                <w:sz w:val="20"/>
-                <w:szCs w:val="20"/>
-              </w:rPr>
-              <w:t xml:space="preserve">A matrix with all the respective distance between vertex </w:t>
-            </w:r>
+          </w:p>
+        </w:tc>
+      </w:tr>
+      <w:tr>
+        <w:trPr>
+          <w:trHeight w:val="390"/>
+        </w:trPr>
+        <w:tc>
+          <w:tcPr>
+            <w:tcW w:w="1740" w:type="dxa"/>
+            <w:shd w:val="clear" w:color="auto" w:fill="auto"/>
+            <w:tcMar>
+              <w:top w:w="100" w:type="dxa"/>
+              <w:left w:w="100" w:type="dxa"/>
+              <w:bottom w:w="100" w:type="dxa"/>
+              <w:right w:w="100" w:type="dxa"/>
+            </w:tcMar>
+            <w:vAlign w:val="center"/>
+          </w:tcPr>
+          <w:p>
+            <w:pPr>
+              <w:widowControl w:val="0"/>
+              <w:spacing w:line="240" w:lineRule="auto"/>
+              <w:rPr>
+                <w:b/>
+                <w:sz w:val="20"/>
+                <w:szCs w:val="20"/>
+              </w:rPr>
+            </w:pPr>
+            <w:r>
+              <w:rPr>
+                <w:b/>
+                <w:sz w:val="20"/>
+                <w:szCs w:val="20"/>
+              </w:rPr>
+              <w:t>Graph</w:t>
+            </w:r>
+          </w:p>
+        </w:tc>
+        <w:tc>
+          <w:tcPr>
+            <w:tcW w:w="1695" w:type="dxa"/>
+            <w:shd w:val="clear" w:color="auto" w:fill="auto"/>
+            <w:tcMar>
+              <w:top w:w="100" w:type="dxa"/>
+              <w:left w:w="100" w:type="dxa"/>
+              <w:bottom w:w="100" w:type="dxa"/>
+              <w:right w:w="100" w:type="dxa"/>
+            </w:tcMar>
+            <w:vAlign w:val="center"/>
+          </w:tcPr>
+          <w:p>
+            <w:pPr>
+              <w:widowControl w:val="0"/>
+              <w:spacing w:line="240" w:lineRule="auto"/>
+              <w:rPr>
+                <w:b/>
+                <w:sz w:val="20"/>
+                <w:szCs w:val="20"/>
+              </w:rPr>
+            </w:pPr>
+            <w:proofErr w:type="spellStart"/>
+            <w:r>
+              <w:rPr>
+                <w:b/>
+                <w:sz w:val="20"/>
+                <w:szCs w:val="20"/>
+              </w:rPr>
+              <w:t>floydWarshall</w:t>
+            </w:r>
+            <w:proofErr w:type="spellEnd"/>
+            <w:r>
+              <w:rPr>
+                <w:b/>
+                <w:sz w:val="20"/>
+                <w:szCs w:val="20"/>
+              </w:rPr>
+              <w:t>.</w:t>
+            </w:r>
+          </w:p>
+        </w:tc>
+        <w:tc>
+          <w:tcPr>
+            <w:tcW w:w="2325" w:type="dxa"/>
+            <w:shd w:val="clear" w:color="auto" w:fill="auto"/>
+            <w:tcMar>
+              <w:top w:w="100" w:type="dxa"/>
+              <w:left w:w="100" w:type="dxa"/>
+              <w:bottom w:w="100" w:type="dxa"/>
+              <w:right w:w="100" w:type="dxa"/>
+            </w:tcMar>
+          </w:tcPr>
+          <w:p>
+            <w:pPr>
+              <w:widowControl w:val="0"/>
+              <w:spacing w:line="240" w:lineRule="auto"/>
+              <w:rPr>
+                <w:rFonts w:ascii="Candara" w:eastAsia="Candara" w:hAnsi="Candara" w:cs="Candara"/>
+                <w:sz w:val="24"/>
+                <w:szCs w:val="24"/>
+              </w:rPr>
+            </w:pPr>
+            <w:r>
+              <w:rPr>
+                <w:rFonts w:ascii="Candara" w:eastAsia="Candara" w:hAnsi="Candara" w:cs="Candara"/>
+                <w:sz w:val="24"/>
+                <w:szCs w:val="24"/>
+              </w:rPr>
+              <w:t>SetUpStage3</w:t>
+            </w:r>
+          </w:p>
+        </w:tc>
+        <w:tc>
+          <w:tcPr>
+            <w:tcW w:w="4185" w:type="dxa"/>
+            <w:shd w:val="clear" w:color="auto" w:fill="auto"/>
+            <w:tcMar>
+              <w:top w:w="100" w:type="dxa"/>
+              <w:left w:w="100" w:type="dxa"/>
+              <w:bottom w:w="100" w:type="dxa"/>
+              <w:right w:w="100" w:type="dxa"/>
+            </w:tcMar>
+            <w:vAlign w:val="center"/>
+          </w:tcPr>
+          <w:p>
+            <w:pPr>
+              <w:widowControl w:val="0"/>
+              <w:spacing w:line="240" w:lineRule="auto"/>
+              <w:rPr>
+                <w:sz w:val="20"/>
+                <w:szCs w:val="20"/>
+              </w:rPr>
+            </w:pPr>
+            <w:r>
+              <w:rPr>
+                <w:sz w:val="20"/>
+                <w:szCs w:val="20"/>
+              </w:rPr>
+              <w:t>The method should return the next list:</w:t>
+            </w:r>
+          </w:p>
+          <w:p>
+            <w:pPr>
+              <w:widowControl w:val="0"/>
+              <w:spacing w:line="240" w:lineRule="auto"/>
+              <w:rPr>
+                <w:sz w:val="20"/>
+                <w:szCs w:val="20"/>
+              </w:rPr>
+            </w:pPr>
+            <w:r>
+              <w:rPr>
+                <w:sz w:val="20"/>
+                <w:szCs w:val="20"/>
+              </w:rPr>
+              <w:t>{“Server4”</w:t>
+            </w:r>
+            <w:r>
+              <w:rPr>
+                <w:sz w:val="20"/>
+                <w:szCs w:val="20"/>
+              </w:rPr>
+              <w:t>,” Server</w:t>
+            </w:r>
+            <w:r>
+              <w:rPr>
+                <w:sz w:val="20"/>
+                <w:szCs w:val="20"/>
+              </w:rPr>
+              <w:t>5”</w:t>
+            </w:r>
+            <w:r>
+              <w:rPr>
+                <w:sz w:val="20"/>
+                <w:szCs w:val="20"/>
+              </w:rPr>
+              <w:t>,” Server</w:t>
+            </w:r>
+            <w:r>
+              <w:rPr>
+                <w:sz w:val="20"/>
+                <w:szCs w:val="20"/>
+              </w:rPr>
+              <w:t>2”}</w:t>
+            </w:r>
+          </w:p>
+          <w:p>
+            <w:pPr>
+              <w:widowControl w:val="0"/>
+              <w:spacing w:line="240" w:lineRule="auto"/>
+              <w:rPr>
+                <w:sz w:val="20"/>
+                <w:szCs w:val="20"/>
+              </w:rPr>
+            </w:pPr>
           </w:p>
         </w:tc>
       </w:tr>
@@ -9678,7 +10006,15 @@
                 <w:sz w:val="20"/>
                 <w:szCs w:val="20"/>
               </w:rPr>
-              <w:t xml:space="preserve">Kruskal </w:t>
+              <w:t>Kruskal</w:t>
+            </w:r>
+            <w:r>
+              <w:rPr>
+                <w:b/>
+                <w:sz w:val="20"/>
+                <w:szCs w:val="20"/>
+              </w:rPr>
+              <w:t xml:space="preserve"> </w:t>
             </w:r>
             <w:r>
               <w:rPr>
@@ -10237,6 +10573,7 @@
                 <w:sz w:val="20"/>
                 <w:szCs w:val="20"/>
               </w:rPr>
+              <w:lastRenderedPageBreak/>
               <w:t>Graph</w:t>
             </w:r>
           </w:p>

</xml_diff>

<commit_message>
switched back to normal cause test error
</commit_message>
<xml_diff>
--- a/doc/test design TI2 CYED1.docx
+++ b/doc/test design TI2 CYED1.docx
@@ -3375,21 +3375,12 @@
                 <w:szCs w:val="20"/>
               </w:rPr>
             </w:pPr>
-            <w:proofErr w:type="gramStart"/>
-            <w:r>
-              <w:rPr>
-                <w:sz w:val="20"/>
-                <w:szCs w:val="20"/>
-              </w:rPr>
-              <w:t>a distance of +1</w:t>
-            </w:r>
-            <w:proofErr w:type="gramEnd"/>
-            <w:r>
-              <w:rPr>
-                <w:sz w:val="20"/>
-                <w:szCs w:val="20"/>
-              </w:rPr>
-              <w:t xml:space="preserve"> over the </w:t>
+            <w:r>
+              <w:rPr>
+                <w:sz w:val="20"/>
+                <w:szCs w:val="20"/>
+              </w:rPr>
+              <w:t xml:space="preserve">a distance of +1 over the </w:t>
             </w:r>
             <w:r>
               <w:rPr>
@@ -3681,7 +3672,6 @@
                 <w:szCs w:val="20"/>
               </w:rPr>
             </w:pPr>
-            <w:proofErr w:type="gramStart"/>
             <w:r>
               <w:rPr>
                 <w:sz w:val="20"/>
@@ -3696,7 +3686,6 @@
               </w:rPr>
               <w:t>2</w:t>
             </w:r>
-            <w:proofErr w:type="gramEnd"/>
             <w:r>
               <w:rPr>
                 <w:sz w:val="20"/>
@@ -8083,23 +8072,7 @@
                 <w:sz w:val="20"/>
                 <w:szCs w:val="20"/>
               </w:rPr>
-              <w:t>{“Server1”</w:t>
-            </w:r>
-            <w:proofErr w:type="gramStart"/>
-            <w:r>
-              <w:rPr>
-                <w:sz w:val="20"/>
-                <w:szCs w:val="20"/>
-              </w:rPr>
-              <w:t>,”Server</w:t>
-            </w:r>
-            <w:proofErr w:type="gramEnd"/>
-            <w:r>
-              <w:rPr>
-                <w:sz w:val="20"/>
-                <w:szCs w:val="20"/>
-              </w:rPr>
-              <w:t>2”,”Server5”}</w:t>
+              <w:t>{“Server1”,”Server2”,”Server5”}</w:t>
             </w:r>
           </w:p>
           <w:p>
@@ -8266,58 +8239,7 @@
                 <w:sz w:val="20"/>
                 <w:szCs w:val="20"/>
               </w:rPr>
-              <w:t>{“Server</w:t>
-            </w:r>
-            <w:r>
-              <w:rPr>
-                <w:sz w:val="20"/>
-                <w:szCs w:val="20"/>
-              </w:rPr>
-              <w:t>4</w:t>
-            </w:r>
-            <w:r>
-              <w:rPr>
-                <w:sz w:val="20"/>
-                <w:szCs w:val="20"/>
-              </w:rPr>
-              <w:t>”</w:t>
-            </w:r>
-            <w:proofErr w:type="gramStart"/>
-            <w:r>
-              <w:rPr>
-                <w:sz w:val="20"/>
-                <w:szCs w:val="20"/>
-              </w:rPr>
-              <w:t>,”Server</w:t>
-            </w:r>
-            <w:proofErr w:type="gramEnd"/>
-            <w:r>
-              <w:rPr>
-                <w:sz w:val="20"/>
-                <w:szCs w:val="20"/>
-              </w:rPr>
-              <w:t>5</w:t>
-            </w:r>
-            <w:r>
-              <w:rPr>
-                <w:sz w:val="20"/>
-                <w:szCs w:val="20"/>
-              </w:rPr>
-              <w:t>”,”Server</w:t>
-            </w:r>
-            <w:r>
-              <w:rPr>
-                <w:sz w:val="20"/>
-                <w:szCs w:val="20"/>
-              </w:rPr>
-              <w:t>2</w:t>
-            </w:r>
-            <w:r>
-              <w:rPr>
-                <w:sz w:val="20"/>
-                <w:szCs w:val="20"/>
-              </w:rPr>
-              <w:t>”}</w:t>
+              <w:t>{“Server4”,”Server5”,”Server2”}</w:t>
             </w:r>
           </w:p>
           <w:p>
@@ -8713,7 +8635,7 @@
                 <w:sz w:val="24"/>
                 <w:szCs w:val="24"/>
               </w:rPr>
-              <w:t>the method should return either null because it is impossible to reach the target from any Vertex other than itself.</w:t>
+              <w:t>The distance between every node is infinity</w:t>
             </w:r>
           </w:p>
         </w:tc>
@@ -8857,7 +8779,7 @@
                 <w:sz w:val="20"/>
                 <w:szCs w:val="20"/>
               </w:rPr>
-              <w:t>the method should return null because even if a certain part is reached, the Vertex objective cannot be reached.</w:t>
+              <w:t>The distance between 3 and 4 is infinity</w:t>
             </w:r>
           </w:p>
         </w:tc>
@@ -8997,265 +8919,15 @@
                 <w:sz w:val="20"/>
                 <w:szCs w:val="20"/>
               </w:rPr>
-              <w:t>The method should return the next list:</w:t>
-            </w:r>
-          </w:p>
-          <w:p>
-            <w:pPr>
-              <w:widowControl w:val="0"/>
-              <w:spacing w:line="240" w:lineRule="auto"/>
-              <w:rPr>
-                <w:sz w:val="20"/>
-                <w:szCs w:val="20"/>
-              </w:rPr>
-            </w:pPr>
-            <w:r>
-              <w:rPr>
-                <w:sz w:val="20"/>
-                <w:szCs w:val="20"/>
-              </w:rPr>
-              <w:t>{“Server1”</w:t>
-            </w:r>
-            <w:r>
-              <w:rPr>
-                <w:sz w:val="20"/>
-                <w:szCs w:val="20"/>
-              </w:rPr>
-              <w:t>,” Server</w:t>
-            </w:r>
-            <w:r>
-              <w:rPr>
-                <w:sz w:val="20"/>
-                <w:szCs w:val="20"/>
-              </w:rPr>
-              <w:t>2”</w:t>
-            </w:r>
-            <w:r>
-              <w:rPr>
-                <w:sz w:val="20"/>
-                <w:szCs w:val="20"/>
-              </w:rPr>
-              <w:t>,” Server</w:t>
-            </w:r>
-            <w:r>
-              <w:rPr>
-                <w:sz w:val="20"/>
-                <w:szCs w:val="20"/>
-              </w:rPr>
-              <w:t>5”}</w:t>
-            </w:r>
-          </w:p>
-          <w:p>
-            <w:pPr>
-              <w:widowControl w:val="0"/>
-              <w:spacing w:line="240" w:lineRule="auto"/>
-              <w:rPr>
-                <w:sz w:val="20"/>
-                <w:szCs w:val="20"/>
-              </w:rPr>
-            </w:pPr>
-            <w:r>
-              <w:rPr>
-                <w:sz w:val="20"/>
-                <w:szCs w:val="20"/>
-              </w:rPr>
               <w:t xml:space="preserve"> </w:t>
             </w:r>
-          </w:p>
-        </w:tc>
-      </w:tr>
-      <w:tr>
-        <w:trPr>
-          <w:trHeight w:val="390"/>
-        </w:trPr>
-        <w:tc>
-          <w:tcPr>
-            <w:tcW w:w="1740" w:type="dxa"/>
-            <w:shd w:val="clear" w:color="auto" w:fill="auto"/>
-            <w:tcMar>
-              <w:top w:w="100" w:type="dxa"/>
-              <w:left w:w="100" w:type="dxa"/>
-              <w:bottom w:w="100" w:type="dxa"/>
-              <w:right w:w="100" w:type="dxa"/>
-            </w:tcMar>
-            <w:vAlign w:val="center"/>
-          </w:tcPr>
-          <w:p>
-            <w:pPr>
-              <w:widowControl w:val="0"/>
-              <w:spacing w:line="240" w:lineRule="auto"/>
-              <w:rPr>
-                <w:b/>
-                <w:sz w:val="20"/>
-                <w:szCs w:val="20"/>
-              </w:rPr>
-            </w:pPr>
-            <w:r>
-              <w:rPr>
-                <w:b/>
-                <w:sz w:val="20"/>
-                <w:szCs w:val="20"/>
-              </w:rPr>
-              <w:t>Graph</w:t>
-            </w:r>
-          </w:p>
-        </w:tc>
-        <w:tc>
-          <w:tcPr>
-            <w:tcW w:w="1695" w:type="dxa"/>
-            <w:shd w:val="clear" w:color="auto" w:fill="auto"/>
-            <w:tcMar>
-              <w:top w:w="100" w:type="dxa"/>
-              <w:left w:w="100" w:type="dxa"/>
-              <w:bottom w:w="100" w:type="dxa"/>
-              <w:right w:w="100" w:type="dxa"/>
-            </w:tcMar>
-            <w:vAlign w:val="center"/>
-          </w:tcPr>
-          <w:p>
-            <w:pPr>
-              <w:widowControl w:val="0"/>
-              <w:spacing w:line="240" w:lineRule="auto"/>
-              <w:rPr>
-                <w:b/>
-                <w:sz w:val="20"/>
-                <w:szCs w:val="20"/>
-              </w:rPr>
-            </w:pPr>
-            <w:proofErr w:type="spellStart"/>
-            <w:r>
-              <w:rPr>
-                <w:b/>
-                <w:sz w:val="20"/>
-                <w:szCs w:val="20"/>
-              </w:rPr>
-              <w:t>floydWarshall</w:t>
-            </w:r>
-            <w:proofErr w:type="spellEnd"/>
-            <w:r>
-              <w:rPr>
-                <w:b/>
-                <w:sz w:val="20"/>
-                <w:szCs w:val="20"/>
-              </w:rPr>
-              <w:t>.</w:t>
-            </w:r>
-          </w:p>
-        </w:tc>
-        <w:tc>
-          <w:tcPr>
-            <w:tcW w:w="2325" w:type="dxa"/>
-            <w:shd w:val="clear" w:color="auto" w:fill="auto"/>
-            <w:tcMar>
-              <w:top w:w="100" w:type="dxa"/>
-              <w:left w:w="100" w:type="dxa"/>
-              <w:bottom w:w="100" w:type="dxa"/>
-              <w:right w:w="100" w:type="dxa"/>
-            </w:tcMar>
-          </w:tcPr>
-          <w:p>
-            <w:pPr>
-              <w:widowControl w:val="0"/>
-              <w:spacing w:line="240" w:lineRule="auto"/>
-              <w:rPr>
-                <w:rFonts w:ascii="Candara" w:eastAsia="Candara" w:hAnsi="Candara" w:cs="Candara"/>
-                <w:sz w:val="24"/>
-                <w:szCs w:val="24"/>
-              </w:rPr>
-            </w:pPr>
-            <w:r>
-              <w:rPr>
-                <w:rFonts w:ascii="Candara" w:eastAsia="Candara" w:hAnsi="Candara" w:cs="Candara"/>
-                <w:sz w:val="24"/>
-                <w:szCs w:val="24"/>
-              </w:rPr>
-              <w:t>SetUpStage3</w:t>
-            </w:r>
-          </w:p>
-        </w:tc>
-        <w:tc>
-          <w:tcPr>
-            <w:tcW w:w="4185" w:type="dxa"/>
-            <w:shd w:val="clear" w:color="auto" w:fill="auto"/>
-            <w:tcMar>
-              <w:top w:w="100" w:type="dxa"/>
-              <w:left w:w="100" w:type="dxa"/>
-              <w:bottom w:w="100" w:type="dxa"/>
-              <w:right w:w="100" w:type="dxa"/>
-            </w:tcMar>
-            <w:vAlign w:val="center"/>
-          </w:tcPr>
-          <w:p>
-            <w:pPr>
-              <w:widowControl w:val="0"/>
-              <w:spacing w:line="240" w:lineRule="auto"/>
-              <w:rPr>
-                <w:sz w:val="20"/>
-                <w:szCs w:val="20"/>
-              </w:rPr>
-            </w:pPr>
-            <w:r>
-              <w:rPr>
-                <w:sz w:val="20"/>
-                <w:szCs w:val="20"/>
-              </w:rPr>
-              <w:t>The method should return the next list:</w:t>
-            </w:r>
-          </w:p>
-          <w:p>
-            <w:pPr>
-              <w:widowControl w:val="0"/>
-              <w:spacing w:line="240" w:lineRule="auto"/>
-              <w:rPr>
-                <w:sz w:val="20"/>
-                <w:szCs w:val="20"/>
-              </w:rPr>
-            </w:pPr>
-            <w:r>
-              <w:rPr>
-                <w:sz w:val="20"/>
-                <w:szCs w:val="20"/>
-              </w:rPr>
-              <w:t>{“Server4”</w:t>
-            </w:r>
-            <w:r>
-              <w:rPr>
-                <w:sz w:val="20"/>
-                <w:szCs w:val="20"/>
-              </w:rPr>
-              <w:t>,” Server</w:t>
-            </w:r>
-            <w:r>
-              <w:rPr>
-                <w:sz w:val="20"/>
-                <w:szCs w:val="20"/>
-              </w:rPr>
-              <w:t>5”</w:t>
-            </w:r>
-            <w:r>
-              <w:rPr>
-                <w:sz w:val="20"/>
-                <w:szCs w:val="20"/>
-              </w:rPr>
-              <w:t>,” Server</w:t>
-            </w:r>
-            <w:r>
-              <w:rPr>
-                <w:sz w:val="20"/>
-                <w:szCs w:val="20"/>
-              </w:rPr>
-              <w:t>2”}</w:t>
-            </w:r>
-          </w:p>
-          <w:p>
-            <w:pPr>
-              <w:widowControl w:val="0"/>
-              <w:spacing w:line="240" w:lineRule="auto"/>
-              <w:rPr>
-                <w:sz w:val="20"/>
-                <w:szCs w:val="20"/>
-              </w:rPr>
-            </w:pPr>
+            <w:r>
+              <w:rPr>
+                <w:sz w:val="20"/>
+                <w:szCs w:val="20"/>
+              </w:rPr>
+              <w:t xml:space="preserve">A matrix with all the respective distance between vertex </w:t>
+            </w:r>
           </w:p>
         </w:tc>
       </w:tr>
@@ -10006,15 +9678,7 @@
                 <w:sz w:val="20"/>
                 <w:szCs w:val="20"/>
               </w:rPr>
-              <w:t>Kruskal</w:t>
-            </w:r>
-            <w:r>
-              <w:rPr>
-                <w:b/>
-                <w:sz w:val="20"/>
-                <w:szCs w:val="20"/>
-              </w:rPr>
-              <w:t xml:space="preserve"> </w:t>
+              <w:t xml:space="preserve">Kruskal </w:t>
             </w:r>
             <w:r>
               <w:rPr>
@@ -10573,7 +10237,6 @@
                 <w:sz w:val="20"/>
                 <w:szCs w:val="20"/>
               </w:rPr>
-              <w:lastRenderedPageBreak/>
               <w:t>Graph</w:t>
             </w:r>
           </w:p>

</xml_diff>

<commit_message>
someone destroy prim and kruskal and find method included
</commit_message>
<xml_diff>
--- a/doc/test design TI2 CYED1.docx
+++ b/doc/test design TI2 CYED1.docx
@@ -3039,7 +3039,6 @@
                 <w:szCs w:val="20"/>
               </w:rPr>
             </w:pPr>
-            <w:proofErr w:type="spellStart"/>
             <w:r>
               <w:rPr>
                 <w:b/>
@@ -3048,7 +3047,6 @@
               </w:rPr>
               <w:t>Mehod</w:t>
             </w:r>
-            <w:proofErr w:type="spellEnd"/>
           </w:p>
         </w:tc>
         <w:tc>
@@ -3871,7 +3869,6 @@
                 <w:szCs w:val="20"/>
               </w:rPr>
             </w:pPr>
-            <w:proofErr w:type="spellStart"/>
             <w:r>
               <w:rPr>
                 <w:b/>
@@ -3880,7 +3877,6 @@
               </w:rPr>
               <w:t>Mehod</w:t>
             </w:r>
-            <w:proofErr w:type="spellEnd"/>
           </w:p>
         </w:tc>
         <w:tc>
@@ -4570,23 +4566,13 @@
               </w:rPr>
               <w:t xml:space="preserve">the purpose of this test is to test everything related to the </w:t>
             </w:r>
-            <w:proofErr w:type="spellStart"/>
-            <w:r>
-              <w:rPr>
-                <w:b/>
-                <w:sz w:val="20"/>
-                <w:szCs w:val="20"/>
-              </w:rPr>
-              <w:t>Deleteedge</w:t>
-            </w:r>
-            <w:proofErr w:type="spellEnd"/>
-            <w:r>
-              <w:rPr>
-                <w:b/>
-                <w:sz w:val="20"/>
-                <w:szCs w:val="20"/>
-              </w:rPr>
-              <w:t xml:space="preserve"> </w:t>
+            <w:r>
+              <w:rPr>
+                <w:b/>
+                <w:sz w:val="20"/>
+                <w:szCs w:val="20"/>
+              </w:rPr>
+              <w:t xml:space="preserve">Deleteedge </w:t>
             </w:r>
             <w:r>
               <w:rPr>
@@ -4654,7 +4640,6 @@
                 <w:szCs w:val="20"/>
               </w:rPr>
             </w:pPr>
-            <w:proofErr w:type="spellStart"/>
             <w:r>
               <w:rPr>
                 <w:b/>
@@ -4663,7 +4648,6 @@
               </w:rPr>
               <w:t>Mehod</w:t>
             </w:r>
-            <w:proofErr w:type="spellEnd"/>
           </w:p>
         </w:tc>
         <w:tc>
@@ -4789,7 +4773,6 @@
                 <w:szCs w:val="20"/>
               </w:rPr>
             </w:pPr>
-            <w:proofErr w:type="spellStart"/>
             <w:r>
               <w:rPr>
                 <w:b/>
@@ -4798,7 +4781,6 @@
               </w:rPr>
               <w:t>Deleteedge</w:t>
             </w:r>
-            <w:proofErr w:type="spellEnd"/>
           </w:p>
         </w:tc>
         <w:tc>
@@ -4947,7 +4929,6 @@
                 <w:szCs w:val="20"/>
               </w:rPr>
             </w:pPr>
-            <w:proofErr w:type="spellStart"/>
             <w:r>
               <w:rPr>
                 <w:b/>
@@ -4956,7 +4937,6 @@
               </w:rPr>
               <w:t>Deleteedge</w:t>
             </w:r>
-            <w:proofErr w:type="spellEnd"/>
           </w:p>
         </w:tc>
         <w:tc>
@@ -5097,7 +5077,6 @@
                 <w:szCs w:val="20"/>
               </w:rPr>
             </w:pPr>
-            <w:proofErr w:type="spellStart"/>
             <w:r>
               <w:rPr>
                 <w:b/>
@@ -5106,7 +5085,6 @@
               </w:rPr>
               <w:t>Deleteedge</w:t>
             </w:r>
-            <w:proofErr w:type="spellEnd"/>
           </w:p>
         </w:tc>
         <w:tc>
@@ -5246,7 +5224,6 @@
                 <w:szCs w:val="20"/>
               </w:rPr>
             </w:pPr>
-            <w:proofErr w:type="spellStart"/>
             <w:r>
               <w:rPr>
                 <w:b/>
@@ -5255,7 +5232,6 @@
               </w:rPr>
               <w:t>Deleteedge</w:t>
             </w:r>
-            <w:proofErr w:type="spellEnd"/>
           </w:p>
         </w:tc>
         <w:tc>
@@ -5445,23 +5421,13 @@
               </w:rPr>
               <w:t xml:space="preserve">the purpose of this test is to test everything related to the </w:t>
             </w:r>
-            <w:proofErr w:type="spellStart"/>
-            <w:r>
-              <w:rPr>
-                <w:b/>
-                <w:sz w:val="20"/>
-                <w:szCs w:val="20"/>
-              </w:rPr>
-              <w:t>DeleteVertex</w:t>
-            </w:r>
-            <w:proofErr w:type="spellEnd"/>
-            <w:r>
-              <w:rPr>
-                <w:b/>
-                <w:sz w:val="20"/>
-                <w:szCs w:val="20"/>
-              </w:rPr>
-              <w:t xml:space="preserve"> </w:t>
+            <w:r>
+              <w:rPr>
+                <w:b/>
+                <w:sz w:val="20"/>
+                <w:szCs w:val="20"/>
+              </w:rPr>
+              <w:t xml:space="preserve">DeleteVertex </w:t>
             </w:r>
             <w:r>
               <w:rPr>
@@ -5529,7 +5495,6 @@
                 <w:szCs w:val="20"/>
               </w:rPr>
             </w:pPr>
-            <w:proofErr w:type="spellStart"/>
             <w:r>
               <w:rPr>
                 <w:b/>
@@ -5538,7 +5503,6 @@
               </w:rPr>
               <w:t>Mehod</w:t>
             </w:r>
-            <w:proofErr w:type="spellEnd"/>
           </w:p>
         </w:tc>
         <w:tc>
@@ -5664,7 +5628,6 @@
                 <w:szCs w:val="20"/>
               </w:rPr>
             </w:pPr>
-            <w:proofErr w:type="spellStart"/>
             <w:r>
               <w:rPr>
                 <w:b/>
@@ -5673,7 +5636,6 @@
               </w:rPr>
               <w:t>DeleteVertex</w:t>
             </w:r>
-            <w:proofErr w:type="spellEnd"/>
           </w:p>
         </w:tc>
         <w:tc>
@@ -5822,7 +5784,6 @@
                 <w:szCs w:val="20"/>
               </w:rPr>
             </w:pPr>
-            <w:proofErr w:type="spellStart"/>
             <w:r>
               <w:rPr>
                 <w:b/>
@@ -5831,7 +5792,6 @@
               </w:rPr>
               <w:t>DeleteVertex</w:t>
             </w:r>
-            <w:proofErr w:type="spellEnd"/>
           </w:p>
         </w:tc>
         <w:tc>
@@ -5972,7 +5932,6 @@
                 <w:szCs w:val="20"/>
               </w:rPr>
             </w:pPr>
-            <w:proofErr w:type="spellStart"/>
             <w:r>
               <w:rPr>
                 <w:b/>
@@ -5981,7 +5940,6 @@
               </w:rPr>
               <w:t>DeleteVertex</w:t>
             </w:r>
-            <w:proofErr w:type="spellEnd"/>
           </w:p>
         </w:tc>
         <w:tc>
@@ -6163,23 +6121,13 @@
               </w:rPr>
               <w:t xml:space="preserve">the purpose of this test is to test everything related to the </w:t>
             </w:r>
-            <w:proofErr w:type="spellStart"/>
-            <w:r>
-              <w:rPr>
-                <w:b/>
-                <w:sz w:val="20"/>
-                <w:szCs w:val="20"/>
-              </w:rPr>
-              <w:t>addVertex</w:t>
-            </w:r>
-            <w:proofErr w:type="spellEnd"/>
-            <w:r>
-              <w:rPr>
-                <w:b/>
-                <w:sz w:val="20"/>
-                <w:szCs w:val="20"/>
-              </w:rPr>
-              <w:t xml:space="preserve"> </w:t>
+            <w:r>
+              <w:rPr>
+                <w:b/>
+                <w:sz w:val="20"/>
+                <w:szCs w:val="20"/>
+              </w:rPr>
+              <w:t xml:space="preserve">addVertex </w:t>
             </w:r>
             <w:r>
               <w:rPr>
@@ -6247,7 +6195,6 @@
                 <w:szCs w:val="20"/>
               </w:rPr>
             </w:pPr>
-            <w:proofErr w:type="spellStart"/>
             <w:r>
               <w:rPr>
                 <w:b/>
@@ -6256,7 +6203,6 @@
               </w:rPr>
               <w:t>Mehod</w:t>
             </w:r>
-            <w:proofErr w:type="spellEnd"/>
           </w:p>
         </w:tc>
         <w:tc>
@@ -6382,7 +6328,6 @@
                 <w:szCs w:val="20"/>
               </w:rPr>
             </w:pPr>
-            <w:proofErr w:type="spellStart"/>
             <w:r>
               <w:rPr>
                 <w:b/>
@@ -6391,7 +6336,6 @@
               </w:rPr>
               <w:t>addVertex</w:t>
             </w:r>
-            <w:proofErr w:type="spellEnd"/>
           </w:p>
         </w:tc>
         <w:tc>
@@ -6534,7 +6478,6 @@
                 <w:szCs w:val="20"/>
               </w:rPr>
             </w:pPr>
-            <w:proofErr w:type="spellStart"/>
             <w:r>
               <w:rPr>
                 <w:b/>
@@ -6543,7 +6486,6 @@
               </w:rPr>
               <w:t>addVertex</w:t>
             </w:r>
-            <w:proofErr w:type="spellEnd"/>
           </w:p>
         </w:tc>
         <w:tc>
@@ -6684,7 +6626,6 @@
                 <w:szCs w:val="20"/>
               </w:rPr>
             </w:pPr>
-            <w:proofErr w:type="spellStart"/>
             <w:r>
               <w:rPr>
                 <w:b/>
@@ -6693,7 +6634,6 @@
               </w:rPr>
               <w:t>addVertex</w:t>
             </w:r>
-            <w:proofErr w:type="spellEnd"/>
           </w:p>
         </w:tc>
         <w:tc>
@@ -6851,23 +6791,13 @@
               </w:rPr>
               <w:t xml:space="preserve">the purpose of this test is to test everything related to the </w:t>
             </w:r>
-            <w:proofErr w:type="spellStart"/>
-            <w:r>
-              <w:rPr>
-                <w:b/>
-                <w:sz w:val="20"/>
-                <w:szCs w:val="20"/>
-              </w:rPr>
-              <w:t>addEdge</w:t>
-            </w:r>
-            <w:proofErr w:type="spellEnd"/>
-            <w:r>
-              <w:rPr>
-                <w:b/>
-                <w:sz w:val="20"/>
-                <w:szCs w:val="20"/>
-              </w:rPr>
-              <w:t xml:space="preserve"> </w:t>
+            <w:r>
+              <w:rPr>
+                <w:b/>
+                <w:sz w:val="20"/>
+                <w:szCs w:val="20"/>
+              </w:rPr>
+              <w:t xml:space="preserve">addEdge </w:t>
             </w:r>
             <w:r>
               <w:rPr>
@@ -6935,7 +6865,6 @@
                 <w:szCs w:val="20"/>
               </w:rPr>
             </w:pPr>
-            <w:proofErr w:type="spellStart"/>
             <w:r>
               <w:rPr>
                 <w:b/>
@@ -6944,7 +6873,6 @@
               </w:rPr>
               <w:t>Mehod</w:t>
             </w:r>
-            <w:proofErr w:type="spellEnd"/>
           </w:p>
         </w:tc>
         <w:tc>
@@ -7070,7 +6998,6 @@
                 <w:szCs w:val="20"/>
               </w:rPr>
             </w:pPr>
-            <w:proofErr w:type="spellStart"/>
             <w:r>
               <w:rPr>
                 <w:b/>
@@ -7079,7 +7006,6 @@
               </w:rPr>
               <w:t>addEdge</w:t>
             </w:r>
-            <w:proofErr w:type="spellEnd"/>
           </w:p>
         </w:tc>
         <w:tc>
@@ -7196,7 +7122,6 @@
                 <w:szCs w:val="20"/>
               </w:rPr>
             </w:pPr>
-            <w:proofErr w:type="spellStart"/>
             <w:r>
               <w:rPr>
                 <w:b/>
@@ -7205,7 +7130,6 @@
               </w:rPr>
               <w:t>addEdge</w:t>
             </w:r>
-            <w:proofErr w:type="spellEnd"/>
           </w:p>
         </w:tc>
         <w:tc>
@@ -7338,7 +7262,6 @@
                 <w:szCs w:val="20"/>
               </w:rPr>
             </w:pPr>
-            <w:proofErr w:type="spellStart"/>
             <w:r>
               <w:rPr>
                 <w:b/>
@@ -7347,7 +7270,6 @@
               </w:rPr>
               <w:t>addEdge</w:t>
             </w:r>
-            <w:proofErr w:type="spellEnd"/>
           </w:p>
         </w:tc>
         <w:tc>
@@ -7497,23 +7419,13 @@
               </w:rPr>
               <w:t xml:space="preserve">the purpose of this test is to test everything related to the </w:t>
             </w:r>
-            <w:proofErr w:type="spellStart"/>
-            <w:r>
-              <w:rPr>
-                <w:b/>
-                <w:sz w:val="20"/>
-                <w:szCs w:val="20"/>
-              </w:rPr>
-              <w:t>dijkstra</w:t>
-            </w:r>
-            <w:proofErr w:type="spellEnd"/>
-            <w:r>
-              <w:rPr>
-                <w:b/>
-                <w:sz w:val="20"/>
-                <w:szCs w:val="20"/>
-              </w:rPr>
-              <w:t xml:space="preserve"> </w:t>
+            <w:r>
+              <w:rPr>
+                <w:b/>
+                <w:sz w:val="20"/>
+                <w:szCs w:val="20"/>
+              </w:rPr>
+              <w:t xml:space="preserve">findvertex </w:t>
             </w:r>
             <w:r>
               <w:rPr>
@@ -7581,7 +7493,6 @@
                 <w:szCs w:val="20"/>
               </w:rPr>
             </w:pPr>
-            <w:proofErr w:type="spellStart"/>
             <w:r>
               <w:rPr>
                 <w:b/>
@@ -7590,7 +7501,6 @@
               </w:rPr>
               <w:t>Mehod</w:t>
             </w:r>
-            <w:proofErr w:type="spellEnd"/>
           </w:p>
         </w:tc>
         <w:tc>
@@ -7716,16 +7626,14 @@
                 <w:szCs w:val="20"/>
               </w:rPr>
             </w:pPr>
-            <w:proofErr w:type="spellStart"/>
-            <w:r>
-              <w:rPr>
-                <w:b/>
-                <w:sz w:val="20"/>
-                <w:szCs w:val="20"/>
-              </w:rPr>
-              <w:t>dijkstra</w:t>
-            </w:r>
-            <w:proofErr w:type="spellEnd"/>
+            <w:r>
+              <w:rPr>
+                <w:b/>
+                <w:sz w:val="20"/>
+                <w:szCs w:val="20"/>
+              </w:rPr>
+              <w:t>Findvertex</w:t>
+            </w:r>
           </w:p>
         </w:tc>
         <w:tc>
@@ -7755,7 +7663,15 @@
                 <w:sz w:val="24"/>
                 <w:szCs w:val="24"/>
               </w:rPr>
-              <w:t>setUpStage4</w:t>
+              <w:t>setUpStage</w:t>
+            </w:r>
+            <w:r>
+              <w:rPr>
+                <w:rFonts w:ascii="Candara" w:eastAsia="Candara" w:hAnsi="Candara" w:cs="Candara"/>
+                <w:sz w:val="24"/>
+                <w:szCs w:val="24"/>
+              </w:rPr>
+              <w:t>3</w:t>
             </w:r>
           </w:p>
         </w:tc>
@@ -7787,7 +7703,7 @@
                 <w:sz w:val="24"/>
                 <w:szCs w:val="24"/>
               </w:rPr>
-              <w:t>the method should return either null because it is impossible to reach the target from any Vertex other than itself.</w:t>
+              <w:t>Expected null because the vertex searched doesn’t exist</w:t>
             </w:r>
           </w:p>
         </w:tc>
@@ -7850,16 +7766,14 @@
                 <w:szCs w:val="20"/>
               </w:rPr>
             </w:pPr>
-            <w:proofErr w:type="spellStart"/>
-            <w:r>
-              <w:rPr>
-                <w:b/>
-                <w:sz w:val="20"/>
-                <w:szCs w:val="20"/>
-              </w:rPr>
-              <w:t>dijkstra</w:t>
-            </w:r>
-            <w:proofErr w:type="spellEnd"/>
+            <w:r>
+              <w:rPr>
+                <w:b/>
+                <w:sz w:val="20"/>
+                <w:szCs w:val="20"/>
+              </w:rPr>
+              <w:t>Findvertex</w:t>
+            </w:r>
           </w:p>
         </w:tc>
         <w:tc>
@@ -7883,14 +7797,6 @@
                 <w:szCs w:val="24"/>
               </w:rPr>
             </w:pPr>
-            <w:r>
-              <w:rPr>
-                <w:rFonts w:ascii="Candara" w:eastAsia="Candara" w:hAnsi="Candara" w:cs="Candara"/>
-                <w:sz w:val="24"/>
-                <w:szCs w:val="24"/>
-              </w:rPr>
-              <w:t>SetupStage2</w:t>
-            </w:r>
           </w:p>
         </w:tc>
         <w:tc>
@@ -7910,20 +7816,18 @@
               <w:widowControl w:val="0"/>
               <w:spacing w:line="240" w:lineRule="auto"/>
               <w:rPr>
-                <w:rFonts w:ascii="Candara" w:hAnsi="Candara"/>
-                <w:bCs/>
-                <w:sz w:val="20"/>
-                <w:szCs w:val="20"/>
-              </w:rPr>
-            </w:pPr>
-            <w:r>
-              <w:rPr>
-                <w:rFonts w:ascii="Candara" w:hAnsi="Candara"/>
-                <w:bCs/>
-                <w:sz w:val="20"/>
-                <w:szCs w:val="20"/>
-              </w:rPr>
-              <w:t>the method should return null because even if a certain part is reached, the Vertex objective cannot be reached.</w:t>
+                <w:b/>
+                <w:sz w:val="20"/>
+                <w:szCs w:val="20"/>
+              </w:rPr>
+            </w:pPr>
+            <w:r>
+              <w:rPr>
+                <w:rFonts w:ascii="Candara" w:eastAsia="Candara" w:hAnsi="Candara" w:cs="Candara"/>
+                <w:sz w:val="24"/>
+                <w:szCs w:val="24"/>
+              </w:rPr>
+              <w:t xml:space="preserve">Expected null because the graph does not contain vertexes </w:t>
             </w:r>
           </w:p>
         </w:tc>
@@ -7986,16 +7890,14 @@
                 <w:szCs w:val="20"/>
               </w:rPr>
             </w:pPr>
-            <w:proofErr w:type="spellStart"/>
-            <w:r>
-              <w:rPr>
-                <w:b/>
-                <w:sz w:val="20"/>
-                <w:szCs w:val="20"/>
-              </w:rPr>
-              <w:t>dijkstra</w:t>
-            </w:r>
-            <w:proofErr w:type="spellEnd"/>
+            <w:r>
+              <w:rPr>
+                <w:b/>
+                <w:sz w:val="20"/>
+                <w:szCs w:val="20"/>
+              </w:rPr>
+              <w:t xml:space="preserve">Findvertex </w:t>
+            </w:r>
           </w:p>
         </w:tc>
         <w:tc>
@@ -8025,7 +7927,15 @@
                 <w:sz w:val="24"/>
                 <w:szCs w:val="24"/>
               </w:rPr>
-              <w:t>SetUpStage3</w:t>
+              <w:t>setUpStage</w:t>
+            </w:r>
+            <w:r>
+              <w:rPr>
+                <w:rFonts w:ascii="Candara" w:eastAsia="Candara" w:hAnsi="Candara" w:cs="Candara"/>
+                <w:sz w:val="24"/>
+                <w:szCs w:val="24"/>
+              </w:rPr>
+              <w:t>4</w:t>
             </w:r>
           </w:p>
         </w:tc>
@@ -8048,48 +7958,253 @@
               <w:rPr>
                 <w:sz w:val="20"/>
                 <w:szCs w:val="20"/>
-              </w:rPr>
-            </w:pPr>
-            <w:r>
-              <w:rPr>
-                <w:sz w:val="20"/>
-                <w:szCs w:val="20"/>
-              </w:rPr>
-              <w:t>The method should return the next list:</w:t>
-            </w:r>
-          </w:p>
-          <w:p>
-            <w:pPr>
-              <w:widowControl w:val="0"/>
-              <w:spacing w:line="240" w:lineRule="auto"/>
-              <w:rPr>
-                <w:sz w:val="20"/>
-                <w:szCs w:val="20"/>
-              </w:rPr>
-            </w:pPr>
-            <w:r>
-              <w:rPr>
-                <w:sz w:val="20"/>
-                <w:szCs w:val="20"/>
-              </w:rPr>
-              <w:t>{“Server1”,”Server2”,”Server5”}</w:t>
-            </w:r>
-          </w:p>
-          <w:p>
-            <w:pPr>
-              <w:widowControl w:val="0"/>
-              <w:spacing w:line="240" w:lineRule="auto"/>
-              <w:rPr>
-                <w:sz w:val="20"/>
-                <w:szCs w:val="20"/>
-              </w:rPr>
-            </w:pPr>
-            <w:r>
-              <w:rPr>
-                <w:sz w:val="20"/>
-                <w:szCs w:val="20"/>
-              </w:rPr>
-              <w:t xml:space="preserve"> </w:t>
+                <w:lang w:val="es-CO"/>
+              </w:rPr>
+            </w:pPr>
+            <w:r>
+              <w:rPr>
+                <w:rFonts w:ascii="Candara" w:eastAsia="Candara" w:hAnsi="Candara" w:cs="Candara"/>
+                <w:sz w:val="24"/>
+                <w:szCs w:val="24"/>
+              </w:rPr>
+              <w:t>Expected the vertex searched</w:t>
+            </w:r>
+          </w:p>
+        </w:tc>
+      </w:tr>
+    </w:tbl>
+    <w:p>
+      <w:pPr>
+        <w:jc w:val="both"/>
+        <w:rPr>
+          <w:rFonts w:ascii="Candara" w:eastAsia="Candara" w:hAnsi="Candara" w:cs="Candara"/>
+          <w:b/>
+          <w:sz w:val="24"/>
+          <w:szCs w:val="24"/>
+        </w:rPr>
+      </w:pPr>
+    </w:p>
+    <w:p>
+      <w:pPr>
+        <w:jc w:val="both"/>
+        <w:rPr>
+          <w:rFonts w:ascii="Candara" w:eastAsia="Candara" w:hAnsi="Candara" w:cs="Candara"/>
+          <w:b/>
+          <w:sz w:val="24"/>
+          <w:szCs w:val="24"/>
+        </w:rPr>
+      </w:pPr>
+    </w:p>
+    <w:tbl>
+      <w:tblPr>
+        <w:tblStyle w:val="ac"/>
+        <w:tblW w:w="9945" w:type="dxa"/>
+        <w:tblInd w:w="0" w:type="dxa"/>
+        <w:tblBorders>
+          <w:top w:val="single" w:sz="8" w:space="0" w:color="000000"/>
+          <w:left w:val="single" w:sz="8" w:space="0" w:color="000000"/>
+          <w:bottom w:val="single" w:sz="8" w:space="0" w:color="000000"/>
+          <w:right w:val="single" w:sz="8" w:space="0" w:color="000000"/>
+          <w:insideH w:val="single" w:sz="8" w:space="0" w:color="000000"/>
+          <w:insideV w:val="single" w:sz="8" w:space="0" w:color="000000"/>
+        </w:tblBorders>
+        <w:tblLayout w:type="fixed"/>
+        <w:tblLook w:val="0600" w:firstRow="0" w:lastRow="0" w:firstColumn="0" w:lastColumn="0" w:noHBand="1" w:noVBand="1"/>
+      </w:tblPr>
+      <w:tblGrid>
+        <w:gridCol w:w="1740"/>
+        <w:gridCol w:w="1695"/>
+        <w:gridCol w:w="2325"/>
+        <w:gridCol w:w="4185"/>
+      </w:tblGrid>
+      <w:tr>
+        <w:trPr>
+          <w:trHeight w:val="400"/>
+        </w:trPr>
+        <w:tc>
+          <w:tcPr>
+            <w:tcW w:w="9945" w:type="dxa"/>
+            <w:gridSpan w:val="4"/>
+            <w:shd w:val="clear" w:color="auto" w:fill="auto"/>
+            <w:tcMar>
+              <w:top w:w="100" w:type="dxa"/>
+              <w:left w:w="100" w:type="dxa"/>
+              <w:bottom w:w="100" w:type="dxa"/>
+              <w:right w:w="100" w:type="dxa"/>
+            </w:tcMar>
+            <w:vAlign w:val="center"/>
+          </w:tcPr>
+          <w:p>
+            <w:pPr>
+              <w:widowControl w:val="0"/>
+              <w:spacing w:line="240" w:lineRule="auto"/>
+              <w:rPr>
+                <w:sz w:val="20"/>
+                <w:szCs w:val="20"/>
+              </w:rPr>
+            </w:pPr>
+            <w:r>
+              <w:rPr>
+                <w:b/>
+                <w:sz w:val="20"/>
+                <w:szCs w:val="20"/>
+              </w:rPr>
+              <w:t xml:space="preserve">Objective of the Test: </w:t>
+            </w:r>
+            <w:r>
+              <w:rPr>
+                <w:b/>
+                <w:sz w:val="20"/>
+                <w:szCs w:val="20"/>
+              </w:rPr>
+              <w:t xml:space="preserve">the purpose of this test is to test everything related to the </w:t>
+            </w:r>
+            <w:r>
+              <w:rPr>
+                <w:b/>
+                <w:sz w:val="20"/>
+                <w:szCs w:val="20"/>
+              </w:rPr>
+              <w:t xml:space="preserve">dijkstra </w:t>
+            </w:r>
+            <w:r>
+              <w:rPr>
+                <w:b/>
+                <w:sz w:val="20"/>
+                <w:szCs w:val="20"/>
+              </w:rPr>
+              <w:t>method.</w:t>
+            </w:r>
+          </w:p>
+        </w:tc>
+      </w:tr>
+      <w:tr>
+        <w:tc>
+          <w:tcPr>
+            <w:tcW w:w="1740" w:type="dxa"/>
+            <w:shd w:val="clear" w:color="auto" w:fill="EFEFEF"/>
+            <w:tcMar>
+              <w:top w:w="100" w:type="dxa"/>
+              <w:left w:w="100" w:type="dxa"/>
+              <w:bottom w:w="100" w:type="dxa"/>
+              <w:right w:w="100" w:type="dxa"/>
+            </w:tcMar>
+            <w:vAlign w:val="center"/>
+          </w:tcPr>
+          <w:p>
+            <w:pPr>
+              <w:widowControl w:val="0"/>
+              <w:spacing w:line="240" w:lineRule="auto"/>
+              <w:rPr>
+                <w:b/>
+                <w:sz w:val="20"/>
+                <w:szCs w:val="20"/>
+              </w:rPr>
+            </w:pPr>
+            <w:r>
+              <w:rPr>
+                <w:b/>
+                <w:sz w:val="20"/>
+                <w:szCs w:val="20"/>
+              </w:rPr>
+              <w:lastRenderedPageBreak/>
+              <w:t>Class</w:t>
+            </w:r>
+          </w:p>
+        </w:tc>
+        <w:tc>
+          <w:tcPr>
+            <w:tcW w:w="1695" w:type="dxa"/>
+            <w:shd w:val="clear" w:color="auto" w:fill="EFEFEF"/>
+            <w:tcMar>
+              <w:top w:w="100" w:type="dxa"/>
+              <w:left w:w="100" w:type="dxa"/>
+              <w:bottom w:w="100" w:type="dxa"/>
+              <w:right w:w="100" w:type="dxa"/>
+            </w:tcMar>
+            <w:vAlign w:val="center"/>
+          </w:tcPr>
+          <w:p>
+            <w:pPr>
+              <w:widowControl w:val="0"/>
+              <w:spacing w:line="240" w:lineRule="auto"/>
+              <w:rPr>
+                <w:b/>
+                <w:sz w:val="20"/>
+                <w:szCs w:val="20"/>
+              </w:rPr>
+            </w:pPr>
+            <w:r>
+              <w:rPr>
+                <w:b/>
+                <w:sz w:val="20"/>
+                <w:szCs w:val="20"/>
+              </w:rPr>
+              <w:t>Mehod</w:t>
+            </w:r>
+          </w:p>
+        </w:tc>
+        <w:tc>
+          <w:tcPr>
+            <w:tcW w:w="2325" w:type="dxa"/>
+            <w:shd w:val="clear" w:color="auto" w:fill="EFEFEF"/>
+            <w:tcMar>
+              <w:top w:w="100" w:type="dxa"/>
+              <w:left w:w="100" w:type="dxa"/>
+              <w:bottom w:w="100" w:type="dxa"/>
+              <w:right w:w="100" w:type="dxa"/>
+            </w:tcMar>
+            <w:vAlign w:val="center"/>
+          </w:tcPr>
+          <w:p>
+            <w:pPr>
+              <w:widowControl w:val="0"/>
+              <w:spacing w:line="240" w:lineRule="auto"/>
+              <w:rPr>
+                <w:b/>
+                <w:sz w:val="20"/>
+                <w:szCs w:val="20"/>
+              </w:rPr>
+            </w:pPr>
+            <w:r>
+              <w:rPr>
+                <w:b/>
+                <w:sz w:val="20"/>
+                <w:szCs w:val="20"/>
+              </w:rPr>
+              <w:t>Scenario</w:t>
+            </w:r>
+          </w:p>
+        </w:tc>
+        <w:tc>
+          <w:tcPr>
+            <w:tcW w:w="4185" w:type="dxa"/>
+            <w:shd w:val="clear" w:color="auto" w:fill="EFEFEF"/>
+            <w:tcMar>
+              <w:top w:w="100" w:type="dxa"/>
+              <w:left w:w="100" w:type="dxa"/>
+              <w:bottom w:w="100" w:type="dxa"/>
+              <w:right w:w="100" w:type="dxa"/>
+            </w:tcMar>
+            <w:vAlign w:val="center"/>
+          </w:tcPr>
+          <w:p>
+            <w:pPr>
+              <w:widowControl w:val="0"/>
+              <w:spacing w:line="240" w:lineRule="auto"/>
+              <w:rPr>
+                <w:b/>
+                <w:sz w:val="20"/>
+                <w:szCs w:val="20"/>
+              </w:rPr>
+            </w:pPr>
+            <w:r>
+              <w:rPr>
+                <w:b/>
+                <w:sz w:val="20"/>
+                <w:szCs w:val="20"/>
+              </w:rPr>
+              <w:t>Expected result</w:t>
             </w:r>
           </w:p>
         </w:tc>
@@ -8126,7 +8241,6 @@
                 <w:sz w:val="20"/>
                 <w:szCs w:val="20"/>
               </w:rPr>
-              <w:lastRenderedPageBreak/>
               <w:t>Graph</w:t>
             </w:r>
           </w:p>
@@ -8153,7 +8267,6 @@
                 <w:szCs w:val="20"/>
               </w:rPr>
             </w:pPr>
-            <w:proofErr w:type="spellStart"/>
             <w:r>
               <w:rPr>
                 <w:b/>
@@ -8162,7 +8275,436 @@
               </w:rPr>
               <w:t>dijkstra</w:t>
             </w:r>
-            <w:proofErr w:type="spellEnd"/>
+          </w:p>
+        </w:tc>
+        <w:tc>
+          <w:tcPr>
+            <w:tcW w:w="2325" w:type="dxa"/>
+            <w:shd w:val="clear" w:color="auto" w:fill="auto"/>
+            <w:tcMar>
+              <w:top w:w="100" w:type="dxa"/>
+              <w:left w:w="100" w:type="dxa"/>
+              <w:bottom w:w="100" w:type="dxa"/>
+              <w:right w:w="100" w:type="dxa"/>
+            </w:tcMar>
+          </w:tcPr>
+          <w:p>
+            <w:pPr>
+              <w:widowControl w:val="0"/>
+              <w:spacing w:line="240" w:lineRule="auto"/>
+              <w:rPr>
+                <w:rFonts w:ascii="Candara" w:eastAsia="Candara" w:hAnsi="Candara" w:cs="Candara"/>
+                <w:sz w:val="24"/>
+                <w:szCs w:val="24"/>
+              </w:rPr>
+            </w:pPr>
+            <w:r>
+              <w:rPr>
+                <w:rFonts w:ascii="Candara" w:eastAsia="Candara" w:hAnsi="Candara" w:cs="Candara"/>
+                <w:sz w:val="24"/>
+                <w:szCs w:val="24"/>
+              </w:rPr>
+              <w:t>setUpStage4</w:t>
+            </w:r>
+          </w:p>
+        </w:tc>
+        <w:tc>
+          <w:tcPr>
+            <w:tcW w:w="4185" w:type="dxa"/>
+            <w:shd w:val="clear" w:color="auto" w:fill="auto"/>
+            <w:tcMar>
+              <w:top w:w="100" w:type="dxa"/>
+              <w:left w:w="100" w:type="dxa"/>
+              <w:bottom w:w="100" w:type="dxa"/>
+              <w:right w:w="100" w:type="dxa"/>
+            </w:tcMar>
+            <w:vAlign w:val="center"/>
+          </w:tcPr>
+          <w:p>
+            <w:pPr>
+              <w:widowControl w:val="0"/>
+              <w:spacing w:line="240" w:lineRule="auto"/>
+              <w:rPr>
+                <w:rFonts w:ascii="Candara" w:eastAsia="Candara" w:hAnsi="Candara" w:cs="Candara"/>
+                <w:sz w:val="24"/>
+                <w:szCs w:val="24"/>
+              </w:rPr>
+            </w:pPr>
+            <w:r>
+              <w:rPr>
+                <w:rFonts w:ascii="Candara" w:eastAsia="Candara" w:hAnsi="Candara" w:cs="Candara"/>
+                <w:sz w:val="24"/>
+                <w:szCs w:val="24"/>
+              </w:rPr>
+              <w:t>the method should return either null because it is impossible to reach the target from any Vertex other than itself.</w:t>
+            </w:r>
+          </w:p>
+        </w:tc>
+      </w:tr>
+      <w:tr>
+        <w:trPr>
+          <w:trHeight w:val="390"/>
+        </w:trPr>
+        <w:tc>
+          <w:tcPr>
+            <w:tcW w:w="1740" w:type="dxa"/>
+            <w:shd w:val="clear" w:color="auto" w:fill="auto"/>
+            <w:tcMar>
+              <w:top w:w="100" w:type="dxa"/>
+              <w:left w:w="100" w:type="dxa"/>
+              <w:bottom w:w="100" w:type="dxa"/>
+              <w:right w:w="100" w:type="dxa"/>
+            </w:tcMar>
+            <w:vAlign w:val="center"/>
+          </w:tcPr>
+          <w:p>
+            <w:pPr>
+              <w:widowControl w:val="0"/>
+              <w:spacing w:line="240" w:lineRule="auto"/>
+              <w:rPr>
+                <w:b/>
+                <w:sz w:val="20"/>
+                <w:szCs w:val="20"/>
+              </w:rPr>
+            </w:pPr>
+            <w:r>
+              <w:rPr>
+                <w:b/>
+                <w:sz w:val="20"/>
+                <w:szCs w:val="20"/>
+              </w:rPr>
+              <w:t>Graph</w:t>
+            </w:r>
+          </w:p>
+        </w:tc>
+        <w:tc>
+          <w:tcPr>
+            <w:tcW w:w="1695" w:type="dxa"/>
+            <w:shd w:val="clear" w:color="auto" w:fill="auto"/>
+            <w:tcMar>
+              <w:top w:w="100" w:type="dxa"/>
+              <w:left w:w="100" w:type="dxa"/>
+              <w:bottom w:w="100" w:type="dxa"/>
+              <w:right w:w="100" w:type="dxa"/>
+            </w:tcMar>
+            <w:vAlign w:val="center"/>
+          </w:tcPr>
+          <w:p>
+            <w:pPr>
+              <w:widowControl w:val="0"/>
+              <w:spacing w:line="240" w:lineRule="auto"/>
+              <w:rPr>
+                <w:b/>
+                <w:sz w:val="20"/>
+                <w:szCs w:val="20"/>
+              </w:rPr>
+            </w:pPr>
+            <w:r>
+              <w:rPr>
+                <w:b/>
+                <w:sz w:val="20"/>
+                <w:szCs w:val="20"/>
+              </w:rPr>
+              <w:t>dijkstra</w:t>
+            </w:r>
+          </w:p>
+        </w:tc>
+        <w:tc>
+          <w:tcPr>
+            <w:tcW w:w="2325" w:type="dxa"/>
+            <w:shd w:val="clear" w:color="auto" w:fill="auto"/>
+            <w:tcMar>
+              <w:top w:w="100" w:type="dxa"/>
+              <w:left w:w="100" w:type="dxa"/>
+              <w:bottom w:w="100" w:type="dxa"/>
+              <w:right w:w="100" w:type="dxa"/>
+            </w:tcMar>
+          </w:tcPr>
+          <w:p>
+            <w:pPr>
+              <w:widowControl w:val="0"/>
+              <w:spacing w:line="240" w:lineRule="auto"/>
+              <w:rPr>
+                <w:rFonts w:ascii="Candara" w:eastAsia="Candara" w:hAnsi="Candara" w:cs="Candara"/>
+                <w:sz w:val="24"/>
+                <w:szCs w:val="24"/>
+              </w:rPr>
+            </w:pPr>
+            <w:r>
+              <w:rPr>
+                <w:rFonts w:ascii="Candara" w:eastAsia="Candara" w:hAnsi="Candara" w:cs="Candara"/>
+                <w:sz w:val="24"/>
+                <w:szCs w:val="24"/>
+              </w:rPr>
+              <w:t>SetupStage2</w:t>
+            </w:r>
+          </w:p>
+        </w:tc>
+        <w:tc>
+          <w:tcPr>
+            <w:tcW w:w="4185" w:type="dxa"/>
+            <w:shd w:val="clear" w:color="auto" w:fill="auto"/>
+            <w:tcMar>
+              <w:top w:w="100" w:type="dxa"/>
+              <w:left w:w="100" w:type="dxa"/>
+              <w:bottom w:w="100" w:type="dxa"/>
+              <w:right w:w="100" w:type="dxa"/>
+            </w:tcMar>
+            <w:vAlign w:val="center"/>
+          </w:tcPr>
+          <w:p>
+            <w:pPr>
+              <w:widowControl w:val="0"/>
+              <w:spacing w:line="240" w:lineRule="auto"/>
+              <w:rPr>
+                <w:rFonts w:ascii="Candara" w:hAnsi="Candara"/>
+                <w:bCs/>
+                <w:sz w:val="20"/>
+                <w:szCs w:val="20"/>
+              </w:rPr>
+            </w:pPr>
+            <w:r>
+              <w:rPr>
+                <w:rFonts w:ascii="Candara" w:hAnsi="Candara"/>
+                <w:bCs/>
+                <w:sz w:val="20"/>
+                <w:szCs w:val="20"/>
+              </w:rPr>
+              <w:t>the method should return null because even if a certain part is reached, the Vertex objective cannot be reached.</w:t>
+            </w:r>
+          </w:p>
+        </w:tc>
+      </w:tr>
+      <w:tr>
+        <w:trPr>
+          <w:trHeight w:val="390"/>
+        </w:trPr>
+        <w:tc>
+          <w:tcPr>
+            <w:tcW w:w="1740" w:type="dxa"/>
+            <w:shd w:val="clear" w:color="auto" w:fill="auto"/>
+            <w:tcMar>
+              <w:top w:w="100" w:type="dxa"/>
+              <w:left w:w="100" w:type="dxa"/>
+              <w:bottom w:w="100" w:type="dxa"/>
+              <w:right w:w="100" w:type="dxa"/>
+            </w:tcMar>
+            <w:vAlign w:val="center"/>
+          </w:tcPr>
+          <w:p>
+            <w:pPr>
+              <w:widowControl w:val="0"/>
+              <w:spacing w:line="240" w:lineRule="auto"/>
+              <w:rPr>
+                <w:b/>
+                <w:sz w:val="20"/>
+                <w:szCs w:val="20"/>
+              </w:rPr>
+            </w:pPr>
+            <w:r>
+              <w:rPr>
+                <w:b/>
+                <w:sz w:val="20"/>
+                <w:szCs w:val="20"/>
+              </w:rPr>
+              <w:t>Graph</w:t>
+            </w:r>
+          </w:p>
+        </w:tc>
+        <w:tc>
+          <w:tcPr>
+            <w:tcW w:w="1695" w:type="dxa"/>
+            <w:shd w:val="clear" w:color="auto" w:fill="auto"/>
+            <w:tcMar>
+              <w:top w:w="100" w:type="dxa"/>
+              <w:left w:w="100" w:type="dxa"/>
+              <w:bottom w:w="100" w:type="dxa"/>
+              <w:right w:w="100" w:type="dxa"/>
+            </w:tcMar>
+            <w:vAlign w:val="center"/>
+          </w:tcPr>
+          <w:p>
+            <w:pPr>
+              <w:widowControl w:val="0"/>
+              <w:spacing w:line="240" w:lineRule="auto"/>
+              <w:rPr>
+                <w:b/>
+                <w:sz w:val="20"/>
+                <w:szCs w:val="20"/>
+              </w:rPr>
+            </w:pPr>
+            <w:r>
+              <w:rPr>
+                <w:b/>
+                <w:sz w:val="20"/>
+                <w:szCs w:val="20"/>
+              </w:rPr>
+              <w:t>dijkstra</w:t>
+            </w:r>
+          </w:p>
+        </w:tc>
+        <w:tc>
+          <w:tcPr>
+            <w:tcW w:w="2325" w:type="dxa"/>
+            <w:shd w:val="clear" w:color="auto" w:fill="auto"/>
+            <w:tcMar>
+              <w:top w:w="100" w:type="dxa"/>
+              <w:left w:w="100" w:type="dxa"/>
+              <w:bottom w:w="100" w:type="dxa"/>
+              <w:right w:w="100" w:type="dxa"/>
+            </w:tcMar>
+          </w:tcPr>
+          <w:p>
+            <w:pPr>
+              <w:widowControl w:val="0"/>
+              <w:spacing w:line="240" w:lineRule="auto"/>
+              <w:rPr>
+                <w:rFonts w:ascii="Candara" w:eastAsia="Candara" w:hAnsi="Candara" w:cs="Candara"/>
+                <w:sz w:val="24"/>
+                <w:szCs w:val="24"/>
+              </w:rPr>
+            </w:pPr>
+            <w:r>
+              <w:rPr>
+                <w:rFonts w:ascii="Candara" w:eastAsia="Candara" w:hAnsi="Candara" w:cs="Candara"/>
+                <w:sz w:val="24"/>
+                <w:szCs w:val="24"/>
+              </w:rPr>
+              <w:t>SetUpStage3</w:t>
+            </w:r>
+          </w:p>
+        </w:tc>
+        <w:tc>
+          <w:tcPr>
+            <w:tcW w:w="4185" w:type="dxa"/>
+            <w:shd w:val="clear" w:color="auto" w:fill="auto"/>
+            <w:tcMar>
+              <w:top w:w="100" w:type="dxa"/>
+              <w:left w:w="100" w:type="dxa"/>
+              <w:bottom w:w="100" w:type="dxa"/>
+              <w:right w:w="100" w:type="dxa"/>
+            </w:tcMar>
+            <w:vAlign w:val="center"/>
+          </w:tcPr>
+          <w:p>
+            <w:pPr>
+              <w:widowControl w:val="0"/>
+              <w:spacing w:line="240" w:lineRule="auto"/>
+              <w:rPr>
+                <w:sz w:val="20"/>
+                <w:szCs w:val="20"/>
+              </w:rPr>
+            </w:pPr>
+            <w:r>
+              <w:rPr>
+                <w:sz w:val="20"/>
+                <w:szCs w:val="20"/>
+              </w:rPr>
+              <w:t>The method should return the next list:</w:t>
+            </w:r>
+          </w:p>
+          <w:p>
+            <w:pPr>
+              <w:widowControl w:val="0"/>
+              <w:spacing w:line="240" w:lineRule="auto"/>
+              <w:rPr>
+                <w:sz w:val="20"/>
+                <w:szCs w:val="20"/>
+              </w:rPr>
+            </w:pPr>
+            <w:r>
+              <w:rPr>
+                <w:sz w:val="20"/>
+                <w:szCs w:val="20"/>
+              </w:rPr>
+              <w:t>{“Server1”,”Server2”,”Server5”}</w:t>
+            </w:r>
+          </w:p>
+          <w:p>
+            <w:pPr>
+              <w:widowControl w:val="0"/>
+              <w:spacing w:line="240" w:lineRule="auto"/>
+              <w:rPr>
+                <w:sz w:val="20"/>
+                <w:szCs w:val="20"/>
+              </w:rPr>
+            </w:pPr>
+            <w:r>
+              <w:rPr>
+                <w:sz w:val="20"/>
+                <w:szCs w:val="20"/>
+              </w:rPr>
+              <w:t xml:space="preserve"> </w:t>
+            </w:r>
+          </w:p>
+        </w:tc>
+      </w:tr>
+      <w:tr>
+        <w:trPr>
+          <w:trHeight w:val="390"/>
+        </w:trPr>
+        <w:tc>
+          <w:tcPr>
+            <w:tcW w:w="1740" w:type="dxa"/>
+            <w:shd w:val="clear" w:color="auto" w:fill="auto"/>
+            <w:tcMar>
+              <w:top w:w="100" w:type="dxa"/>
+              <w:left w:w="100" w:type="dxa"/>
+              <w:bottom w:w="100" w:type="dxa"/>
+              <w:right w:w="100" w:type="dxa"/>
+            </w:tcMar>
+            <w:vAlign w:val="center"/>
+          </w:tcPr>
+          <w:p>
+            <w:pPr>
+              <w:widowControl w:val="0"/>
+              <w:spacing w:line="240" w:lineRule="auto"/>
+              <w:rPr>
+                <w:b/>
+                <w:sz w:val="20"/>
+                <w:szCs w:val="20"/>
+              </w:rPr>
+            </w:pPr>
+            <w:r>
+              <w:rPr>
+                <w:b/>
+                <w:sz w:val="20"/>
+                <w:szCs w:val="20"/>
+              </w:rPr>
+              <w:t>Graph</w:t>
+            </w:r>
+          </w:p>
+        </w:tc>
+        <w:tc>
+          <w:tcPr>
+            <w:tcW w:w="1695" w:type="dxa"/>
+            <w:shd w:val="clear" w:color="auto" w:fill="auto"/>
+            <w:tcMar>
+              <w:top w:w="100" w:type="dxa"/>
+              <w:left w:w="100" w:type="dxa"/>
+              <w:bottom w:w="100" w:type="dxa"/>
+              <w:right w:w="100" w:type="dxa"/>
+            </w:tcMar>
+            <w:vAlign w:val="center"/>
+          </w:tcPr>
+          <w:p>
+            <w:pPr>
+              <w:widowControl w:val="0"/>
+              <w:spacing w:line="240" w:lineRule="auto"/>
+              <w:rPr>
+                <w:b/>
+                <w:sz w:val="20"/>
+                <w:szCs w:val="20"/>
+              </w:rPr>
+            </w:pPr>
+            <w:r>
+              <w:rPr>
+                <w:b/>
+                <w:sz w:val="20"/>
+                <w:szCs w:val="20"/>
+              </w:rPr>
+              <w:t>dijkstra</w:t>
+            </w:r>
           </w:p>
         </w:tc>
         <w:tc>
@@ -8337,23 +8879,13 @@
               </w:rPr>
               <w:t xml:space="preserve">the purpose of this test is to test everything related to the </w:t>
             </w:r>
-            <w:proofErr w:type="spellStart"/>
-            <w:r>
-              <w:rPr>
-                <w:b/>
-                <w:sz w:val="20"/>
-                <w:szCs w:val="20"/>
-              </w:rPr>
-              <w:t>floydWarshall</w:t>
-            </w:r>
-            <w:proofErr w:type="spellEnd"/>
-            <w:r>
-              <w:rPr>
-                <w:b/>
-                <w:sz w:val="20"/>
-                <w:szCs w:val="20"/>
-              </w:rPr>
-              <w:t xml:space="preserve"> </w:t>
+            <w:r>
+              <w:rPr>
+                <w:b/>
+                <w:sz w:val="20"/>
+                <w:szCs w:val="20"/>
+              </w:rPr>
+              <w:t xml:space="preserve">floydWarshall </w:t>
             </w:r>
             <w:r>
               <w:rPr>
@@ -8421,7 +8953,6 @@
                 <w:szCs w:val="20"/>
               </w:rPr>
             </w:pPr>
-            <w:proofErr w:type="spellStart"/>
             <w:r>
               <w:rPr>
                 <w:b/>
@@ -8430,7 +8961,6 @@
               </w:rPr>
               <w:t>Mehod</w:t>
             </w:r>
-            <w:proofErr w:type="spellEnd"/>
           </w:p>
         </w:tc>
         <w:tc>
@@ -8556,7 +9086,6 @@
                 <w:szCs w:val="20"/>
               </w:rPr>
             </w:pPr>
-            <w:proofErr w:type="spellStart"/>
             <w:r>
               <w:rPr>
                 <w:b/>
@@ -8565,7 +9094,6 @@
               </w:rPr>
               <w:t>floydWarshall</w:t>
             </w:r>
-            <w:proofErr w:type="spellEnd"/>
             <w:r>
               <w:rPr>
                 <w:b/>
@@ -8698,7 +9226,6 @@
                 <w:szCs w:val="20"/>
               </w:rPr>
             </w:pPr>
-            <w:proofErr w:type="spellStart"/>
             <w:r>
               <w:rPr>
                 <w:b/>
@@ -8707,7 +9234,6 @@
               </w:rPr>
               <w:t>floydWarshall</w:t>
             </w:r>
-            <w:proofErr w:type="spellEnd"/>
             <w:r>
               <w:rPr>
                 <w:b/>
@@ -8842,7 +9368,6 @@
                 <w:szCs w:val="20"/>
               </w:rPr>
             </w:pPr>
-            <w:proofErr w:type="spellStart"/>
             <w:r>
               <w:rPr>
                 <w:b/>
@@ -8851,7 +9376,6 @@
               </w:rPr>
               <w:t>floydWarshall</w:t>
             </w:r>
-            <w:proofErr w:type="spellEnd"/>
             <w:r>
               <w:rPr>
                 <w:b/>
@@ -9081,7 +9605,6 @@
                 <w:szCs w:val="20"/>
               </w:rPr>
             </w:pPr>
-            <w:proofErr w:type="spellStart"/>
             <w:r>
               <w:rPr>
                 <w:b/>
@@ -9090,7 +9613,6 @@
               </w:rPr>
               <w:t>Mehod</w:t>
             </w:r>
-            <w:proofErr w:type="spellEnd"/>
           </w:p>
         </w:tc>
         <w:tc>
@@ -9746,7 +10268,6 @@
                 <w:szCs w:val="20"/>
               </w:rPr>
             </w:pPr>
-            <w:proofErr w:type="spellStart"/>
             <w:r>
               <w:rPr>
                 <w:b/>
@@ -9755,7 +10276,6 @@
               </w:rPr>
               <w:t>Mehod</w:t>
             </w:r>
-            <w:proofErr w:type="spellEnd"/>
           </w:p>
         </w:tc>
         <w:tc>
@@ -9958,7 +10478,16 @@
                 <w:sz w:val="24"/>
                 <w:szCs w:val="24"/>
               </w:rPr>
-              <w:t>Should return a graph with 4 vertexes but without edges</w:t>
+              <w:t xml:space="preserve">Should return a graph with 4 vertexes </w:t>
+            </w:r>
+            <w:r>
+              <w:rPr>
+                <w:rFonts w:ascii="Candara" w:eastAsia="Candara" w:hAnsi="Candara" w:cs="Candara"/>
+                <w:sz w:val="24"/>
+                <w:szCs w:val="24"/>
+              </w:rPr>
+              <w:lastRenderedPageBreak/>
+              <w:t>but without edges</w:t>
             </w:r>
           </w:p>
         </w:tc>
@@ -9995,6 +10524,7 @@
                 <w:sz w:val="20"/>
                 <w:szCs w:val="20"/>
               </w:rPr>
+              <w:lastRenderedPageBreak/>
               <w:t>Graph</w:t>
             </w:r>
           </w:p>

</xml_diff>

<commit_message>
changed project to javfx
</commit_message>
<xml_diff>
--- a/doc/test design TI2 CYED1.docx
+++ b/doc/test design TI2 CYED1.docx
@@ -3039,6 +3039,7 @@
                 <w:szCs w:val="20"/>
               </w:rPr>
             </w:pPr>
+            <w:proofErr w:type="spellStart"/>
             <w:r>
               <w:rPr>
                 <w:b/>
@@ -3047,6 +3048,7 @@
               </w:rPr>
               <w:t>Mehod</w:t>
             </w:r>
+            <w:proofErr w:type="spellEnd"/>
           </w:p>
         </w:tc>
         <w:tc>
@@ -3373,12 +3375,21 @@
                 <w:szCs w:val="20"/>
               </w:rPr>
             </w:pPr>
-            <w:r>
-              <w:rPr>
-                <w:sz w:val="20"/>
-                <w:szCs w:val="20"/>
-              </w:rPr>
-              <w:t xml:space="preserve">a distance of +1 over the </w:t>
+            <w:proofErr w:type="gramStart"/>
+            <w:r>
+              <w:rPr>
+                <w:sz w:val="20"/>
+                <w:szCs w:val="20"/>
+              </w:rPr>
+              <w:t>a distance of +1</w:t>
+            </w:r>
+            <w:proofErr w:type="gramEnd"/>
+            <w:r>
+              <w:rPr>
+                <w:sz w:val="20"/>
+                <w:szCs w:val="20"/>
+              </w:rPr>
+              <w:t xml:space="preserve"> over the </w:t>
             </w:r>
             <w:r>
               <w:rPr>
@@ -3670,6 +3681,7 @@
                 <w:szCs w:val="20"/>
               </w:rPr>
             </w:pPr>
+            <w:proofErr w:type="gramStart"/>
             <w:r>
               <w:rPr>
                 <w:sz w:val="20"/>
@@ -3684,6 +3696,7 @@
               </w:rPr>
               <w:t>2</w:t>
             </w:r>
+            <w:proofErr w:type="gramEnd"/>
             <w:r>
               <w:rPr>
                 <w:sz w:val="20"/>
@@ -3869,6 +3882,7 @@
                 <w:szCs w:val="20"/>
               </w:rPr>
             </w:pPr>
+            <w:proofErr w:type="spellStart"/>
             <w:r>
               <w:rPr>
                 <w:b/>
@@ -3877,6 +3891,7 @@
               </w:rPr>
               <w:t>Mehod</w:t>
             </w:r>
+            <w:proofErr w:type="spellEnd"/>
           </w:p>
         </w:tc>
         <w:tc>
@@ -4566,13 +4581,23 @@
               </w:rPr>
               <w:t xml:space="preserve">the purpose of this test is to test everything related to the </w:t>
             </w:r>
-            <w:r>
-              <w:rPr>
-                <w:b/>
-                <w:sz w:val="20"/>
-                <w:szCs w:val="20"/>
-              </w:rPr>
-              <w:t xml:space="preserve">Deleteedge </w:t>
+            <w:proofErr w:type="spellStart"/>
+            <w:r>
+              <w:rPr>
+                <w:b/>
+                <w:sz w:val="20"/>
+                <w:szCs w:val="20"/>
+              </w:rPr>
+              <w:t>Deleteedge</w:t>
+            </w:r>
+            <w:proofErr w:type="spellEnd"/>
+            <w:r>
+              <w:rPr>
+                <w:b/>
+                <w:sz w:val="20"/>
+                <w:szCs w:val="20"/>
+              </w:rPr>
+              <w:t xml:space="preserve"> </w:t>
             </w:r>
             <w:r>
               <w:rPr>
@@ -4640,6 +4665,7 @@
                 <w:szCs w:val="20"/>
               </w:rPr>
             </w:pPr>
+            <w:proofErr w:type="spellStart"/>
             <w:r>
               <w:rPr>
                 <w:b/>
@@ -4648,6 +4674,7 @@
               </w:rPr>
               <w:t>Mehod</w:t>
             </w:r>
+            <w:proofErr w:type="spellEnd"/>
           </w:p>
         </w:tc>
         <w:tc>
@@ -4773,6 +4800,7 @@
                 <w:szCs w:val="20"/>
               </w:rPr>
             </w:pPr>
+            <w:proofErr w:type="spellStart"/>
             <w:r>
               <w:rPr>
                 <w:b/>
@@ -4781,6 +4809,7 @@
               </w:rPr>
               <w:t>Deleteedge</w:t>
             </w:r>
+            <w:proofErr w:type="spellEnd"/>
           </w:p>
         </w:tc>
         <w:tc>
@@ -4929,6 +4958,7 @@
                 <w:szCs w:val="20"/>
               </w:rPr>
             </w:pPr>
+            <w:proofErr w:type="spellStart"/>
             <w:r>
               <w:rPr>
                 <w:b/>
@@ -4937,6 +4967,7 @@
               </w:rPr>
               <w:t>Deleteedge</w:t>
             </w:r>
+            <w:proofErr w:type="spellEnd"/>
           </w:p>
         </w:tc>
         <w:tc>
@@ -5077,6 +5108,7 @@
                 <w:szCs w:val="20"/>
               </w:rPr>
             </w:pPr>
+            <w:proofErr w:type="spellStart"/>
             <w:r>
               <w:rPr>
                 <w:b/>
@@ -5085,6 +5117,7 @@
               </w:rPr>
               <w:t>Deleteedge</w:t>
             </w:r>
+            <w:proofErr w:type="spellEnd"/>
           </w:p>
         </w:tc>
         <w:tc>
@@ -5224,6 +5257,7 @@
                 <w:szCs w:val="20"/>
               </w:rPr>
             </w:pPr>
+            <w:proofErr w:type="spellStart"/>
             <w:r>
               <w:rPr>
                 <w:b/>
@@ -5232,6 +5266,7 @@
               </w:rPr>
               <w:t>Deleteedge</w:t>
             </w:r>
+            <w:proofErr w:type="spellEnd"/>
           </w:p>
         </w:tc>
         <w:tc>
@@ -5421,13 +5456,23 @@
               </w:rPr>
               <w:t xml:space="preserve">the purpose of this test is to test everything related to the </w:t>
             </w:r>
-            <w:r>
-              <w:rPr>
-                <w:b/>
-                <w:sz w:val="20"/>
-                <w:szCs w:val="20"/>
-              </w:rPr>
-              <w:t xml:space="preserve">DeleteVertex </w:t>
+            <w:proofErr w:type="spellStart"/>
+            <w:r>
+              <w:rPr>
+                <w:b/>
+                <w:sz w:val="20"/>
+                <w:szCs w:val="20"/>
+              </w:rPr>
+              <w:t>DeleteVertex</w:t>
+            </w:r>
+            <w:proofErr w:type="spellEnd"/>
+            <w:r>
+              <w:rPr>
+                <w:b/>
+                <w:sz w:val="20"/>
+                <w:szCs w:val="20"/>
+              </w:rPr>
+              <w:t xml:space="preserve"> </w:t>
             </w:r>
             <w:r>
               <w:rPr>
@@ -5495,6 +5540,7 @@
                 <w:szCs w:val="20"/>
               </w:rPr>
             </w:pPr>
+            <w:proofErr w:type="spellStart"/>
             <w:r>
               <w:rPr>
                 <w:b/>
@@ -5503,6 +5549,7 @@
               </w:rPr>
               <w:t>Mehod</w:t>
             </w:r>
+            <w:proofErr w:type="spellEnd"/>
           </w:p>
         </w:tc>
         <w:tc>
@@ -5628,6 +5675,7 @@
                 <w:szCs w:val="20"/>
               </w:rPr>
             </w:pPr>
+            <w:proofErr w:type="spellStart"/>
             <w:r>
               <w:rPr>
                 <w:b/>
@@ -5636,6 +5684,7 @@
               </w:rPr>
               <w:t>DeleteVertex</w:t>
             </w:r>
+            <w:proofErr w:type="spellEnd"/>
           </w:p>
         </w:tc>
         <w:tc>
@@ -5784,6 +5833,7 @@
                 <w:szCs w:val="20"/>
               </w:rPr>
             </w:pPr>
+            <w:proofErr w:type="spellStart"/>
             <w:r>
               <w:rPr>
                 <w:b/>
@@ -5792,6 +5842,7 @@
               </w:rPr>
               <w:t>DeleteVertex</w:t>
             </w:r>
+            <w:proofErr w:type="spellEnd"/>
           </w:p>
         </w:tc>
         <w:tc>
@@ -5932,6 +5983,7 @@
                 <w:szCs w:val="20"/>
               </w:rPr>
             </w:pPr>
+            <w:proofErr w:type="spellStart"/>
             <w:r>
               <w:rPr>
                 <w:b/>
@@ -5940,6 +5992,7 @@
               </w:rPr>
               <w:t>DeleteVertex</w:t>
             </w:r>
+            <w:proofErr w:type="spellEnd"/>
           </w:p>
         </w:tc>
         <w:tc>
@@ -6121,13 +6174,23 @@
               </w:rPr>
               <w:t xml:space="preserve">the purpose of this test is to test everything related to the </w:t>
             </w:r>
-            <w:r>
-              <w:rPr>
-                <w:b/>
-                <w:sz w:val="20"/>
-                <w:szCs w:val="20"/>
-              </w:rPr>
-              <w:t xml:space="preserve">addVertex </w:t>
+            <w:proofErr w:type="spellStart"/>
+            <w:r>
+              <w:rPr>
+                <w:b/>
+                <w:sz w:val="20"/>
+                <w:szCs w:val="20"/>
+              </w:rPr>
+              <w:t>addVertex</w:t>
+            </w:r>
+            <w:proofErr w:type="spellEnd"/>
+            <w:r>
+              <w:rPr>
+                <w:b/>
+                <w:sz w:val="20"/>
+                <w:szCs w:val="20"/>
+              </w:rPr>
+              <w:t xml:space="preserve"> </w:t>
             </w:r>
             <w:r>
               <w:rPr>
@@ -6195,6 +6258,7 @@
                 <w:szCs w:val="20"/>
               </w:rPr>
             </w:pPr>
+            <w:proofErr w:type="spellStart"/>
             <w:r>
               <w:rPr>
                 <w:b/>
@@ -6203,6 +6267,7 @@
               </w:rPr>
               <w:t>Mehod</w:t>
             </w:r>
+            <w:proofErr w:type="spellEnd"/>
           </w:p>
         </w:tc>
         <w:tc>
@@ -6328,6 +6393,7 @@
                 <w:szCs w:val="20"/>
               </w:rPr>
             </w:pPr>
+            <w:proofErr w:type="spellStart"/>
             <w:r>
               <w:rPr>
                 <w:b/>
@@ -6336,6 +6402,7 @@
               </w:rPr>
               <w:t>addVertex</w:t>
             </w:r>
+            <w:proofErr w:type="spellEnd"/>
           </w:p>
         </w:tc>
         <w:tc>
@@ -6478,6 +6545,7 @@
                 <w:szCs w:val="20"/>
               </w:rPr>
             </w:pPr>
+            <w:proofErr w:type="spellStart"/>
             <w:r>
               <w:rPr>
                 <w:b/>
@@ -6486,6 +6554,7 @@
               </w:rPr>
               <w:t>addVertex</w:t>
             </w:r>
+            <w:proofErr w:type="spellEnd"/>
           </w:p>
         </w:tc>
         <w:tc>
@@ -6626,6 +6695,7 @@
                 <w:szCs w:val="20"/>
               </w:rPr>
             </w:pPr>
+            <w:proofErr w:type="spellStart"/>
             <w:r>
               <w:rPr>
                 <w:b/>
@@ -6634,6 +6704,7 @@
               </w:rPr>
               <w:t>addVertex</w:t>
             </w:r>
+            <w:proofErr w:type="spellEnd"/>
           </w:p>
         </w:tc>
         <w:tc>
@@ -6791,13 +6862,23 @@
               </w:rPr>
               <w:t xml:space="preserve">the purpose of this test is to test everything related to the </w:t>
             </w:r>
-            <w:r>
-              <w:rPr>
-                <w:b/>
-                <w:sz w:val="20"/>
-                <w:szCs w:val="20"/>
-              </w:rPr>
-              <w:t xml:space="preserve">addEdge </w:t>
+            <w:proofErr w:type="spellStart"/>
+            <w:r>
+              <w:rPr>
+                <w:b/>
+                <w:sz w:val="20"/>
+                <w:szCs w:val="20"/>
+              </w:rPr>
+              <w:t>addEdge</w:t>
+            </w:r>
+            <w:proofErr w:type="spellEnd"/>
+            <w:r>
+              <w:rPr>
+                <w:b/>
+                <w:sz w:val="20"/>
+                <w:szCs w:val="20"/>
+              </w:rPr>
+              <w:t xml:space="preserve"> </w:t>
             </w:r>
             <w:r>
               <w:rPr>
@@ -6865,6 +6946,7 @@
                 <w:szCs w:val="20"/>
               </w:rPr>
             </w:pPr>
+            <w:proofErr w:type="spellStart"/>
             <w:r>
               <w:rPr>
                 <w:b/>
@@ -6873,6 +6955,7 @@
               </w:rPr>
               <w:t>Mehod</w:t>
             </w:r>
+            <w:proofErr w:type="spellEnd"/>
           </w:p>
         </w:tc>
         <w:tc>
@@ -6998,6 +7081,7 @@
                 <w:szCs w:val="20"/>
               </w:rPr>
             </w:pPr>
+            <w:proofErr w:type="spellStart"/>
             <w:r>
               <w:rPr>
                 <w:b/>
@@ -7006,6 +7090,7 @@
               </w:rPr>
               <w:t>addEdge</w:t>
             </w:r>
+            <w:proofErr w:type="spellEnd"/>
           </w:p>
         </w:tc>
         <w:tc>
@@ -7122,6 +7207,7 @@
                 <w:szCs w:val="20"/>
               </w:rPr>
             </w:pPr>
+            <w:proofErr w:type="spellStart"/>
             <w:r>
               <w:rPr>
                 <w:b/>
@@ -7130,6 +7216,7 @@
               </w:rPr>
               <w:t>addEdge</w:t>
             </w:r>
+            <w:proofErr w:type="spellEnd"/>
           </w:p>
         </w:tc>
         <w:tc>
@@ -7262,6 +7349,7 @@
                 <w:szCs w:val="20"/>
               </w:rPr>
             </w:pPr>
+            <w:proofErr w:type="spellStart"/>
             <w:r>
               <w:rPr>
                 <w:b/>
@@ -7270,6 +7358,7 @@
               </w:rPr>
               <w:t>addEdge</w:t>
             </w:r>
+            <w:proofErr w:type="spellEnd"/>
           </w:p>
         </w:tc>
         <w:tc>
@@ -7419,13 +7508,23 @@
               </w:rPr>
               <w:t xml:space="preserve">the purpose of this test is to test everything related to the </w:t>
             </w:r>
-            <w:r>
-              <w:rPr>
-                <w:b/>
-                <w:sz w:val="20"/>
-                <w:szCs w:val="20"/>
-              </w:rPr>
-              <w:t xml:space="preserve">findvertex </w:t>
+            <w:proofErr w:type="spellStart"/>
+            <w:r>
+              <w:rPr>
+                <w:b/>
+                <w:sz w:val="20"/>
+                <w:szCs w:val="20"/>
+              </w:rPr>
+              <w:t>dijkstra</w:t>
+            </w:r>
+            <w:proofErr w:type="spellEnd"/>
+            <w:r>
+              <w:rPr>
+                <w:b/>
+                <w:sz w:val="20"/>
+                <w:szCs w:val="20"/>
+              </w:rPr>
+              <w:t xml:space="preserve"> </w:t>
             </w:r>
             <w:r>
               <w:rPr>
@@ -7493,6 +7592,7 @@
                 <w:szCs w:val="20"/>
               </w:rPr>
             </w:pPr>
+            <w:proofErr w:type="spellStart"/>
             <w:r>
               <w:rPr>
                 <w:b/>
@@ -7501,6 +7601,7 @@
               </w:rPr>
               <w:t>Mehod</w:t>
             </w:r>
+            <w:proofErr w:type="spellEnd"/>
           </w:p>
         </w:tc>
         <w:tc>
@@ -7626,14 +7727,16 @@
                 <w:szCs w:val="20"/>
               </w:rPr>
             </w:pPr>
-            <w:r>
-              <w:rPr>
-                <w:b/>
-                <w:sz w:val="20"/>
-                <w:szCs w:val="20"/>
-              </w:rPr>
-              <w:t>Findvertex</w:t>
-            </w:r>
+            <w:proofErr w:type="spellStart"/>
+            <w:r>
+              <w:rPr>
+                <w:b/>
+                <w:sz w:val="20"/>
+                <w:szCs w:val="20"/>
+              </w:rPr>
+              <w:t>dijkstra</w:t>
+            </w:r>
+            <w:proofErr w:type="spellEnd"/>
           </w:p>
         </w:tc>
         <w:tc>
@@ -7663,15 +7766,7 @@
                 <w:sz w:val="24"/>
                 <w:szCs w:val="24"/>
               </w:rPr>
-              <w:t>setUpStage</w:t>
-            </w:r>
-            <w:r>
-              <w:rPr>
-                <w:rFonts w:ascii="Candara" w:eastAsia="Candara" w:hAnsi="Candara" w:cs="Candara"/>
-                <w:sz w:val="24"/>
-                <w:szCs w:val="24"/>
-              </w:rPr>
-              <w:t>3</w:t>
+              <w:t>setUpStage4</w:t>
             </w:r>
           </w:p>
         </w:tc>
@@ -7703,7 +7798,7 @@
                 <w:sz w:val="24"/>
                 <w:szCs w:val="24"/>
               </w:rPr>
-              <w:t>Expected null because the vertex searched doesn’t exist</w:t>
+              <w:t>the method should return either null because it is impossible to reach the target from any Vertex other than itself.</w:t>
             </w:r>
           </w:p>
         </w:tc>
@@ -7766,14 +7861,16 @@
                 <w:szCs w:val="20"/>
               </w:rPr>
             </w:pPr>
-            <w:r>
-              <w:rPr>
-                <w:b/>
-                <w:sz w:val="20"/>
-                <w:szCs w:val="20"/>
-              </w:rPr>
-              <w:t>Findvertex</w:t>
-            </w:r>
+            <w:proofErr w:type="spellStart"/>
+            <w:r>
+              <w:rPr>
+                <w:b/>
+                <w:sz w:val="20"/>
+                <w:szCs w:val="20"/>
+              </w:rPr>
+              <w:t>dijkstra</w:t>
+            </w:r>
+            <w:proofErr w:type="spellEnd"/>
           </w:p>
         </w:tc>
         <w:tc>
@@ -7797,6 +7894,14 @@
                 <w:szCs w:val="24"/>
               </w:rPr>
             </w:pPr>
+            <w:r>
+              <w:rPr>
+                <w:rFonts w:ascii="Candara" w:eastAsia="Candara" w:hAnsi="Candara" w:cs="Candara"/>
+                <w:sz w:val="24"/>
+                <w:szCs w:val="24"/>
+              </w:rPr>
+              <w:t>SetupStage2</w:t>
+            </w:r>
           </w:p>
         </w:tc>
         <w:tc>
@@ -7816,18 +7921,20 @@
               <w:widowControl w:val="0"/>
               <w:spacing w:line="240" w:lineRule="auto"/>
               <w:rPr>
-                <w:b/>
-                <w:sz w:val="20"/>
-                <w:szCs w:val="20"/>
-              </w:rPr>
-            </w:pPr>
-            <w:r>
-              <w:rPr>
-                <w:rFonts w:ascii="Candara" w:eastAsia="Candara" w:hAnsi="Candara" w:cs="Candara"/>
-                <w:sz w:val="24"/>
-                <w:szCs w:val="24"/>
-              </w:rPr>
-              <w:t xml:space="preserve">Expected null because the graph does not contain vertexes </w:t>
+                <w:rFonts w:ascii="Candara" w:hAnsi="Candara"/>
+                <w:bCs/>
+                <w:sz w:val="20"/>
+                <w:szCs w:val="20"/>
+              </w:rPr>
+            </w:pPr>
+            <w:r>
+              <w:rPr>
+                <w:rFonts w:ascii="Candara" w:hAnsi="Candara"/>
+                <w:bCs/>
+                <w:sz w:val="20"/>
+                <w:szCs w:val="20"/>
+              </w:rPr>
+              <w:t>the method should return null because even if a certain part is reached, the Vertex objective cannot be reached.</w:t>
             </w:r>
           </w:p>
         </w:tc>
@@ -7890,14 +7997,16 @@
                 <w:szCs w:val="20"/>
               </w:rPr>
             </w:pPr>
-            <w:r>
-              <w:rPr>
-                <w:b/>
-                <w:sz w:val="20"/>
-                <w:szCs w:val="20"/>
-              </w:rPr>
-              <w:t xml:space="preserve">Findvertex </w:t>
-            </w:r>
+            <w:proofErr w:type="spellStart"/>
+            <w:r>
+              <w:rPr>
+                <w:b/>
+                <w:sz w:val="20"/>
+                <w:szCs w:val="20"/>
+              </w:rPr>
+              <w:t>dijkstra</w:t>
+            </w:r>
+            <w:proofErr w:type="spellEnd"/>
           </w:p>
         </w:tc>
         <w:tc>
@@ -7927,15 +8036,7 @@
                 <w:sz w:val="24"/>
                 <w:szCs w:val="24"/>
               </w:rPr>
-              <w:t>setUpStage</w:t>
-            </w:r>
-            <w:r>
-              <w:rPr>
-                <w:rFonts w:ascii="Candara" w:eastAsia="Candara" w:hAnsi="Candara" w:cs="Candara"/>
-                <w:sz w:val="24"/>
-                <w:szCs w:val="24"/>
-              </w:rPr>
-              <w:t>4</w:t>
+              <w:t>SetUpStage3</w:t>
             </w:r>
           </w:p>
         </w:tc>
@@ -7958,253 +8059,64 @@
               <w:rPr>
                 <w:sz w:val="20"/>
                 <w:szCs w:val="20"/>
-                <w:lang w:val="es-CO"/>
-              </w:rPr>
-            </w:pPr>
-            <w:r>
-              <w:rPr>
-                <w:rFonts w:ascii="Candara" w:eastAsia="Candara" w:hAnsi="Candara" w:cs="Candara"/>
-                <w:sz w:val="24"/>
-                <w:szCs w:val="24"/>
-              </w:rPr>
-              <w:t>Expected the vertex searched</w:t>
-            </w:r>
-          </w:p>
-        </w:tc>
-      </w:tr>
-    </w:tbl>
-    <w:p>
-      <w:pPr>
-        <w:jc w:val="both"/>
-        <w:rPr>
-          <w:rFonts w:ascii="Candara" w:eastAsia="Candara" w:hAnsi="Candara" w:cs="Candara"/>
-          <w:b/>
-          <w:sz w:val="24"/>
-          <w:szCs w:val="24"/>
-        </w:rPr>
-      </w:pPr>
-    </w:p>
-    <w:p>
-      <w:pPr>
-        <w:jc w:val="both"/>
-        <w:rPr>
-          <w:rFonts w:ascii="Candara" w:eastAsia="Candara" w:hAnsi="Candara" w:cs="Candara"/>
-          <w:b/>
-          <w:sz w:val="24"/>
-          <w:szCs w:val="24"/>
-        </w:rPr>
-      </w:pPr>
-    </w:p>
-    <w:tbl>
-      <w:tblPr>
-        <w:tblStyle w:val="ac"/>
-        <w:tblW w:w="9945" w:type="dxa"/>
-        <w:tblInd w:w="0" w:type="dxa"/>
-        <w:tblBorders>
-          <w:top w:val="single" w:sz="8" w:space="0" w:color="000000"/>
-          <w:left w:val="single" w:sz="8" w:space="0" w:color="000000"/>
-          <w:bottom w:val="single" w:sz="8" w:space="0" w:color="000000"/>
-          <w:right w:val="single" w:sz="8" w:space="0" w:color="000000"/>
-          <w:insideH w:val="single" w:sz="8" w:space="0" w:color="000000"/>
-          <w:insideV w:val="single" w:sz="8" w:space="0" w:color="000000"/>
-        </w:tblBorders>
-        <w:tblLayout w:type="fixed"/>
-        <w:tblLook w:val="0600" w:firstRow="0" w:lastRow="0" w:firstColumn="0" w:lastColumn="0" w:noHBand="1" w:noVBand="1"/>
-      </w:tblPr>
-      <w:tblGrid>
-        <w:gridCol w:w="1740"/>
-        <w:gridCol w:w="1695"/>
-        <w:gridCol w:w="2325"/>
-        <w:gridCol w:w="4185"/>
-      </w:tblGrid>
-      <w:tr>
-        <w:trPr>
-          <w:trHeight w:val="400"/>
-        </w:trPr>
-        <w:tc>
-          <w:tcPr>
-            <w:tcW w:w="9945" w:type="dxa"/>
-            <w:gridSpan w:val="4"/>
-            <w:shd w:val="clear" w:color="auto" w:fill="auto"/>
-            <w:tcMar>
-              <w:top w:w="100" w:type="dxa"/>
-              <w:left w:w="100" w:type="dxa"/>
-              <w:bottom w:w="100" w:type="dxa"/>
-              <w:right w:w="100" w:type="dxa"/>
-            </w:tcMar>
-            <w:vAlign w:val="center"/>
-          </w:tcPr>
-          <w:p>
-            <w:pPr>
-              <w:widowControl w:val="0"/>
-              <w:spacing w:line="240" w:lineRule="auto"/>
-              <w:rPr>
-                <w:sz w:val="20"/>
-                <w:szCs w:val="20"/>
-              </w:rPr>
-            </w:pPr>
-            <w:r>
-              <w:rPr>
-                <w:b/>
-                <w:sz w:val="20"/>
-                <w:szCs w:val="20"/>
-              </w:rPr>
-              <w:t xml:space="preserve">Objective of the Test: </w:t>
-            </w:r>
-            <w:r>
-              <w:rPr>
-                <w:b/>
-                <w:sz w:val="20"/>
-                <w:szCs w:val="20"/>
-              </w:rPr>
-              <w:t xml:space="preserve">the purpose of this test is to test everything related to the </w:t>
-            </w:r>
-            <w:r>
-              <w:rPr>
-                <w:b/>
-                <w:sz w:val="20"/>
-                <w:szCs w:val="20"/>
-              </w:rPr>
-              <w:t xml:space="preserve">dijkstra </w:t>
-            </w:r>
-            <w:r>
-              <w:rPr>
-                <w:b/>
-                <w:sz w:val="20"/>
-                <w:szCs w:val="20"/>
-              </w:rPr>
-              <w:t>method.</w:t>
-            </w:r>
-          </w:p>
-        </w:tc>
-      </w:tr>
-      <w:tr>
-        <w:tc>
-          <w:tcPr>
-            <w:tcW w:w="1740" w:type="dxa"/>
-            <w:shd w:val="clear" w:color="auto" w:fill="EFEFEF"/>
-            <w:tcMar>
-              <w:top w:w="100" w:type="dxa"/>
-              <w:left w:w="100" w:type="dxa"/>
-              <w:bottom w:w="100" w:type="dxa"/>
-              <w:right w:w="100" w:type="dxa"/>
-            </w:tcMar>
-            <w:vAlign w:val="center"/>
-          </w:tcPr>
-          <w:p>
-            <w:pPr>
-              <w:widowControl w:val="0"/>
-              <w:spacing w:line="240" w:lineRule="auto"/>
-              <w:rPr>
-                <w:b/>
-                <w:sz w:val="20"/>
-                <w:szCs w:val="20"/>
-              </w:rPr>
-            </w:pPr>
-            <w:r>
-              <w:rPr>
-                <w:b/>
-                <w:sz w:val="20"/>
-                <w:szCs w:val="20"/>
-              </w:rPr>
-              <w:lastRenderedPageBreak/>
-              <w:t>Class</w:t>
-            </w:r>
-          </w:p>
-        </w:tc>
-        <w:tc>
-          <w:tcPr>
-            <w:tcW w:w="1695" w:type="dxa"/>
-            <w:shd w:val="clear" w:color="auto" w:fill="EFEFEF"/>
-            <w:tcMar>
-              <w:top w:w="100" w:type="dxa"/>
-              <w:left w:w="100" w:type="dxa"/>
-              <w:bottom w:w="100" w:type="dxa"/>
-              <w:right w:w="100" w:type="dxa"/>
-            </w:tcMar>
-            <w:vAlign w:val="center"/>
-          </w:tcPr>
-          <w:p>
-            <w:pPr>
-              <w:widowControl w:val="0"/>
-              <w:spacing w:line="240" w:lineRule="auto"/>
-              <w:rPr>
-                <w:b/>
-                <w:sz w:val="20"/>
-                <w:szCs w:val="20"/>
-              </w:rPr>
-            </w:pPr>
-            <w:r>
-              <w:rPr>
-                <w:b/>
-                <w:sz w:val="20"/>
-                <w:szCs w:val="20"/>
-              </w:rPr>
-              <w:t>Mehod</w:t>
-            </w:r>
-          </w:p>
-        </w:tc>
-        <w:tc>
-          <w:tcPr>
-            <w:tcW w:w="2325" w:type="dxa"/>
-            <w:shd w:val="clear" w:color="auto" w:fill="EFEFEF"/>
-            <w:tcMar>
-              <w:top w:w="100" w:type="dxa"/>
-              <w:left w:w="100" w:type="dxa"/>
-              <w:bottom w:w="100" w:type="dxa"/>
-              <w:right w:w="100" w:type="dxa"/>
-            </w:tcMar>
-            <w:vAlign w:val="center"/>
-          </w:tcPr>
-          <w:p>
-            <w:pPr>
-              <w:widowControl w:val="0"/>
-              <w:spacing w:line="240" w:lineRule="auto"/>
-              <w:rPr>
-                <w:b/>
-                <w:sz w:val="20"/>
-                <w:szCs w:val="20"/>
-              </w:rPr>
-            </w:pPr>
-            <w:r>
-              <w:rPr>
-                <w:b/>
-                <w:sz w:val="20"/>
-                <w:szCs w:val="20"/>
-              </w:rPr>
-              <w:t>Scenario</w:t>
-            </w:r>
-          </w:p>
-        </w:tc>
-        <w:tc>
-          <w:tcPr>
-            <w:tcW w:w="4185" w:type="dxa"/>
-            <w:shd w:val="clear" w:color="auto" w:fill="EFEFEF"/>
-            <w:tcMar>
-              <w:top w:w="100" w:type="dxa"/>
-              <w:left w:w="100" w:type="dxa"/>
-              <w:bottom w:w="100" w:type="dxa"/>
-              <w:right w:w="100" w:type="dxa"/>
-            </w:tcMar>
-            <w:vAlign w:val="center"/>
-          </w:tcPr>
-          <w:p>
-            <w:pPr>
-              <w:widowControl w:val="0"/>
-              <w:spacing w:line="240" w:lineRule="auto"/>
-              <w:rPr>
-                <w:b/>
-                <w:sz w:val="20"/>
-                <w:szCs w:val="20"/>
-              </w:rPr>
-            </w:pPr>
-            <w:r>
-              <w:rPr>
-                <w:b/>
-                <w:sz w:val="20"/>
-                <w:szCs w:val="20"/>
-              </w:rPr>
-              <w:t>Expected result</w:t>
+              </w:rPr>
+            </w:pPr>
+            <w:r>
+              <w:rPr>
+                <w:sz w:val="20"/>
+                <w:szCs w:val="20"/>
+              </w:rPr>
+              <w:t>The method should return the next list:</w:t>
+            </w:r>
+          </w:p>
+          <w:p>
+            <w:pPr>
+              <w:widowControl w:val="0"/>
+              <w:spacing w:line="240" w:lineRule="auto"/>
+              <w:rPr>
+                <w:sz w:val="20"/>
+                <w:szCs w:val="20"/>
+              </w:rPr>
+            </w:pPr>
+            <w:r>
+              <w:rPr>
+                <w:sz w:val="20"/>
+                <w:szCs w:val="20"/>
+              </w:rPr>
+              <w:t>{“Server1”</w:t>
+            </w:r>
+            <w:proofErr w:type="gramStart"/>
+            <w:r>
+              <w:rPr>
+                <w:sz w:val="20"/>
+                <w:szCs w:val="20"/>
+              </w:rPr>
+              <w:t>,”Server</w:t>
+            </w:r>
+            <w:proofErr w:type="gramEnd"/>
+            <w:r>
+              <w:rPr>
+                <w:sz w:val="20"/>
+                <w:szCs w:val="20"/>
+              </w:rPr>
+              <w:t>2”,”Server5”}</w:t>
+            </w:r>
+          </w:p>
+          <w:p>
+            <w:pPr>
+              <w:widowControl w:val="0"/>
+              <w:spacing w:line="240" w:lineRule="auto"/>
+              <w:rPr>
+                <w:sz w:val="20"/>
+                <w:szCs w:val="20"/>
+              </w:rPr>
+            </w:pPr>
+            <w:r>
+              <w:rPr>
+                <w:sz w:val="20"/>
+                <w:szCs w:val="20"/>
+              </w:rPr>
+              <w:t xml:space="preserve"> </w:t>
             </w:r>
           </w:p>
         </w:tc>
@@ -8241,6 +8153,7 @@
                 <w:sz w:val="20"/>
                 <w:szCs w:val="20"/>
               </w:rPr>
+              <w:lastRenderedPageBreak/>
               <w:t>Graph</w:t>
             </w:r>
           </w:p>
@@ -8267,6 +8180,7 @@
                 <w:szCs w:val="20"/>
               </w:rPr>
             </w:pPr>
+            <w:proofErr w:type="spellStart"/>
             <w:r>
               <w:rPr>
                 <w:b/>
@@ -8275,6 +8189,7 @@
               </w:rPr>
               <w:t>dijkstra</w:t>
             </w:r>
+            <w:proofErr w:type="spellEnd"/>
           </w:p>
         </w:tc>
         <w:tc>
@@ -8304,7 +8219,7 @@
                 <w:sz w:val="24"/>
                 <w:szCs w:val="24"/>
               </w:rPr>
-              <w:t>setUpStage4</w:t>
+              <w:t>SetUpStage3</w:t>
             </w:r>
           </w:p>
         </w:tc>
@@ -8325,272 +8240,6 @@
               <w:widowControl w:val="0"/>
               <w:spacing w:line="240" w:lineRule="auto"/>
               <w:rPr>
-                <w:rFonts w:ascii="Candara" w:eastAsia="Candara" w:hAnsi="Candara" w:cs="Candara"/>
-                <w:sz w:val="24"/>
-                <w:szCs w:val="24"/>
-              </w:rPr>
-            </w:pPr>
-            <w:r>
-              <w:rPr>
-                <w:rFonts w:ascii="Candara" w:eastAsia="Candara" w:hAnsi="Candara" w:cs="Candara"/>
-                <w:sz w:val="24"/>
-                <w:szCs w:val="24"/>
-              </w:rPr>
-              <w:t>the method should return either null because it is impossible to reach the target from any Vertex other than itself.</w:t>
-            </w:r>
-          </w:p>
-        </w:tc>
-      </w:tr>
-      <w:tr>
-        <w:trPr>
-          <w:trHeight w:val="390"/>
-        </w:trPr>
-        <w:tc>
-          <w:tcPr>
-            <w:tcW w:w="1740" w:type="dxa"/>
-            <w:shd w:val="clear" w:color="auto" w:fill="auto"/>
-            <w:tcMar>
-              <w:top w:w="100" w:type="dxa"/>
-              <w:left w:w="100" w:type="dxa"/>
-              <w:bottom w:w="100" w:type="dxa"/>
-              <w:right w:w="100" w:type="dxa"/>
-            </w:tcMar>
-            <w:vAlign w:val="center"/>
-          </w:tcPr>
-          <w:p>
-            <w:pPr>
-              <w:widowControl w:val="0"/>
-              <w:spacing w:line="240" w:lineRule="auto"/>
-              <w:rPr>
-                <w:b/>
-                <w:sz w:val="20"/>
-                <w:szCs w:val="20"/>
-              </w:rPr>
-            </w:pPr>
-            <w:r>
-              <w:rPr>
-                <w:b/>
-                <w:sz w:val="20"/>
-                <w:szCs w:val="20"/>
-              </w:rPr>
-              <w:t>Graph</w:t>
-            </w:r>
-          </w:p>
-        </w:tc>
-        <w:tc>
-          <w:tcPr>
-            <w:tcW w:w="1695" w:type="dxa"/>
-            <w:shd w:val="clear" w:color="auto" w:fill="auto"/>
-            <w:tcMar>
-              <w:top w:w="100" w:type="dxa"/>
-              <w:left w:w="100" w:type="dxa"/>
-              <w:bottom w:w="100" w:type="dxa"/>
-              <w:right w:w="100" w:type="dxa"/>
-            </w:tcMar>
-            <w:vAlign w:val="center"/>
-          </w:tcPr>
-          <w:p>
-            <w:pPr>
-              <w:widowControl w:val="0"/>
-              <w:spacing w:line="240" w:lineRule="auto"/>
-              <w:rPr>
-                <w:b/>
-                <w:sz w:val="20"/>
-                <w:szCs w:val="20"/>
-              </w:rPr>
-            </w:pPr>
-            <w:r>
-              <w:rPr>
-                <w:b/>
-                <w:sz w:val="20"/>
-                <w:szCs w:val="20"/>
-              </w:rPr>
-              <w:t>dijkstra</w:t>
-            </w:r>
-          </w:p>
-        </w:tc>
-        <w:tc>
-          <w:tcPr>
-            <w:tcW w:w="2325" w:type="dxa"/>
-            <w:shd w:val="clear" w:color="auto" w:fill="auto"/>
-            <w:tcMar>
-              <w:top w:w="100" w:type="dxa"/>
-              <w:left w:w="100" w:type="dxa"/>
-              <w:bottom w:w="100" w:type="dxa"/>
-              <w:right w:w="100" w:type="dxa"/>
-            </w:tcMar>
-          </w:tcPr>
-          <w:p>
-            <w:pPr>
-              <w:widowControl w:val="0"/>
-              <w:spacing w:line="240" w:lineRule="auto"/>
-              <w:rPr>
-                <w:rFonts w:ascii="Candara" w:eastAsia="Candara" w:hAnsi="Candara" w:cs="Candara"/>
-                <w:sz w:val="24"/>
-                <w:szCs w:val="24"/>
-              </w:rPr>
-            </w:pPr>
-            <w:r>
-              <w:rPr>
-                <w:rFonts w:ascii="Candara" w:eastAsia="Candara" w:hAnsi="Candara" w:cs="Candara"/>
-                <w:sz w:val="24"/>
-                <w:szCs w:val="24"/>
-              </w:rPr>
-              <w:t>SetupStage2</w:t>
-            </w:r>
-          </w:p>
-        </w:tc>
-        <w:tc>
-          <w:tcPr>
-            <w:tcW w:w="4185" w:type="dxa"/>
-            <w:shd w:val="clear" w:color="auto" w:fill="auto"/>
-            <w:tcMar>
-              <w:top w:w="100" w:type="dxa"/>
-              <w:left w:w="100" w:type="dxa"/>
-              <w:bottom w:w="100" w:type="dxa"/>
-              <w:right w:w="100" w:type="dxa"/>
-            </w:tcMar>
-            <w:vAlign w:val="center"/>
-          </w:tcPr>
-          <w:p>
-            <w:pPr>
-              <w:widowControl w:val="0"/>
-              <w:spacing w:line="240" w:lineRule="auto"/>
-              <w:rPr>
-                <w:rFonts w:ascii="Candara" w:hAnsi="Candara"/>
-                <w:bCs/>
-                <w:sz w:val="20"/>
-                <w:szCs w:val="20"/>
-              </w:rPr>
-            </w:pPr>
-            <w:r>
-              <w:rPr>
-                <w:rFonts w:ascii="Candara" w:hAnsi="Candara"/>
-                <w:bCs/>
-                <w:sz w:val="20"/>
-                <w:szCs w:val="20"/>
-              </w:rPr>
-              <w:t>the method should return null because even if a certain part is reached, the Vertex objective cannot be reached.</w:t>
-            </w:r>
-          </w:p>
-        </w:tc>
-      </w:tr>
-      <w:tr>
-        <w:trPr>
-          <w:trHeight w:val="390"/>
-        </w:trPr>
-        <w:tc>
-          <w:tcPr>
-            <w:tcW w:w="1740" w:type="dxa"/>
-            <w:shd w:val="clear" w:color="auto" w:fill="auto"/>
-            <w:tcMar>
-              <w:top w:w="100" w:type="dxa"/>
-              <w:left w:w="100" w:type="dxa"/>
-              <w:bottom w:w="100" w:type="dxa"/>
-              <w:right w:w="100" w:type="dxa"/>
-            </w:tcMar>
-            <w:vAlign w:val="center"/>
-          </w:tcPr>
-          <w:p>
-            <w:pPr>
-              <w:widowControl w:val="0"/>
-              <w:spacing w:line="240" w:lineRule="auto"/>
-              <w:rPr>
-                <w:b/>
-                <w:sz w:val="20"/>
-                <w:szCs w:val="20"/>
-              </w:rPr>
-            </w:pPr>
-            <w:r>
-              <w:rPr>
-                <w:b/>
-                <w:sz w:val="20"/>
-                <w:szCs w:val="20"/>
-              </w:rPr>
-              <w:t>Graph</w:t>
-            </w:r>
-          </w:p>
-        </w:tc>
-        <w:tc>
-          <w:tcPr>
-            <w:tcW w:w="1695" w:type="dxa"/>
-            <w:shd w:val="clear" w:color="auto" w:fill="auto"/>
-            <w:tcMar>
-              <w:top w:w="100" w:type="dxa"/>
-              <w:left w:w="100" w:type="dxa"/>
-              <w:bottom w:w="100" w:type="dxa"/>
-              <w:right w:w="100" w:type="dxa"/>
-            </w:tcMar>
-            <w:vAlign w:val="center"/>
-          </w:tcPr>
-          <w:p>
-            <w:pPr>
-              <w:widowControl w:val="0"/>
-              <w:spacing w:line="240" w:lineRule="auto"/>
-              <w:rPr>
-                <w:b/>
-                <w:sz w:val="20"/>
-                <w:szCs w:val="20"/>
-              </w:rPr>
-            </w:pPr>
-            <w:r>
-              <w:rPr>
-                <w:b/>
-                <w:sz w:val="20"/>
-                <w:szCs w:val="20"/>
-              </w:rPr>
-              <w:t>dijkstra</w:t>
-            </w:r>
-          </w:p>
-        </w:tc>
-        <w:tc>
-          <w:tcPr>
-            <w:tcW w:w="2325" w:type="dxa"/>
-            <w:shd w:val="clear" w:color="auto" w:fill="auto"/>
-            <w:tcMar>
-              <w:top w:w="100" w:type="dxa"/>
-              <w:left w:w="100" w:type="dxa"/>
-              <w:bottom w:w="100" w:type="dxa"/>
-              <w:right w:w="100" w:type="dxa"/>
-            </w:tcMar>
-          </w:tcPr>
-          <w:p>
-            <w:pPr>
-              <w:widowControl w:val="0"/>
-              <w:spacing w:line="240" w:lineRule="auto"/>
-              <w:rPr>
-                <w:rFonts w:ascii="Candara" w:eastAsia="Candara" w:hAnsi="Candara" w:cs="Candara"/>
-                <w:sz w:val="24"/>
-                <w:szCs w:val="24"/>
-              </w:rPr>
-            </w:pPr>
-            <w:r>
-              <w:rPr>
-                <w:rFonts w:ascii="Candara" w:eastAsia="Candara" w:hAnsi="Candara" w:cs="Candara"/>
-                <w:sz w:val="24"/>
-                <w:szCs w:val="24"/>
-              </w:rPr>
-              <w:t>SetUpStage3</w:t>
-            </w:r>
-          </w:p>
-        </w:tc>
-        <w:tc>
-          <w:tcPr>
-            <w:tcW w:w="4185" w:type="dxa"/>
-            <w:shd w:val="clear" w:color="auto" w:fill="auto"/>
-            <w:tcMar>
-              <w:top w:w="100" w:type="dxa"/>
-              <w:left w:w="100" w:type="dxa"/>
-              <w:bottom w:w="100" w:type="dxa"/>
-              <w:right w:w="100" w:type="dxa"/>
-            </w:tcMar>
-            <w:vAlign w:val="center"/>
-          </w:tcPr>
-          <w:p>
-            <w:pPr>
-              <w:widowControl w:val="0"/>
-              <w:spacing w:line="240" w:lineRule="auto"/>
-              <w:rPr>
                 <w:sz w:val="20"/>
                 <w:szCs w:val="20"/>
               </w:rPr>
@@ -8617,171 +8266,58 @@
                 <w:sz w:val="20"/>
                 <w:szCs w:val="20"/>
               </w:rPr>
-              <w:t>{“Server1”,”Server2”,”Server5”}</w:t>
-            </w:r>
-          </w:p>
-          <w:p>
-            <w:pPr>
-              <w:widowControl w:val="0"/>
-              <w:spacing w:line="240" w:lineRule="auto"/>
-              <w:rPr>
-                <w:sz w:val="20"/>
-                <w:szCs w:val="20"/>
-              </w:rPr>
-            </w:pPr>
-            <w:r>
-              <w:rPr>
-                <w:sz w:val="20"/>
-                <w:szCs w:val="20"/>
-              </w:rPr>
-              <w:t xml:space="preserve"> </w:t>
-            </w:r>
-          </w:p>
-        </w:tc>
-      </w:tr>
-      <w:tr>
-        <w:trPr>
-          <w:trHeight w:val="390"/>
-        </w:trPr>
-        <w:tc>
-          <w:tcPr>
-            <w:tcW w:w="1740" w:type="dxa"/>
-            <w:shd w:val="clear" w:color="auto" w:fill="auto"/>
-            <w:tcMar>
-              <w:top w:w="100" w:type="dxa"/>
-              <w:left w:w="100" w:type="dxa"/>
-              <w:bottom w:w="100" w:type="dxa"/>
-              <w:right w:w="100" w:type="dxa"/>
-            </w:tcMar>
-            <w:vAlign w:val="center"/>
-          </w:tcPr>
-          <w:p>
-            <w:pPr>
-              <w:widowControl w:val="0"/>
-              <w:spacing w:line="240" w:lineRule="auto"/>
-              <w:rPr>
-                <w:b/>
-                <w:sz w:val="20"/>
-                <w:szCs w:val="20"/>
-              </w:rPr>
-            </w:pPr>
-            <w:r>
-              <w:rPr>
-                <w:b/>
-                <w:sz w:val="20"/>
-                <w:szCs w:val="20"/>
-              </w:rPr>
-              <w:t>Graph</w:t>
-            </w:r>
-          </w:p>
-        </w:tc>
-        <w:tc>
-          <w:tcPr>
-            <w:tcW w:w="1695" w:type="dxa"/>
-            <w:shd w:val="clear" w:color="auto" w:fill="auto"/>
-            <w:tcMar>
-              <w:top w:w="100" w:type="dxa"/>
-              <w:left w:w="100" w:type="dxa"/>
-              <w:bottom w:w="100" w:type="dxa"/>
-              <w:right w:w="100" w:type="dxa"/>
-            </w:tcMar>
-            <w:vAlign w:val="center"/>
-          </w:tcPr>
-          <w:p>
-            <w:pPr>
-              <w:widowControl w:val="0"/>
-              <w:spacing w:line="240" w:lineRule="auto"/>
-              <w:rPr>
-                <w:b/>
-                <w:sz w:val="20"/>
-                <w:szCs w:val="20"/>
-              </w:rPr>
-            </w:pPr>
-            <w:r>
-              <w:rPr>
-                <w:b/>
-                <w:sz w:val="20"/>
-                <w:szCs w:val="20"/>
-              </w:rPr>
-              <w:t>dijkstra</w:t>
-            </w:r>
-          </w:p>
-        </w:tc>
-        <w:tc>
-          <w:tcPr>
-            <w:tcW w:w="2325" w:type="dxa"/>
-            <w:shd w:val="clear" w:color="auto" w:fill="auto"/>
-            <w:tcMar>
-              <w:top w:w="100" w:type="dxa"/>
-              <w:left w:w="100" w:type="dxa"/>
-              <w:bottom w:w="100" w:type="dxa"/>
-              <w:right w:w="100" w:type="dxa"/>
-            </w:tcMar>
-          </w:tcPr>
-          <w:p>
-            <w:pPr>
-              <w:widowControl w:val="0"/>
-              <w:spacing w:line="240" w:lineRule="auto"/>
-              <w:rPr>
-                <w:rFonts w:ascii="Candara" w:eastAsia="Candara" w:hAnsi="Candara" w:cs="Candara"/>
-                <w:sz w:val="24"/>
-                <w:szCs w:val="24"/>
-              </w:rPr>
-            </w:pPr>
-            <w:r>
-              <w:rPr>
-                <w:rFonts w:ascii="Candara" w:eastAsia="Candara" w:hAnsi="Candara" w:cs="Candara"/>
-                <w:sz w:val="24"/>
-                <w:szCs w:val="24"/>
-              </w:rPr>
-              <w:t>SetUpStage3</w:t>
-            </w:r>
-          </w:p>
-        </w:tc>
-        <w:tc>
-          <w:tcPr>
-            <w:tcW w:w="4185" w:type="dxa"/>
-            <w:shd w:val="clear" w:color="auto" w:fill="auto"/>
-            <w:tcMar>
-              <w:top w:w="100" w:type="dxa"/>
-              <w:left w:w="100" w:type="dxa"/>
-              <w:bottom w:w="100" w:type="dxa"/>
-              <w:right w:w="100" w:type="dxa"/>
-            </w:tcMar>
-            <w:vAlign w:val="center"/>
-          </w:tcPr>
-          <w:p>
-            <w:pPr>
-              <w:widowControl w:val="0"/>
-              <w:spacing w:line="240" w:lineRule="auto"/>
-              <w:rPr>
-                <w:sz w:val="20"/>
-                <w:szCs w:val="20"/>
-              </w:rPr>
-            </w:pPr>
-            <w:r>
-              <w:rPr>
-                <w:sz w:val="20"/>
-                <w:szCs w:val="20"/>
-              </w:rPr>
-              <w:t>The method should return the next list:</w:t>
-            </w:r>
-          </w:p>
-          <w:p>
-            <w:pPr>
-              <w:widowControl w:val="0"/>
-              <w:spacing w:line="240" w:lineRule="auto"/>
-              <w:rPr>
-                <w:sz w:val="20"/>
-                <w:szCs w:val="20"/>
-              </w:rPr>
-            </w:pPr>
-            <w:r>
-              <w:rPr>
-                <w:sz w:val="20"/>
-                <w:szCs w:val="20"/>
-              </w:rPr>
-              <w:t>{“Server4”,”Server5”,”Server2”}</w:t>
+              <w:t>{“Server</w:t>
+            </w:r>
+            <w:r>
+              <w:rPr>
+                <w:sz w:val="20"/>
+                <w:szCs w:val="20"/>
+              </w:rPr>
+              <w:t>4</w:t>
+            </w:r>
+            <w:r>
+              <w:rPr>
+                <w:sz w:val="20"/>
+                <w:szCs w:val="20"/>
+              </w:rPr>
+              <w:t>”</w:t>
+            </w:r>
+            <w:proofErr w:type="gramStart"/>
+            <w:r>
+              <w:rPr>
+                <w:sz w:val="20"/>
+                <w:szCs w:val="20"/>
+              </w:rPr>
+              <w:t>,”Server</w:t>
+            </w:r>
+            <w:proofErr w:type="gramEnd"/>
+            <w:r>
+              <w:rPr>
+                <w:sz w:val="20"/>
+                <w:szCs w:val="20"/>
+              </w:rPr>
+              <w:t>5</w:t>
+            </w:r>
+            <w:r>
+              <w:rPr>
+                <w:sz w:val="20"/>
+                <w:szCs w:val="20"/>
+              </w:rPr>
+              <w:t>”,”Server</w:t>
+            </w:r>
+            <w:r>
+              <w:rPr>
+                <w:sz w:val="20"/>
+                <w:szCs w:val="20"/>
+              </w:rPr>
+              <w:t>2</w:t>
+            </w:r>
+            <w:r>
+              <w:rPr>
+                <w:sz w:val="20"/>
+                <w:szCs w:val="20"/>
+              </w:rPr>
+              <w:t>”}</w:t>
             </w:r>
           </w:p>
           <w:p>
@@ -8879,13 +8415,23 @@
               </w:rPr>
               <w:t xml:space="preserve">the purpose of this test is to test everything related to the </w:t>
             </w:r>
-            <w:r>
-              <w:rPr>
-                <w:b/>
-                <w:sz w:val="20"/>
-                <w:szCs w:val="20"/>
-              </w:rPr>
-              <w:t xml:space="preserve">floydWarshall </w:t>
+            <w:proofErr w:type="spellStart"/>
+            <w:r>
+              <w:rPr>
+                <w:b/>
+                <w:sz w:val="20"/>
+                <w:szCs w:val="20"/>
+              </w:rPr>
+              <w:t>floydWarshall</w:t>
+            </w:r>
+            <w:proofErr w:type="spellEnd"/>
+            <w:r>
+              <w:rPr>
+                <w:b/>
+                <w:sz w:val="20"/>
+                <w:szCs w:val="20"/>
+              </w:rPr>
+              <w:t xml:space="preserve"> </w:t>
             </w:r>
             <w:r>
               <w:rPr>
@@ -8953,6 +8499,7 @@
                 <w:szCs w:val="20"/>
               </w:rPr>
             </w:pPr>
+            <w:proofErr w:type="spellStart"/>
             <w:r>
               <w:rPr>
                 <w:b/>
@@ -8961,6 +8508,7 @@
               </w:rPr>
               <w:t>Mehod</w:t>
             </w:r>
+            <w:proofErr w:type="spellEnd"/>
           </w:p>
         </w:tc>
         <w:tc>
@@ -9086,6 +8634,7 @@
                 <w:szCs w:val="20"/>
               </w:rPr>
             </w:pPr>
+            <w:proofErr w:type="spellStart"/>
             <w:r>
               <w:rPr>
                 <w:b/>
@@ -9094,6 +8643,7 @@
               </w:rPr>
               <w:t>floydWarshall</w:t>
             </w:r>
+            <w:proofErr w:type="spellEnd"/>
             <w:r>
               <w:rPr>
                 <w:b/>
@@ -9163,7 +8713,7 @@
                 <w:sz w:val="24"/>
                 <w:szCs w:val="24"/>
               </w:rPr>
-              <w:t>The distance between every node is infinity</w:t>
+              <w:t>the method should return either null because it is impossible to reach the target from any Vertex other than itself.</w:t>
             </w:r>
           </w:p>
         </w:tc>
@@ -9226,6 +8776,7 @@
                 <w:szCs w:val="20"/>
               </w:rPr>
             </w:pPr>
+            <w:proofErr w:type="spellStart"/>
             <w:r>
               <w:rPr>
                 <w:b/>
@@ -9234,6 +8785,7 @@
               </w:rPr>
               <w:t>floydWarshall</w:t>
             </w:r>
+            <w:proofErr w:type="spellEnd"/>
             <w:r>
               <w:rPr>
                 <w:b/>
@@ -9305,7 +8857,7 @@
                 <w:sz w:val="20"/>
                 <w:szCs w:val="20"/>
               </w:rPr>
-              <w:t>The distance between 3 and 4 is infinity</w:t>
+              <w:t>the method should return null because even if a certain part is reached, the Vertex objective cannot be reached.</w:t>
             </w:r>
           </w:p>
         </w:tc>
@@ -9368,6 +8920,7 @@
                 <w:szCs w:val="20"/>
               </w:rPr>
             </w:pPr>
+            <w:proofErr w:type="spellStart"/>
             <w:r>
               <w:rPr>
                 <w:b/>
@@ -9376,6 +8929,7 @@
               </w:rPr>
               <w:t>floydWarshall</w:t>
             </w:r>
+            <w:proofErr w:type="spellEnd"/>
             <w:r>
               <w:rPr>
                 <w:b/>
@@ -9443,15 +8997,265 @@
                 <w:sz w:val="20"/>
                 <w:szCs w:val="20"/>
               </w:rPr>
+              <w:t>The method should return the next list:</w:t>
+            </w:r>
+          </w:p>
+          <w:p>
+            <w:pPr>
+              <w:widowControl w:val="0"/>
+              <w:spacing w:line="240" w:lineRule="auto"/>
+              <w:rPr>
+                <w:sz w:val="20"/>
+                <w:szCs w:val="20"/>
+              </w:rPr>
+            </w:pPr>
+            <w:r>
+              <w:rPr>
+                <w:sz w:val="20"/>
+                <w:szCs w:val="20"/>
+              </w:rPr>
+              <w:t>{“Server1”</w:t>
+            </w:r>
+            <w:r>
+              <w:rPr>
+                <w:sz w:val="20"/>
+                <w:szCs w:val="20"/>
+              </w:rPr>
+              <w:t>,” Server</w:t>
+            </w:r>
+            <w:r>
+              <w:rPr>
+                <w:sz w:val="20"/>
+                <w:szCs w:val="20"/>
+              </w:rPr>
+              <w:t>2”</w:t>
+            </w:r>
+            <w:r>
+              <w:rPr>
+                <w:sz w:val="20"/>
+                <w:szCs w:val="20"/>
+              </w:rPr>
+              <w:t>,” Server</w:t>
+            </w:r>
+            <w:r>
+              <w:rPr>
+                <w:sz w:val="20"/>
+                <w:szCs w:val="20"/>
+              </w:rPr>
+              <w:t>5”}</w:t>
+            </w:r>
+          </w:p>
+          <w:p>
+            <w:pPr>
+              <w:widowControl w:val="0"/>
+              <w:spacing w:line="240" w:lineRule="auto"/>
+              <w:rPr>
+                <w:sz w:val="20"/>
+                <w:szCs w:val="20"/>
+              </w:rPr>
+            </w:pPr>
+            <w:r>
+              <w:rPr>
+                <w:sz w:val="20"/>
+                <w:szCs w:val="20"/>
+              </w:rPr>
               <w:t xml:space="preserve"> </w:t>
             </w:r>
-            <w:r>
-              <w:rPr>
-                <w:sz w:val="20"/>
-                <w:szCs w:val="20"/>
-              </w:rPr>
-              <w:t xml:space="preserve">A matrix with all the respective distance between vertex </w:t>
-            </w:r>
+          </w:p>
+        </w:tc>
+      </w:tr>
+      <w:tr>
+        <w:trPr>
+          <w:trHeight w:val="390"/>
+        </w:trPr>
+        <w:tc>
+          <w:tcPr>
+            <w:tcW w:w="1740" w:type="dxa"/>
+            <w:shd w:val="clear" w:color="auto" w:fill="auto"/>
+            <w:tcMar>
+              <w:top w:w="100" w:type="dxa"/>
+              <w:left w:w="100" w:type="dxa"/>
+              <w:bottom w:w="100" w:type="dxa"/>
+              <w:right w:w="100" w:type="dxa"/>
+            </w:tcMar>
+            <w:vAlign w:val="center"/>
+          </w:tcPr>
+          <w:p>
+            <w:pPr>
+              <w:widowControl w:val="0"/>
+              <w:spacing w:line="240" w:lineRule="auto"/>
+              <w:rPr>
+                <w:b/>
+                <w:sz w:val="20"/>
+                <w:szCs w:val="20"/>
+              </w:rPr>
+            </w:pPr>
+            <w:r>
+              <w:rPr>
+                <w:b/>
+                <w:sz w:val="20"/>
+                <w:szCs w:val="20"/>
+              </w:rPr>
+              <w:t>Graph</w:t>
+            </w:r>
+          </w:p>
+        </w:tc>
+        <w:tc>
+          <w:tcPr>
+            <w:tcW w:w="1695" w:type="dxa"/>
+            <w:shd w:val="clear" w:color="auto" w:fill="auto"/>
+            <w:tcMar>
+              <w:top w:w="100" w:type="dxa"/>
+              <w:left w:w="100" w:type="dxa"/>
+              <w:bottom w:w="100" w:type="dxa"/>
+              <w:right w:w="100" w:type="dxa"/>
+            </w:tcMar>
+            <w:vAlign w:val="center"/>
+          </w:tcPr>
+          <w:p>
+            <w:pPr>
+              <w:widowControl w:val="0"/>
+              <w:spacing w:line="240" w:lineRule="auto"/>
+              <w:rPr>
+                <w:b/>
+                <w:sz w:val="20"/>
+                <w:szCs w:val="20"/>
+              </w:rPr>
+            </w:pPr>
+            <w:proofErr w:type="spellStart"/>
+            <w:r>
+              <w:rPr>
+                <w:b/>
+                <w:sz w:val="20"/>
+                <w:szCs w:val="20"/>
+              </w:rPr>
+              <w:t>floydWarshall</w:t>
+            </w:r>
+            <w:proofErr w:type="spellEnd"/>
+            <w:r>
+              <w:rPr>
+                <w:b/>
+                <w:sz w:val="20"/>
+                <w:szCs w:val="20"/>
+              </w:rPr>
+              <w:t>.</w:t>
+            </w:r>
+          </w:p>
+        </w:tc>
+        <w:tc>
+          <w:tcPr>
+            <w:tcW w:w="2325" w:type="dxa"/>
+            <w:shd w:val="clear" w:color="auto" w:fill="auto"/>
+            <w:tcMar>
+              <w:top w:w="100" w:type="dxa"/>
+              <w:left w:w="100" w:type="dxa"/>
+              <w:bottom w:w="100" w:type="dxa"/>
+              <w:right w:w="100" w:type="dxa"/>
+            </w:tcMar>
+          </w:tcPr>
+          <w:p>
+            <w:pPr>
+              <w:widowControl w:val="0"/>
+              <w:spacing w:line="240" w:lineRule="auto"/>
+              <w:rPr>
+                <w:rFonts w:ascii="Candara" w:eastAsia="Candara" w:hAnsi="Candara" w:cs="Candara"/>
+                <w:sz w:val="24"/>
+                <w:szCs w:val="24"/>
+              </w:rPr>
+            </w:pPr>
+            <w:r>
+              <w:rPr>
+                <w:rFonts w:ascii="Candara" w:eastAsia="Candara" w:hAnsi="Candara" w:cs="Candara"/>
+                <w:sz w:val="24"/>
+                <w:szCs w:val="24"/>
+              </w:rPr>
+              <w:t>SetUpStage3</w:t>
+            </w:r>
+          </w:p>
+        </w:tc>
+        <w:tc>
+          <w:tcPr>
+            <w:tcW w:w="4185" w:type="dxa"/>
+            <w:shd w:val="clear" w:color="auto" w:fill="auto"/>
+            <w:tcMar>
+              <w:top w:w="100" w:type="dxa"/>
+              <w:left w:w="100" w:type="dxa"/>
+              <w:bottom w:w="100" w:type="dxa"/>
+              <w:right w:w="100" w:type="dxa"/>
+            </w:tcMar>
+            <w:vAlign w:val="center"/>
+          </w:tcPr>
+          <w:p>
+            <w:pPr>
+              <w:widowControl w:val="0"/>
+              <w:spacing w:line="240" w:lineRule="auto"/>
+              <w:rPr>
+                <w:sz w:val="20"/>
+                <w:szCs w:val="20"/>
+              </w:rPr>
+            </w:pPr>
+            <w:r>
+              <w:rPr>
+                <w:sz w:val="20"/>
+                <w:szCs w:val="20"/>
+              </w:rPr>
+              <w:t>The method should return the next list:</w:t>
+            </w:r>
+          </w:p>
+          <w:p>
+            <w:pPr>
+              <w:widowControl w:val="0"/>
+              <w:spacing w:line="240" w:lineRule="auto"/>
+              <w:rPr>
+                <w:sz w:val="20"/>
+                <w:szCs w:val="20"/>
+              </w:rPr>
+            </w:pPr>
+            <w:r>
+              <w:rPr>
+                <w:sz w:val="20"/>
+                <w:szCs w:val="20"/>
+              </w:rPr>
+              <w:t>{“Server4”</w:t>
+            </w:r>
+            <w:r>
+              <w:rPr>
+                <w:sz w:val="20"/>
+                <w:szCs w:val="20"/>
+              </w:rPr>
+              <w:t>,” Server</w:t>
+            </w:r>
+            <w:r>
+              <w:rPr>
+                <w:sz w:val="20"/>
+                <w:szCs w:val="20"/>
+              </w:rPr>
+              <w:t>5”</w:t>
+            </w:r>
+            <w:r>
+              <w:rPr>
+                <w:sz w:val="20"/>
+                <w:szCs w:val="20"/>
+              </w:rPr>
+              <w:t>,” Server</w:t>
+            </w:r>
+            <w:r>
+              <w:rPr>
+                <w:sz w:val="20"/>
+                <w:szCs w:val="20"/>
+              </w:rPr>
+              <w:t>2”}</w:t>
+            </w:r>
+          </w:p>
+          <w:p>
+            <w:pPr>
+              <w:widowControl w:val="0"/>
+              <w:spacing w:line="240" w:lineRule="auto"/>
+              <w:rPr>
+                <w:sz w:val="20"/>
+                <w:szCs w:val="20"/>
+              </w:rPr>
+            </w:pPr>
           </w:p>
         </w:tc>
       </w:tr>
@@ -9605,6 +9409,7 @@
                 <w:szCs w:val="20"/>
               </w:rPr>
             </w:pPr>
+            <w:proofErr w:type="spellStart"/>
             <w:r>
               <w:rPr>
                 <w:b/>
@@ -9613,6 +9418,7 @@
               </w:rPr>
               <w:t>Mehod</w:t>
             </w:r>
+            <w:proofErr w:type="spellEnd"/>
           </w:p>
         </w:tc>
         <w:tc>
@@ -10200,7 +10006,15 @@
                 <w:sz w:val="20"/>
                 <w:szCs w:val="20"/>
               </w:rPr>
-              <w:t xml:space="preserve">Kruskal </w:t>
+              <w:t>Kruskal</w:t>
+            </w:r>
+            <w:r>
+              <w:rPr>
+                <w:b/>
+                <w:sz w:val="20"/>
+                <w:szCs w:val="20"/>
+              </w:rPr>
+              <w:t xml:space="preserve"> </w:t>
             </w:r>
             <w:r>
               <w:rPr>
@@ -10268,6 +10082,7 @@
                 <w:szCs w:val="20"/>
               </w:rPr>
             </w:pPr>
+            <w:proofErr w:type="spellStart"/>
             <w:r>
               <w:rPr>
                 <w:b/>
@@ -10276,6 +10091,7 @@
               </w:rPr>
               <w:t>Mehod</w:t>
             </w:r>
+            <w:proofErr w:type="spellEnd"/>
           </w:p>
         </w:tc>
         <w:tc>
@@ -10478,16 +10294,7 @@
                 <w:sz w:val="24"/>
                 <w:szCs w:val="24"/>
               </w:rPr>
-              <w:t xml:space="preserve">Should return a graph with 4 vertexes </w:t>
-            </w:r>
-            <w:r>
-              <w:rPr>
-                <w:rFonts w:ascii="Candara" w:eastAsia="Candara" w:hAnsi="Candara" w:cs="Candara"/>
-                <w:sz w:val="24"/>
-                <w:szCs w:val="24"/>
-              </w:rPr>
-              <w:lastRenderedPageBreak/>
-              <w:t>but without edges</w:t>
+              <w:t>Should return a graph with 4 vertexes but without edges</w:t>
             </w:r>
           </w:p>
         </w:tc>
@@ -10524,7 +10331,6 @@
                 <w:sz w:val="20"/>
                 <w:szCs w:val="20"/>
               </w:rPr>
-              <w:lastRenderedPageBreak/>
               <w:t>Graph</w:t>
             </w:r>
           </w:p>
@@ -10767,6 +10573,7 @@
                 <w:sz w:val="20"/>
                 <w:szCs w:val="20"/>
               </w:rPr>
+              <w:lastRenderedPageBreak/>
               <w:t>Graph</w:t>
             </w:r>
           </w:p>

</xml_diff>